<commit_message>
ERS requerimiento de sistema
</commit_message>
<xml_diff>
--- a/Documentos/ERS/ERS.docx
+++ b/Documentos/ERS/ERS.docx
@@ -7,33 +7,22 @@
         <w:spacing w:after="0" w:line="259" w:lineRule="auto"/>
         <w:ind w:right="140"/>
         <w:jc w:val="right"/>
-        <w:rPr>
-          <w:lang w:val="en-US"/>
-        </w:rPr>
       </w:pPr>
       <w:r>
         <w:rPr>
           <w:b/>
           <w:i w:val="0"/>
           <w:sz w:val="64"/>
-          <w:lang w:val="en-US"/>
-        </w:rPr>
-        <w:t>Software Requirements</w:t>
-      </w:r>
-      <w:r>
-        <w:rPr>
-          <w:lang w:val="en-US"/>
-        </w:rPr>
-        <w:t xml:space="preserve"> </w:t>
+        </w:rPr>
+        <w:t xml:space="preserve">Especificación de requerimientos de </w:t>
       </w:r>
       <w:r>
         <w:rPr>
           <w:b/>
           <w:i w:val="0"/>
           <w:sz w:val="64"/>
-          <w:lang w:val="en-US"/>
-        </w:rPr>
-        <w:t>Specification</w:t>
+        </w:rPr>
+        <w:t>software</w:t>
       </w:r>
     </w:p>
     <w:p>
@@ -42,17 +31,29 @@
         <w:ind w:left="0" w:right="149" w:firstLine="0"/>
         <w:jc w:val="right"/>
         <w:rPr>
-          <w:lang w:val="en-US"/>
-        </w:rPr>
-      </w:pPr>
-      <w:r>
-        <w:rPr>
           <w:b/>
           <w:i w:val="0"/>
           <w:sz w:val="40"/>
-          <w:lang w:val="en-US"/>
-        </w:rPr>
-        <w:t>for</w:t>
+        </w:rPr>
+      </w:pPr>
+    </w:p>
+    <w:p>
+      <w:pPr>
+        <w:spacing w:after="779" w:line="259" w:lineRule="auto"/>
+        <w:ind w:left="0" w:right="149" w:firstLine="0"/>
+        <w:jc w:val="right"/>
+        <w:rPr>
+          <w:lang w:val="en-US"/>
+        </w:rPr>
+      </w:pPr>
+      <w:r>
+        <w:rPr>
+          <w:b/>
+          <w:i w:val="0"/>
+          <w:sz w:val="40"/>
+          <w:lang w:val="en-US"/>
+        </w:rPr>
+        <w:t>Para</w:t>
       </w:r>
     </w:p>
     <w:p>
@@ -68,7 +69,7 @@
         <w:rPr>
           <w:lang w:val="en-US"/>
         </w:rPr>
-        <w:t>&lt;Project&gt;</w:t>
+        <w:t>CineTEC</w:t>
       </w:r>
     </w:p>
     <w:p>
@@ -77,17 +78,29 @@
         <w:ind w:right="137"/>
         <w:jc w:val="right"/>
         <w:rPr>
-          <w:lang w:val="en-US"/>
-        </w:rPr>
-      </w:pPr>
-      <w:r>
-        <w:rPr>
           <w:b/>
           <w:i w:val="0"/>
           <w:sz w:val="28"/>
           <w:lang w:val="en-US"/>
         </w:rPr>
-        <w:t>Version 1.0 approved</w:t>
+      </w:pPr>
+      <w:r>
+        <w:rPr>
+          <w:b/>
+          <w:i w:val="0"/>
+          <w:sz w:val="28"/>
+          <w:lang w:val="en-US"/>
+        </w:rPr>
+        <w:t>Version 1.0 ap</w:t>
+      </w:r>
+      <w:r>
+        <w:rPr>
+          <w:b/>
+          <w:i w:val="0"/>
+          <w:sz w:val="28"/>
+          <w:lang w:val="en-US"/>
+        </w:rPr>
+        <w:t>robado</w:t>
       </w:r>
     </w:p>
     <w:p>
@@ -99,6 +112,16 @@
           <w:lang w:val="en-US"/>
         </w:rPr>
       </w:pPr>
+    </w:p>
+    <w:p>
+      <w:pPr>
+        <w:spacing w:after="759" w:line="384" w:lineRule="auto"/>
+        <w:ind w:right="137"/>
+        <w:jc w:val="right"/>
+        <w:rPr>
+          <w:lang w:val="en-US"/>
+        </w:rPr>
+      </w:pPr>
       <w:r>
         <w:rPr>
           <w:b/>
@@ -115,51 +138,40 @@
         <w:ind w:left="6999" w:firstLine="0"/>
         <w:jc w:val="center"/>
         <w:rPr>
-          <w:lang w:val="en-US"/>
-        </w:rPr>
-      </w:pPr>
-      <w:r>
-        <w:rPr>
           <w:b/>
           <w:i w:val="0"/>
           <w:sz w:val="28"/>
           <w:lang w:val="en-US"/>
         </w:rPr>
-        <w:t>&lt;organization&gt; &lt;date created&gt;</w:t>
-      </w:r>
-    </w:p>
-    <w:p>
-      <w:pPr>
-        <w:spacing w:after="820" w:line="259" w:lineRule="auto"/>
-        <w:ind w:left="190" w:firstLine="0"/>
+      </w:pPr>
+      <w:r>
         <w:rPr>
           <w:b/>
-          <w:sz w:val="18"/>
-          <w:lang w:val="en-US"/>
-        </w:rPr>
-      </w:pPr>
-    </w:p>
-    <w:p>
-      <w:pPr>
-        <w:spacing w:after="820" w:line="259" w:lineRule="auto"/>
-        <w:ind w:left="190" w:firstLine="0"/>
+          <w:i w:val="0"/>
+          <w:sz w:val="28"/>
+          <w:lang w:val="en-US"/>
+        </w:rPr>
+        <w:t xml:space="preserve">&lt;organization&gt; </w:t>
+      </w:r>
+    </w:p>
+    <w:p>
+      <w:pPr>
+        <w:spacing w:after="0" w:line="895" w:lineRule="auto"/>
+        <w:ind w:left="6999" w:firstLine="0"/>
+        <w:jc w:val="center"/>
+        <w:rPr>
+          <w:lang w:val="en-US"/>
+        </w:rPr>
+      </w:pPr>
+      <w:r>
         <w:rPr>
           <w:b/>
-          <w:sz w:val="18"/>
-          <w:lang w:val="en-US"/>
-        </w:rPr>
-      </w:pPr>
-    </w:p>
-    <w:p>
-      <w:pPr>
-        <w:spacing w:after="820" w:line="259" w:lineRule="auto"/>
-        <w:ind w:left="190" w:firstLine="0"/>
-        <w:rPr>
-          <w:b/>
-          <w:sz w:val="18"/>
-          <w:lang w:val="en-US"/>
-        </w:rPr>
-      </w:pPr>
+          <w:i w:val="0"/>
+          <w:sz w:val="28"/>
+          <w:lang w:val="en-US"/>
+        </w:rPr>
+        <w:t>6 de mayo del 2018</w:t>
+      </w:r>
     </w:p>
     <w:p>
       <w:pPr>
@@ -175,6 +187,13 @@
     </w:p>
     <w:p>
       <w:pPr>
+        <w:rPr>
+          <w:lang w:val="en-US"/>
+        </w:rPr>
+      </w:pPr>
+    </w:p>
+    <w:p>
+      <w:pPr>
         <w:pStyle w:val="Ttulo2"/>
         <w:spacing w:after="123"/>
         <w:ind w:left="0" w:firstLine="0"/>
@@ -186,6 +205,7 @@
         <w:rPr>
           <w:lang w:val="en-US"/>
         </w:rPr>
+        <w:lastRenderedPageBreak/>
         <w:t>Table of Contents</w:t>
       </w:r>
     </w:p>
@@ -216,23 +236,13 @@
         <w:spacing w:after="0" w:line="265" w:lineRule="auto"/>
         <w:ind w:firstLine="0"/>
       </w:pPr>
-      <w:proofErr w:type="spellStart"/>
       <w:r>
         <w:rPr>
           <w:b/>
           <w:i w:val="0"/>
           <w:sz w:val="24"/>
         </w:rPr>
-        <w:t>Purpose</w:t>
-      </w:r>
-      <w:proofErr w:type="spellEnd"/>
-      <w:r>
-        <w:rPr>
-          <w:b/>
-          <w:i w:val="0"/>
-          <w:sz w:val="24"/>
-        </w:rPr>
-        <w:t xml:space="preserve"> ....................................................................................................................................1</w:t>
+        <w:t>Purpose ....................................................................................................................................1</w:t>
       </w:r>
     </w:p>
     <w:p>
@@ -244,23 +254,13 @@
         <w:spacing w:after="0" w:line="265" w:lineRule="auto"/>
         <w:ind w:firstLine="0"/>
       </w:pPr>
-      <w:proofErr w:type="spellStart"/>
       <w:r>
         <w:rPr>
           <w:b/>
           <w:i w:val="0"/>
           <w:sz w:val="24"/>
         </w:rPr>
-        <w:t>Document</w:t>
-      </w:r>
-      <w:proofErr w:type="spellEnd"/>
-      <w:r>
-        <w:rPr>
-          <w:b/>
-          <w:i w:val="0"/>
-          <w:sz w:val="24"/>
-        </w:rPr>
-        <w:t xml:space="preserve"> Conventions...........................................................................................................1</w:t>
+        <w:t>Document Conventions...........................................................................................................1</w:t>
       </w:r>
     </w:p>
     <w:p>
@@ -330,23 +330,13 @@
         <w:spacing w:after="0" w:line="265" w:lineRule="auto"/>
         <w:ind w:hanging="240"/>
       </w:pPr>
-      <w:proofErr w:type="spellStart"/>
       <w:r>
         <w:rPr>
           <w:b/>
           <w:i w:val="0"/>
           <w:sz w:val="24"/>
         </w:rPr>
-        <w:t>Overall</w:t>
-      </w:r>
-      <w:proofErr w:type="spellEnd"/>
-      <w:r>
-        <w:rPr>
-          <w:b/>
-          <w:i w:val="0"/>
-          <w:sz w:val="24"/>
-        </w:rPr>
-        <w:t xml:space="preserve"> Description....................................................................................................................2</w:t>
+        <w:t>Overall Description....................................................................................................................2</w:t>
       </w:r>
     </w:p>
     <w:p>
@@ -394,41 +384,13 @@
         <w:spacing w:after="0" w:line="265" w:lineRule="auto"/>
         <w:ind w:firstLine="0"/>
       </w:pPr>
-      <w:proofErr w:type="spellStart"/>
       <w:r>
         <w:rPr>
           <w:b/>
           <w:i w:val="0"/>
           <w:sz w:val="24"/>
         </w:rPr>
-        <w:t>User</w:t>
-      </w:r>
-      <w:proofErr w:type="spellEnd"/>
-      <w:r>
-        <w:rPr>
-          <w:b/>
-          <w:i w:val="0"/>
-          <w:sz w:val="24"/>
-        </w:rPr>
-        <w:t xml:space="preserve"> </w:t>
-      </w:r>
-      <w:proofErr w:type="spellStart"/>
-      <w:r>
-        <w:rPr>
-          <w:b/>
-          <w:i w:val="0"/>
-          <w:sz w:val="24"/>
-        </w:rPr>
-        <w:t>Classes</w:t>
-      </w:r>
-      <w:proofErr w:type="spellEnd"/>
-      <w:r>
-        <w:rPr>
-          <w:b/>
-          <w:i w:val="0"/>
-          <w:sz w:val="24"/>
-        </w:rPr>
-        <w:t xml:space="preserve"> and Characteristics...........................................................................................2</w:t>
+        <w:t>User Classes and Characteristics...........................................................................................2</w:t>
       </w:r>
     </w:p>
     <w:p>
@@ -440,23 +402,13 @@
         <w:spacing w:after="0" w:line="265" w:lineRule="auto"/>
         <w:ind w:firstLine="0"/>
       </w:pPr>
-      <w:proofErr w:type="spellStart"/>
       <w:r>
         <w:rPr>
           <w:b/>
           <w:i w:val="0"/>
           <w:sz w:val="24"/>
         </w:rPr>
-        <w:t>Operating</w:t>
-      </w:r>
-      <w:proofErr w:type="spellEnd"/>
-      <w:r>
-        <w:rPr>
-          <w:b/>
-          <w:i w:val="0"/>
-          <w:sz w:val="24"/>
-        </w:rPr>
-        <w:t xml:space="preserve"> Environment.........................................................................................................2</w:t>
+        <w:t>Operating Environment.........................................................................................................2</w:t>
       </w:r>
     </w:p>
     <w:p>
@@ -468,41 +420,13 @@
         <w:spacing w:after="0" w:line="265" w:lineRule="auto"/>
         <w:ind w:firstLine="0"/>
       </w:pPr>
-      <w:proofErr w:type="spellStart"/>
       <w:r>
         <w:rPr>
           <w:b/>
           <w:i w:val="0"/>
           <w:sz w:val="24"/>
         </w:rPr>
-        <w:t>Design</w:t>
-      </w:r>
-      <w:proofErr w:type="spellEnd"/>
-      <w:r>
-        <w:rPr>
-          <w:b/>
-          <w:i w:val="0"/>
-          <w:sz w:val="24"/>
-        </w:rPr>
-        <w:t xml:space="preserve"> and </w:t>
-      </w:r>
-      <w:proofErr w:type="spellStart"/>
-      <w:r>
-        <w:rPr>
-          <w:b/>
-          <w:i w:val="0"/>
-          <w:sz w:val="24"/>
-        </w:rPr>
-        <w:t>Implementation</w:t>
-      </w:r>
-      <w:proofErr w:type="spellEnd"/>
-      <w:r>
-        <w:rPr>
-          <w:b/>
-          <w:i w:val="0"/>
-          <w:sz w:val="24"/>
-        </w:rPr>
-        <w:t xml:space="preserve"> Constraints..............................................................................2</w:t>
+        <w:t>Design and Implementation Constraints..............................................................................2</w:t>
       </w:r>
     </w:p>
     <w:p>
@@ -514,23 +438,13 @@
         <w:spacing w:after="0" w:line="265" w:lineRule="auto"/>
         <w:ind w:firstLine="0"/>
       </w:pPr>
-      <w:proofErr w:type="spellStart"/>
       <w:r>
         <w:rPr>
           <w:b/>
           <w:i w:val="0"/>
           <w:sz w:val="24"/>
         </w:rPr>
-        <w:t>User</w:t>
-      </w:r>
-      <w:proofErr w:type="spellEnd"/>
-      <w:r>
-        <w:rPr>
-          <w:b/>
-          <w:i w:val="0"/>
-          <w:sz w:val="24"/>
-        </w:rPr>
-        <w:t xml:space="preserve"> Documentation...............................................................................................................2</w:t>
+        <w:t>User Documentation...............................................................................................................2</w:t>
       </w:r>
     </w:p>
     <w:p>
@@ -544,25 +458,7 @@
           <w:i w:val="0"/>
           <w:sz w:val="24"/>
         </w:rPr>
-        <w:t xml:space="preserve">2.6. </w:t>
-      </w:r>
-      <w:proofErr w:type="spellStart"/>
-      <w:r>
-        <w:rPr>
-          <w:b/>
-          <w:i w:val="0"/>
-          <w:sz w:val="24"/>
-        </w:rPr>
-        <w:t>Assumptions</w:t>
-      </w:r>
-      <w:proofErr w:type="spellEnd"/>
-      <w:r>
-        <w:rPr>
-          <w:b/>
-          <w:i w:val="0"/>
-          <w:sz w:val="24"/>
-        </w:rPr>
-        <w:t xml:space="preserve"> and Dependencies.............................................................................................2</w:t>
+        <w:t>2.6. Assumptions and Dependencies.............................................................................................2</w:t>
       </w:r>
     </w:p>
     <w:p>
@@ -574,23 +470,13 @@
         <w:spacing w:after="0" w:line="265" w:lineRule="auto"/>
         <w:ind w:hanging="240"/>
       </w:pPr>
-      <w:proofErr w:type="spellStart"/>
       <w:r>
         <w:rPr>
           <w:b/>
           <w:i w:val="0"/>
           <w:sz w:val="24"/>
         </w:rPr>
-        <w:t>System</w:t>
-      </w:r>
-      <w:proofErr w:type="spellEnd"/>
-      <w:r>
-        <w:rPr>
-          <w:b/>
-          <w:i w:val="0"/>
-          <w:sz w:val="24"/>
-        </w:rPr>
-        <w:t xml:space="preserve"> Features..........................................................................................................................3</w:t>
+        <w:t>System Features..........................................................................................................................3</w:t>
       </w:r>
     </w:p>
     <w:p>
@@ -602,41 +488,13 @@
         <w:spacing w:after="0" w:line="265" w:lineRule="auto"/>
         <w:ind w:firstLine="0"/>
       </w:pPr>
-      <w:proofErr w:type="spellStart"/>
       <w:r>
         <w:rPr>
           <w:b/>
           <w:i w:val="0"/>
           <w:sz w:val="24"/>
         </w:rPr>
-        <w:t>System</w:t>
-      </w:r>
-      <w:proofErr w:type="spellEnd"/>
-      <w:r>
-        <w:rPr>
-          <w:b/>
-          <w:i w:val="0"/>
-          <w:sz w:val="24"/>
-        </w:rPr>
-        <w:t xml:space="preserve"> </w:t>
-      </w:r>
-      <w:proofErr w:type="spellStart"/>
-      <w:r>
-        <w:rPr>
-          <w:b/>
-          <w:i w:val="0"/>
-          <w:sz w:val="24"/>
-        </w:rPr>
-        <w:t>Feature</w:t>
-      </w:r>
-      <w:proofErr w:type="spellEnd"/>
-      <w:r>
-        <w:rPr>
-          <w:b/>
-          <w:i w:val="0"/>
-          <w:sz w:val="24"/>
-        </w:rPr>
-        <w:t xml:space="preserve"> 1.....................................................................................................................3</w:t>
+        <w:t>System Feature 1.....................................................................................................................3</w:t>
       </w:r>
     </w:p>
     <w:p>
@@ -648,41 +506,13 @@
         <w:spacing w:after="0" w:line="265" w:lineRule="auto"/>
         <w:ind w:firstLine="0"/>
       </w:pPr>
-      <w:proofErr w:type="spellStart"/>
       <w:r>
         <w:rPr>
           <w:b/>
           <w:i w:val="0"/>
           <w:sz w:val="24"/>
         </w:rPr>
-        <w:t>System</w:t>
-      </w:r>
-      <w:proofErr w:type="spellEnd"/>
-      <w:r>
-        <w:rPr>
-          <w:b/>
-          <w:i w:val="0"/>
-          <w:sz w:val="24"/>
-        </w:rPr>
-        <w:t xml:space="preserve"> </w:t>
-      </w:r>
-      <w:proofErr w:type="spellStart"/>
-      <w:r>
-        <w:rPr>
-          <w:b/>
-          <w:i w:val="0"/>
-          <w:sz w:val="24"/>
-        </w:rPr>
-        <w:t>Feature</w:t>
-      </w:r>
-      <w:proofErr w:type="spellEnd"/>
-      <w:r>
-        <w:rPr>
-          <w:b/>
-          <w:i w:val="0"/>
-          <w:sz w:val="24"/>
-        </w:rPr>
-        <w:t xml:space="preserve"> 2.....................................................................................................................3</w:t>
+        <w:t>System Feature 2.....................................................................................................................3</w:t>
       </w:r>
     </w:p>
     <w:p>
@@ -694,23 +524,13 @@
         <w:spacing w:after="0" w:line="265" w:lineRule="auto"/>
         <w:ind w:hanging="240"/>
       </w:pPr>
-      <w:proofErr w:type="spellStart"/>
       <w:r>
         <w:rPr>
           <w:b/>
           <w:i w:val="0"/>
           <w:sz w:val="24"/>
         </w:rPr>
-        <w:t>External</w:t>
-      </w:r>
-      <w:proofErr w:type="spellEnd"/>
-      <w:r>
-        <w:rPr>
-          <w:b/>
-          <w:i w:val="0"/>
-          <w:sz w:val="24"/>
-        </w:rPr>
-        <w:t xml:space="preserve"> Interface Requirements.............................................................................................4</w:t>
+        <w:t>External Interface Requirements.............................................................................................4</w:t>
       </w:r>
     </w:p>
     <w:p>
@@ -722,23 +542,13 @@
         <w:spacing w:after="0" w:line="265" w:lineRule="auto"/>
         <w:ind w:firstLine="0"/>
       </w:pPr>
-      <w:proofErr w:type="spellStart"/>
       <w:r>
         <w:rPr>
           <w:b/>
           <w:i w:val="0"/>
           <w:sz w:val="24"/>
         </w:rPr>
-        <w:t>User</w:t>
-      </w:r>
-      <w:proofErr w:type="spellEnd"/>
-      <w:r>
-        <w:rPr>
-          <w:b/>
-          <w:i w:val="0"/>
-          <w:sz w:val="24"/>
-        </w:rPr>
-        <w:t xml:space="preserve"> Interfaces.........................................................................................................................4</w:t>
+        <w:t>User Interfaces.........................................................................................................................4</w:t>
       </w:r>
     </w:p>
     <w:p>
@@ -787,23 +597,13 @@
         <w:spacing w:after="0" w:line="265" w:lineRule="auto"/>
         <w:ind w:firstLine="0"/>
       </w:pPr>
-      <w:proofErr w:type="spellStart"/>
       <w:r>
         <w:rPr>
           <w:b/>
           <w:i w:val="0"/>
           <w:sz w:val="24"/>
         </w:rPr>
-        <w:t>Communications</w:t>
-      </w:r>
-      <w:proofErr w:type="spellEnd"/>
-      <w:r>
-        <w:rPr>
-          <w:b/>
-          <w:i w:val="0"/>
-          <w:sz w:val="24"/>
-        </w:rPr>
-        <w:t xml:space="preserve"> Interfaces...................................................................................................4</w:t>
+        <w:t>Communications Interfaces...................................................................................................4</w:t>
       </w:r>
     </w:p>
     <w:p>
@@ -815,41 +615,13 @@
         <w:spacing w:after="0" w:line="265" w:lineRule="auto"/>
         <w:ind w:hanging="240"/>
       </w:pPr>
-      <w:proofErr w:type="spellStart"/>
       <w:r>
         <w:rPr>
           <w:b/>
           <w:i w:val="0"/>
           <w:sz w:val="24"/>
         </w:rPr>
-        <w:t>Other</w:t>
-      </w:r>
-      <w:proofErr w:type="spellEnd"/>
-      <w:r>
-        <w:rPr>
-          <w:b/>
-          <w:i w:val="0"/>
-          <w:sz w:val="24"/>
-        </w:rPr>
-        <w:t xml:space="preserve"> </w:t>
-      </w:r>
-      <w:proofErr w:type="spellStart"/>
-      <w:r>
-        <w:rPr>
-          <w:b/>
-          <w:i w:val="0"/>
-          <w:sz w:val="24"/>
-        </w:rPr>
-        <w:t>Nonfunctional</w:t>
-      </w:r>
-      <w:proofErr w:type="spellEnd"/>
-      <w:r>
-        <w:rPr>
-          <w:b/>
-          <w:i w:val="0"/>
-          <w:sz w:val="24"/>
-        </w:rPr>
-        <w:t xml:space="preserve"> Requirements.........................................................................................5</w:t>
+        <w:t>Other Nonfunctional Requirements.........................................................................................5</w:t>
       </w:r>
     </w:p>
     <w:p>
@@ -3208,7 +2980,6 @@
                                 </w:rPr>
                                 <w:t xml:space="preserve"> </w:t>
                               </w:r>
-                              <w:proofErr w:type="spellStart"/>
                               <w:r>
                                 <w:rPr>
                                   <w:b/>
@@ -3218,7 +2989,6 @@
                                 </w:rPr>
                                 <w:t>For</w:t>
                               </w:r>
-                              <w:proofErr w:type="spellEnd"/>
                               <w:r>
                                 <w:rPr>
                                   <w:b/>
@@ -3229,7 +2999,6 @@
                                 </w:rPr>
                                 <w:t xml:space="preserve"> </w:t>
                               </w:r>
-                              <w:proofErr w:type="spellStart"/>
                               <w:r>
                                 <w:rPr>
                                   <w:b/>
@@ -3239,7 +3008,6 @@
                                 </w:rPr>
                                 <w:t>Changes</w:t>
                               </w:r>
-                              <w:proofErr w:type="spellEnd"/>
                             </w:p>
                           </w:txbxContent>
                         </wps:txbx>
@@ -3269,7 +3037,6 @@
                                 <w:spacing w:after="160" w:line="259" w:lineRule="auto"/>
                                 <w:ind w:left="0" w:firstLine="0"/>
                               </w:pPr>
-                              <w:proofErr w:type="spellStart"/>
                               <w:r>
                                 <w:rPr>
                                   <w:b/>
@@ -3279,7 +3046,6 @@
                                 </w:rPr>
                                 <w:t>Version</w:t>
                               </w:r>
-                              <w:proofErr w:type="spellEnd"/>
                             </w:p>
                           </w:txbxContent>
                         </wps:txbx>
@@ -3505,7 +3271,6 @@
                           </w:rPr>
                           <w:t xml:space="preserve"> </w:t>
                         </w:r>
-                        <w:proofErr w:type="spellStart"/>
                         <w:r>
                           <w:rPr>
                             <w:b/>
@@ -3515,7 +3280,6 @@
                           </w:rPr>
                           <w:t>For</w:t>
                         </w:r>
-                        <w:proofErr w:type="spellEnd"/>
                         <w:r>
                           <w:rPr>
                             <w:b/>
@@ -3526,7 +3290,6 @@
                           </w:rPr>
                           <w:t xml:space="preserve"> </w:t>
                         </w:r>
-                        <w:proofErr w:type="spellStart"/>
                         <w:r>
                           <w:rPr>
                             <w:b/>
@@ -3536,7 +3299,6 @@
                           </w:rPr>
                           <w:t>Changes</w:t>
                         </w:r>
-                        <w:proofErr w:type="spellEnd"/>
                       </w:p>
                     </w:txbxContent>
                   </v:textbox>
@@ -3549,7 +3311,6 @@
                           <w:spacing w:after="160" w:line="259" w:lineRule="auto"/>
                           <w:ind w:left="0" w:firstLine="0"/>
                         </w:pPr>
-                        <w:proofErr w:type="spellStart"/>
                         <w:r>
                           <w:rPr>
                             <w:b/>
@@ -3559,7 +3320,6 @@
                           </w:rPr>
                           <w:t>Version</w:t>
                         </w:r>
-                        <w:proofErr w:type="spellEnd"/>
                       </w:p>
                     </w:txbxContent>
                   </v:textbox>
@@ -3893,20 +3653,11 @@
           <w:tab w:val="center" w:pos="1956"/>
         </w:tabs>
         <w:ind w:left="-15" w:firstLine="0"/>
-        <w:rPr>
-          <w:lang w:val="en-US"/>
-        </w:rPr>
-      </w:pPr>
-      <w:r>
-        <w:rPr>
-          <w:lang w:val="en-US"/>
-        </w:rPr>
+      </w:pPr>
+      <w:r>
         <w:t>2.6</w:t>
       </w:r>
       <w:r>
-        <w:rPr>
-          <w:lang w:val="en-US"/>
-        </w:rPr>
         <w:tab/>
         <w:t>User Documentation</w:t>
       </w:r>
@@ -3918,31 +3669,16 @@
           <w:tab w:val="center" w:pos="2601"/>
         </w:tabs>
         <w:ind w:left="-15" w:firstLine="0"/>
-        <w:rPr>
-          <w:lang w:val="en-US"/>
-        </w:rPr>
-      </w:pPr>
-      <w:r>
-        <w:rPr>
-          <w:lang w:val="en-US"/>
-        </w:rPr>
+      </w:pPr>
+      <w:r>
         <w:t>2.7</w:t>
       </w:r>
       <w:r>
-        <w:rPr>
-          <w:lang w:val="en-US"/>
-        </w:rPr>
         <w:tab/>
         <w:t>Assumptions and Dependencies</w:t>
       </w:r>
     </w:p>
-    <w:p>
-      <w:pPr>
-        <w:rPr>
-          <w:lang w:val="en-US"/>
-        </w:rPr>
-      </w:pPr>
-    </w:p>
+    <w:p/>
     <w:p>
       <w:pPr>
         <w:pStyle w:val="Ttulo2"/>
@@ -3957,13 +3693,8 @@
       <w:r>
         <w:tab/>
       </w:r>
-      <w:proofErr w:type="spellStart"/>
-      <w:r>
-        <w:t>Caracteristicas</w:t>
-      </w:r>
-      <w:proofErr w:type="spellEnd"/>
-      <w:r>
-        <w:t xml:space="preserve"> del sistema</w:t>
+      <w:r>
+        <w:t>Caracteristicas del sistema</w:t>
       </w:r>
     </w:p>
     <w:p/>
@@ -4138,15 +3869,7 @@
       </w:r>
       <w:r>
         <w:tab/>
-        <w:t xml:space="preserve">d. Haga </w:t>
-      </w:r>
-      <w:proofErr w:type="spellStart"/>
-      <w:r>
-        <w:t>click</w:t>
-      </w:r>
-      <w:proofErr w:type="spellEnd"/>
-      <w:r>
-        <w:t xml:space="preserve"> en el botón de aceptar.</w:t>
+        <w:t>d. Haga click en el botón de aceptar.</w:t>
       </w:r>
     </w:p>
     <w:p>
@@ -4569,15 +4292,7 @@
       </w:r>
       <w:r>
         <w:tab/>
-        <w:t xml:space="preserve">d. Haga </w:t>
-      </w:r>
-      <w:proofErr w:type="spellStart"/>
-      <w:r>
-        <w:t>click</w:t>
-      </w:r>
-      <w:proofErr w:type="spellEnd"/>
-      <w:r>
-        <w:t xml:space="preserve"> en el botón de aceptar.</w:t>
+        <w:t>d. Haga click en el botón de aceptar.</w:t>
       </w:r>
     </w:p>
     <w:p>
@@ -4800,7 +4515,7 @@
           <w:i w:val="0"/>
           <w:sz w:val="24"/>
         </w:rPr>
-        <w:t>4</w:t>
+        <w:t>6</w:t>
       </w:r>
       <w:r>
         <w:rPr>
@@ -4816,15 +4531,7 @@
           <w:i w:val="0"/>
           <w:sz w:val="24"/>
         </w:rPr>
-        <w:t>bloque y desbloquea usuarios</w:t>
-      </w:r>
-      <w:r>
-        <w:rPr>
-          <w:rFonts w:ascii="Arial" w:hAnsi="Arial" w:cs="Arial"/>
-          <w:i w:val="0"/>
-          <w:sz w:val="24"/>
-        </w:rPr>
-        <w:t xml:space="preserve">. </w:t>
+        <w:t xml:space="preserve">bloque y desbloquea usuarios. </w:t>
       </w:r>
       <w:r>
         <w:rPr>
@@ -5023,21 +4730,7 @@
           <w:i w:val="0"/>
           <w:sz w:val="24"/>
         </w:rPr>
-        <w:t xml:space="preserve"> Tener una cuenta en el sistema</w:t>
-      </w:r>
-      <w:r>
-        <w:rPr>
-          <w:i w:val="0"/>
-          <w:sz w:val="24"/>
-        </w:rPr>
-        <w:t xml:space="preserve"> de</w:t>
-      </w:r>
-      <w:r>
-        <w:rPr>
-          <w:i w:val="0"/>
-          <w:sz w:val="24"/>
-        </w:rPr>
-        <w:t xml:space="preserve"> administrador.</w:t>
+        <w:t xml:space="preserve"> Tener una cuenta en el sistema de administrador.</w:t>
       </w:r>
     </w:p>
     <w:p>
@@ -5458,15 +5151,7 @@
           <w:i w:val="0"/>
           <w:sz w:val="24"/>
         </w:rPr>
-        <w:t xml:space="preserve">le permite </w:t>
-      </w:r>
-      <w:r>
-        <w:rPr>
-          <w:rFonts w:ascii="Arial" w:hAnsi="Arial" w:cs="Arial"/>
-          <w:i w:val="0"/>
-          <w:sz w:val="24"/>
-        </w:rPr>
-        <w:t>al usuario regular comentar en las películas que desee</w:t>
+        <w:t>le permite al usuario regular comentar en las películas que desee</w:t>
       </w:r>
       <w:r>
         <w:rPr>
@@ -5498,15 +5183,7 @@
           <w:i w:val="0"/>
           <w:sz w:val="24"/>
         </w:rPr>
-        <w:t xml:space="preserve"> en el</w:t>
-      </w:r>
-      <w:r>
-        <w:rPr>
-          <w:rFonts w:ascii="Arial" w:hAnsi="Arial" w:cs="Arial"/>
-          <w:i w:val="0"/>
-          <w:sz w:val="24"/>
-        </w:rPr>
-        <w:t xml:space="preserve"> sistema</w:t>
+        <w:t xml:space="preserve"> en el sistema</w:t>
       </w:r>
       <w:r>
         <w:rPr>
@@ -5615,15 +5292,7 @@
       </w:r>
       <w:r>
         <w:tab/>
-        <w:t xml:space="preserve">d. Haga </w:t>
-      </w:r>
-      <w:proofErr w:type="spellStart"/>
-      <w:r>
-        <w:t>click</w:t>
-      </w:r>
-      <w:proofErr w:type="spellEnd"/>
-      <w:r>
-        <w:t xml:space="preserve"> en el botón de </w:t>
+        <w:t xml:space="preserve">d. Haga click en el botón de </w:t>
       </w:r>
       <w:r>
         <w:t>comentar para comentar la película</w:t>
@@ -5719,21 +5388,7 @@
           <w:i w:val="0"/>
           <w:sz w:val="24"/>
         </w:rPr>
-        <w:t xml:space="preserve"> Tener una cuenta en el sistema</w:t>
-      </w:r>
-      <w:r>
-        <w:rPr>
-          <w:i w:val="0"/>
-          <w:sz w:val="24"/>
-        </w:rPr>
-        <w:t xml:space="preserve"> de</w:t>
-      </w:r>
-      <w:r>
-        <w:rPr>
-          <w:i w:val="0"/>
-          <w:sz w:val="24"/>
-        </w:rPr>
-        <w:t xml:space="preserve"> usuario regular.</w:t>
+        <w:t xml:space="preserve"> Tener una cuenta en el sistema de usuario regular.</w:t>
       </w:r>
     </w:p>
     <w:p>
@@ -5765,7 +5420,6 @@
         </w:rPr>
         <w:t>6</w:t>
       </w:r>
-      <w:proofErr w:type="gramStart"/>
       <w:r>
         <w:rPr>
           <w:b/>
@@ -5780,16 +5434,7 @@
           <w:i w:val="0"/>
           <w:sz w:val="28"/>
         </w:rPr>
-        <w:t xml:space="preserve">  Ver</w:t>
-      </w:r>
-      <w:proofErr w:type="gramEnd"/>
-      <w:r>
-        <w:rPr>
-          <w:b/>
-          <w:i w:val="0"/>
-          <w:sz w:val="28"/>
-        </w:rPr>
-        <w:t xml:space="preserve"> películas marcadas como favoritas</w:t>
+        <w:t xml:space="preserve">  Ver películas marcadas como favoritas</w:t>
       </w:r>
     </w:p>
     <w:p>
@@ -5871,31 +5516,7 @@
           <w:i w:val="0"/>
           <w:sz w:val="24"/>
         </w:rPr>
-        <w:t xml:space="preserve">le permite al usuario regular </w:t>
-      </w:r>
-      <w:r>
-        <w:rPr>
-          <w:rFonts w:ascii="Arial" w:hAnsi="Arial" w:cs="Arial"/>
-          <w:i w:val="0"/>
-          <w:sz w:val="24"/>
-        </w:rPr>
-        <w:t>marcar o seleccionar</w:t>
-      </w:r>
-      <w:r>
-        <w:rPr>
-          <w:rFonts w:ascii="Arial" w:hAnsi="Arial" w:cs="Arial"/>
-          <w:i w:val="0"/>
-          <w:sz w:val="24"/>
-        </w:rPr>
-        <w:t xml:space="preserve"> las películas que desee</w:t>
-      </w:r>
-      <w:r>
-        <w:rPr>
-          <w:rFonts w:ascii="Arial" w:hAnsi="Arial" w:cs="Arial"/>
-          <w:i w:val="0"/>
-          <w:sz w:val="24"/>
-        </w:rPr>
-        <w:t xml:space="preserve"> como favoritas</w:t>
+        <w:t>le permite al usuario regular marcar o seleccionar las películas que desee como favoritas</w:t>
       </w:r>
       <w:r>
         <w:rPr>
@@ -6004,15 +5625,7 @@
         <w:t>b. Se</w:t>
       </w:r>
       <w:r>
-        <w:t xml:space="preserve"> </w:t>
-      </w:r>
-      <w:proofErr w:type="spellStart"/>
-      <w:r>
-        <w:t>mostará</w:t>
-      </w:r>
-      <w:proofErr w:type="spellEnd"/>
-      <w:r>
-        <w:t xml:space="preserve"> las películas disponibles</w:t>
+        <w:t xml:space="preserve"> mostará las películas disponibles</w:t>
       </w:r>
       <w:r>
         <w:t>.</w:t>
@@ -6075,19 +5688,9 @@
       <w:r>
         <w:tab/>
       </w:r>
-      <w:proofErr w:type="spellStart"/>
-      <w:r>
-        <w:t>Functional</w:t>
-      </w:r>
-      <w:proofErr w:type="spellEnd"/>
-      <w:r>
-        <w:t xml:space="preserve"> </w:t>
-      </w:r>
-      <w:proofErr w:type="spellStart"/>
-      <w:r>
-        <w:t>Requirements</w:t>
-      </w:r>
-      <w:proofErr w:type="spellEnd"/>
+      <w:r>
+        <w:t>Requerimiento funcional</w:t>
+      </w:r>
     </w:p>
     <w:p>
       <w:pPr>
@@ -6147,7 +5750,6 @@
           <w:sz w:val="28"/>
         </w:rPr>
       </w:pPr>
-      <w:proofErr w:type="gramStart"/>
       <w:r>
         <w:rPr>
           <w:b/>
@@ -6162,32 +5764,7 @@
           <w:i w:val="0"/>
           <w:sz w:val="28"/>
         </w:rPr>
-        <w:t>7</w:t>
-      </w:r>
-      <w:r>
-        <w:rPr>
-          <w:b/>
-          <w:i w:val="0"/>
-          <w:sz w:val="28"/>
-        </w:rPr>
-        <w:t xml:space="preserve">  </w:t>
-      </w:r>
-      <w:r>
-        <w:rPr>
-          <w:b/>
-          <w:i w:val="0"/>
-          <w:sz w:val="28"/>
-        </w:rPr>
-        <w:t>Ver</w:t>
-      </w:r>
-      <w:proofErr w:type="gramEnd"/>
-      <w:r>
-        <w:rPr>
-          <w:b/>
-          <w:i w:val="0"/>
-          <w:sz w:val="28"/>
-        </w:rPr>
-        <w:t xml:space="preserve"> recomendaciones hechas por el sistema</w:t>
+        <w:t>7  Ver recomendaciones hechas por el sistema</w:t>
       </w:r>
     </w:p>
     <w:p>
@@ -6215,6 +5792,74 @@
     </w:p>
     <w:p>
       <w:pPr>
+        <w:spacing w:line="240" w:lineRule="auto"/>
+        <w:ind w:left="1416" w:firstLine="0"/>
+        <w:rPr>
+          <w:rFonts w:ascii="Arial" w:hAnsi="Arial" w:cs="Arial"/>
+          <w:i w:val="0"/>
+          <w:sz w:val="24"/>
+        </w:rPr>
+      </w:pPr>
+      <w:r>
+        <w:rPr>
+          <w:rFonts w:ascii="Arial" w:hAnsi="Arial" w:cs="Arial"/>
+          <w:i w:val="0"/>
+          <w:sz w:val="24"/>
+        </w:rPr>
+        <w:t xml:space="preserve">Esta funcionalidad es considerada de </w:t>
+      </w:r>
+      <w:r>
+        <w:rPr>
+          <w:rFonts w:ascii="Arial" w:hAnsi="Arial" w:cs="Arial"/>
+          <w:i w:val="0"/>
+          <w:sz w:val="24"/>
+        </w:rPr>
+        <w:t>medio</w:t>
+      </w:r>
+      <w:r>
+        <w:rPr>
+          <w:rFonts w:ascii="Arial" w:hAnsi="Arial" w:cs="Arial"/>
+          <w:i w:val="0"/>
+          <w:sz w:val="24"/>
+        </w:rPr>
+        <w:t xml:space="preserve"> nivel, con una puntuación de </w:t>
+      </w:r>
+      <w:r>
+        <w:rPr>
+          <w:rFonts w:ascii="Arial" w:hAnsi="Arial" w:cs="Arial"/>
+          <w:i w:val="0"/>
+          <w:sz w:val="24"/>
+        </w:rPr>
+        <w:t>7</w:t>
+      </w:r>
+      <w:r>
+        <w:rPr>
+          <w:rFonts w:ascii="Arial" w:hAnsi="Arial" w:cs="Arial"/>
+          <w:i w:val="0"/>
+          <w:sz w:val="24"/>
+        </w:rPr>
+        <w:t xml:space="preserve">, debido a que este </w:t>
+      </w:r>
+      <w:r>
+        <w:rPr>
+          <w:rFonts w:ascii="Arial" w:hAnsi="Arial" w:cs="Arial"/>
+          <w:i w:val="0"/>
+          <w:sz w:val="24"/>
+        </w:rPr>
+        <w:t xml:space="preserve">le </w:t>
+      </w:r>
+      <w:r>
+        <w:rPr>
+          <w:rFonts w:ascii="Arial" w:hAnsi="Arial" w:cs="Arial"/>
+          <w:i w:val="0"/>
+          <w:sz w:val="24"/>
+        </w:rPr>
+        <w:t>muestra las películas recomendada por el sistema según los gustos del usuario, se toma en consideración las películas marcadas como favoritas para facilitar la recomendación de películas para el usuario.</w:t>
+      </w:r>
+    </w:p>
+    <w:p/>
+    <w:p>
+      <w:pPr>
         <w:ind w:left="1416" w:firstLine="0"/>
         <w:rPr>
           <w:rFonts w:ascii="Arial" w:hAnsi="Arial" w:cs="Arial"/>
@@ -6265,63 +5910,49 @@
       </w:r>
       <w:r>
         <w:tab/>
-        <w:t>a. El usuario administrador ingresa al sistema con su nombre de usuario y contraseña.</w:t>
-      </w:r>
-    </w:p>
-    <w:p>
-      <w:r>
-        <w:tab/>
-      </w:r>
-      <w:r>
-        <w:tab/>
-      </w:r>
-      <w:r>
-        <w:tab/>
-        <w:t>b. Selecciona la opción de agregar nueva película.</w:t>
-      </w:r>
-    </w:p>
-    <w:p>
-      <w:r>
-        <w:tab/>
-      </w:r>
-      <w:r>
-        <w:tab/>
-      </w:r>
-      <w:r>
-        <w:tab/>
-        <w:t>c. Digite los datos de la película que se va a ingresar.</w:t>
-      </w:r>
-    </w:p>
-    <w:p>
-      <w:r>
-        <w:tab/>
-      </w:r>
-      <w:r>
-        <w:tab/>
-      </w:r>
-      <w:r>
-        <w:tab/>
-        <w:t xml:space="preserve">d. Haga </w:t>
-      </w:r>
-      <w:proofErr w:type="spellStart"/>
-      <w:r>
-        <w:t>click</w:t>
-      </w:r>
-      <w:proofErr w:type="spellEnd"/>
-      <w:r>
-        <w:t xml:space="preserve"> en el botón de aceptar.</w:t>
-      </w:r>
-    </w:p>
-    <w:p>
-      <w:r>
-        <w:tab/>
-      </w:r>
-      <w:r>
-        <w:tab/>
-      </w:r>
-      <w:r>
-        <w:tab/>
-        <w:t xml:space="preserve">e. El sistema responderá con un mensaje de éxito sobre la película registrada. </w:t>
+        <w:t xml:space="preserve">a. El usuario </w:t>
+      </w:r>
+      <w:r>
+        <w:t>regular</w:t>
+      </w:r>
+      <w:r>
+        <w:t xml:space="preserve"> ingresa al sistema con su nombre de usuario y contraseña.</w:t>
+      </w:r>
+    </w:p>
+    <w:p>
+      <w:r>
+        <w:tab/>
+      </w:r>
+      <w:r>
+        <w:tab/>
+      </w:r>
+      <w:r>
+        <w:tab/>
+        <w:t>b. Selecciona la opción de</w:t>
+      </w:r>
+      <w:r>
+        <w:t xml:space="preserve"> ver recomendaciones</w:t>
+      </w:r>
+      <w:r>
+        <w:t>.</w:t>
+      </w:r>
+    </w:p>
+    <w:p>
+      <w:r>
+        <w:tab/>
+      </w:r>
+      <w:r>
+        <w:tab/>
+      </w:r>
+      <w:r>
+        <w:tab/>
+        <w:t xml:space="preserve">c. </w:t>
+      </w:r>
+      <w:r>
+        <w:t>Se le mostrará las películas que recomienda el sistema.</w:t>
+      </w:r>
+      <w:r>
+        <w:t xml:space="preserve"> </w:t>
       </w:r>
     </w:p>
     <w:p/>
@@ -6333,45 +5964,49 @@
           <w:tab w:val="center" w:pos="2774"/>
         </w:tabs>
         <w:ind w:left="0" w:firstLine="0"/>
-        <w:rPr>
-          <w:lang w:val="en-US"/>
-        </w:rPr>
       </w:pPr>
       <w:r>
         <w:rPr>
           <w:sz w:val="22"/>
         </w:rPr>
-        <w:tab/>
-      </w:r>
-      <w:r>
-        <w:rPr>
-          <w:lang w:val="en-US"/>
-        </w:rPr>
+        <w:lastRenderedPageBreak/>
+        <w:tab/>
+      </w:r>
+      <w:r>
         <w:t>3.1.3</w:t>
       </w:r>
       <w:r>
-        <w:rPr>
-          <w:lang w:val="en-US"/>
-        </w:rPr>
-        <w:tab/>
-        <w:t>Functional Requirements</w:t>
+        <w:tab/>
+      </w:r>
+      <w:r>
+        <w:t>Requerimiento funcional</w:t>
       </w:r>
     </w:p>
     <w:p>
       <w:pPr>
         <w:spacing w:after="0" w:line="259" w:lineRule="auto"/>
         <w:ind w:left="1349"/>
-        <w:rPr>
-          <w:lang w:val="en-US"/>
-        </w:rPr>
-      </w:pPr>
-      <w:r>
-        <w:rPr>
-          <w:i w:val="0"/>
-          <w:sz w:val="24"/>
-          <w:lang w:val="en-US"/>
+      </w:pPr>
+      <w:r>
+        <w:rPr>
+          <w:i w:val="0"/>
+          <w:sz w:val="24"/>
         </w:rPr>
         <w:t>REQ-1:</w:t>
+      </w:r>
+      <w:r>
+        <w:rPr>
+          <w:i w:val="0"/>
+          <w:sz w:val="24"/>
+        </w:rPr>
+        <w:t xml:space="preserve"> </w:t>
+      </w:r>
+      <w:r>
+        <w:rPr>
+          <w:i w:val="0"/>
+          <w:sz w:val="24"/>
+        </w:rPr>
+        <w:t>Tener una cuenta en el sistema como usuario regular.</w:t>
       </w:r>
     </w:p>
     <w:p>
@@ -6379,16 +6014,75 @@
         <w:spacing w:after="326" w:line="259" w:lineRule="auto"/>
         <w:ind w:left="1349"/>
         <w:rPr>
-          <w:lang w:val="en-US"/>
-        </w:rPr>
-      </w:pPr>
-      <w:r>
-        <w:rPr>
-          <w:i w:val="0"/>
-          <w:sz w:val="24"/>
-          <w:lang w:val="en-US"/>
+          <w:i w:val="0"/>
+          <w:sz w:val="24"/>
+        </w:rPr>
+      </w:pPr>
+      <w:r>
+        <w:rPr>
+          <w:i w:val="0"/>
+          <w:sz w:val="24"/>
         </w:rPr>
         <w:t>REQ-2:</w:t>
+      </w:r>
+      <w:r>
+        <w:rPr>
+          <w:i w:val="0"/>
+          <w:sz w:val="24"/>
+        </w:rPr>
+        <w:t xml:space="preserve"> Tener películas marcadas como favoritas en la cuenta usuario regular.</w:t>
+      </w:r>
+    </w:p>
+    <w:p>
+      <w:pPr>
+        <w:spacing w:after="326" w:line="259" w:lineRule="auto"/>
+        <w:ind w:left="1349"/>
+        <w:rPr>
+          <w:i w:val="0"/>
+          <w:sz w:val="24"/>
+        </w:rPr>
+      </w:pPr>
+      <w:r>
+        <w:rPr>
+          <w:i w:val="0"/>
+          <w:sz w:val="24"/>
+        </w:rPr>
+        <w:t>REQ-</w:t>
+      </w:r>
+      <w:r>
+        <w:rPr>
+          <w:i w:val="0"/>
+          <w:sz w:val="24"/>
+        </w:rPr>
+        <w:t>3</w:t>
+      </w:r>
+      <w:r>
+        <w:rPr>
+          <w:i w:val="0"/>
+          <w:sz w:val="24"/>
+        </w:rPr>
+        <w:t>:</w:t>
+      </w:r>
+      <w:r>
+        <w:rPr>
+          <w:i w:val="0"/>
+          <w:sz w:val="24"/>
+        </w:rPr>
+        <w:t xml:space="preserve"> </w:t>
+      </w:r>
+      <w:r>
+        <w:rPr>
+          <w:i w:val="0"/>
+          <w:sz w:val="24"/>
+        </w:rPr>
+        <w:t>Tener películas registradas</w:t>
+      </w:r>
+      <w:r>
+        <w:rPr>
+          <w:i w:val="0"/>
+          <w:sz w:val="24"/>
+        </w:rPr>
+        <w:t>.</w:t>
       </w:r>
     </w:p>
     <w:p>
@@ -6399,7 +6093,6 @@
           <w:b/>
           <w:i w:val="0"/>
           <w:sz w:val="28"/>
-          <w:lang w:val="en-US"/>
         </w:rPr>
       </w:pPr>
       <w:r>
@@ -6407,9 +6100,7 @@
           <w:b/>
           <w:i w:val="0"/>
           <w:sz w:val="28"/>
-          <w:lang w:val="en-US"/>
-        </w:rPr>
-        <w:lastRenderedPageBreak/>
+        </w:rPr>
         <w:br w:type="page"/>
       </w:r>
     </w:p>
@@ -6443,7 +6134,6 @@
         </w:rPr>
         <w:t>8</w:t>
       </w:r>
-      <w:proofErr w:type="gramStart"/>
       <w:r>
         <w:rPr>
           <w:b/>
@@ -6458,24 +6148,7 @@
           <w:i w:val="0"/>
           <w:sz w:val="28"/>
         </w:rPr>
-        <w:t xml:space="preserve">  </w:t>
-      </w:r>
-      <w:r>
-        <w:rPr>
-          <w:b/>
-          <w:i w:val="0"/>
-          <w:sz w:val="28"/>
-        </w:rPr>
-        <w:t>Marcar</w:t>
-      </w:r>
-      <w:proofErr w:type="gramEnd"/>
-      <w:r>
-        <w:rPr>
-          <w:b/>
-          <w:i w:val="0"/>
-          <w:sz w:val="28"/>
-        </w:rPr>
-        <w:t xml:space="preserve"> películas como favoritas</w:t>
+        <w:t xml:space="preserve">  Marcar películas como favoritas</w:t>
       </w:r>
     </w:p>
     <w:p>
@@ -6503,6 +6176,7 @@
     </w:p>
     <w:p>
       <w:pPr>
+        <w:spacing w:line="240" w:lineRule="auto"/>
         <w:ind w:left="1416" w:firstLine="0"/>
         <w:rPr>
           <w:rFonts w:ascii="Arial" w:hAnsi="Arial" w:cs="Arial"/>
@@ -6516,7 +6190,63 @@
           <w:i w:val="0"/>
           <w:sz w:val="24"/>
         </w:rPr>
-        <w:t xml:space="preserve">. </w:t>
+        <w:t xml:space="preserve">Esta funcionalidad es considerada de </w:t>
+      </w:r>
+      <w:r>
+        <w:rPr>
+          <w:rFonts w:ascii="Arial" w:hAnsi="Arial" w:cs="Arial"/>
+          <w:i w:val="0"/>
+          <w:sz w:val="24"/>
+        </w:rPr>
+        <w:t>baja</w:t>
+      </w:r>
+      <w:r>
+        <w:rPr>
+          <w:rFonts w:ascii="Arial" w:hAnsi="Arial" w:cs="Arial"/>
+          <w:i w:val="0"/>
+          <w:sz w:val="24"/>
+        </w:rPr>
+        <w:t xml:space="preserve"> nivel, con una puntuación de </w:t>
+      </w:r>
+      <w:r>
+        <w:rPr>
+          <w:rFonts w:ascii="Arial" w:hAnsi="Arial" w:cs="Arial"/>
+          <w:i w:val="0"/>
+          <w:sz w:val="24"/>
+        </w:rPr>
+        <w:t>2</w:t>
+      </w:r>
+      <w:r>
+        <w:rPr>
+          <w:rFonts w:ascii="Arial" w:hAnsi="Arial" w:cs="Arial"/>
+          <w:i w:val="0"/>
+          <w:sz w:val="24"/>
+        </w:rPr>
+        <w:t xml:space="preserve">, debido a que este </w:t>
+      </w:r>
+      <w:r>
+        <w:rPr>
+          <w:rFonts w:ascii="Arial" w:hAnsi="Arial" w:cs="Arial"/>
+          <w:i w:val="0"/>
+          <w:sz w:val="24"/>
+        </w:rPr>
+        <w:t>le muestra las película</w:t>
+      </w:r>
+      <w:r>
+        <w:rPr>
+          <w:rFonts w:ascii="Arial" w:hAnsi="Arial" w:cs="Arial"/>
+          <w:i w:val="0"/>
+          <w:sz w:val="24"/>
+        </w:rPr>
+        <w:t>s y el usuario tendrá la opción de marcar películas como favoritas, además el usuario regular puede revisar las películas que ha marcado como favorita</w:t>
+      </w:r>
+      <w:r>
+        <w:rPr>
+          <w:rFonts w:ascii="Arial" w:hAnsi="Arial" w:cs="Arial"/>
+          <w:i w:val="0"/>
+          <w:sz w:val="24"/>
+        </w:rPr>
+        <w:t>.</w:t>
       </w:r>
     </w:p>
     <w:p>
@@ -6553,63 +6283,49 @@
       </w:r>
       <w:r>
         <w:tab/>
-        <w:t>a. El usuario administrador ingresa al sistema con su nombre de usuario y contraseña.</w:t>
-      </w:r>
-    </w:p>
-    <w:p>
-      <w:r>
-        <w:tab/>
-      </w:r>
-      <w:r>
-        <w:tab/>
-      </w:r>
-      <w:r>
-        <w:tab/>
-        <w:t>b. Selecciona la opción de agregar nueva película.</w:t>
-      </w:r>
-    </w:p>
-    <w:p>
-      <w:r>
-        <w:tab/>
-      </w:r>
-      <w:r>
-        <w:tab/>
-      </w:r>
-      <w:r>
-        <w:tab/>
-        <w:t>c. Digite los datos de la película que se va a ingresar.</w:t>
-      </w:r>
-    </w:p>
-    <w:p>
-      <w:r>
-        <w:tab/>
-      </w:r>
-      <w:r>
-        <w:tab/>
-      </w:r>
-      <w:r>
-        <w:tab/>
-        <w:t xml:space="preserve">d. Haga </w:t>
-      </w:r>
-      <w:proofErr w:type="spellStart"/>
-      <w:r>
-        <w:t>click</w:t>
-      </w:r>
-      <w:proofErr w:type="spellEnd"/>
-      <w:r>
-        <w:t xml:space="preserve"> en el botón de aceptar.</w:t>
-      </w:r>
-    </w:p>
-    <w:p>
-      <w:r>
-        <w:tab/>
-      </w:r>
-      <w:r>
-        <w:tab/>
-      </w:r>
-      <w:r>
-        <w:tab/>
-        <w:t xml:space="preserve">e. El sistema responderá con un mensaje de éxito sobre la película registrada. </w:t>
+        <w:t xml:space="preserve">a. El usuario </w:t>
+      </w:r>
+      <w:r>
+        <w:t>regular</w:t>
+      </w:r>
+      <w:r>
+        <w:t xml:space="preserve"> ingresa al sistema con su nombre de usuario y contraseña.</w:t>
+      </w:r>
+    </w:p>
+    <w:p>
+      <w:r>
+        <w:tab/>
+      </w:r>
+      <w:r>
+        <w:tab/>
+      </w:r>
+      <w:r>
+        <w:tab/>
+        <w:t>b. Selecciona la</w:t>
+      </w:r>
+      <w:r>
+        <w:t xml:space="preserve"> película que desea marcar como favorita</w:t>
+      </w:r>
+      <w:r>
+        <w:t>.</w:t>
+      </w:r>
+    </w:p>
+    <w:p>
+      <w:r>
+        <w:tab/>
+      </w:r>
+      <w:r>
+        <w:tab/>
+      </w:r>
+      <w:r>
+        <w:tab/>
+        <w:t xml:space="preserve">c. </w:t>
+      </w:r>
+      <w:r>
+        <w:t>Marcar como favorita la película y se registrará en el sistema</w:t>
+      </w:r>
+      <w:r>
+        <w:t xml:space="preserve">. </w:t>
       </w:r>
     </w:p>
     <w:p/>
@@ -6634,19 +6350,9 @@
       <w:r>
         <w:tab/>
       </w:r>
-      <w:proofErr w:type="spellStart"/>
-      <w:r>
-        <w:t>Functional</w:t>
-      </w:r>
-      <w:proofErr w:type="spellEnd"/>
-      <w:r>
-        <w:t xml:space="preserve"> </w:t>
-      </w:r>
-      <w:proofErr w:type="spellStart"/>
-      <w:r>
-        <w:t>Requirements</w:t>
-      </w:r>
-      <w:proofErr w:type="spellEnd"/>
+      <w:r>
+        <w:t>Requerimiento funcional</w:t>
+      </w:r>
     </w:p>
     <w:p>
       <w:pPr>
@@ -6660,18 +6366,64 @@
         </w:rPr>
         <w:t>REQ-1:</w:t>
       </w:r>
+      <w:r>
+        <w:rPr>
+          <w:i w:val="0"/>
+          <w:sz w:val="24"/>
+        </w:rPr>
+        <w:t xml:space="preserve"> Tener una cuenta en el sistema como usuario regular.</w:t>
+      </w:r>
     </w:p>
     <w:p>
       <w:pPr>
         <w:spacing w:after="326" w:line="259" w:lineRule="auto"/>
         <w:ind w:left="1349"/>
-      </w:pPr>
-      <w:r>
-        <w:rPr>
-          <w:i w:val="0"/>
-          <w:sz w:val="24"/>
-        </w:rPr>
-        <w:t>REQ-2:</w:t>
+        <w:rPr>
+          <w:i w:val="0"/>
+          <w:sz w:val="24"/>
+        </w:rPr>
+      </w:pPr>
+      <w:r>
+        <w:rPr>
+          <w:i w:val="0"/>
+          <w:sz w:val="24"/>
+        </w:rPr>
+        <w:t>REQ-</w:t>
+      </w:r>
+      <w:r>
+        <w:rPr>
+          <w:i w:val="0"/>
+          <w:sz w:val="24"/>
+        </w:rPr>
+        <w:t>2</w:t>
+      </w:r>
+      <w:r>
+        <w:rPr>
+          <w:i w:val="0"/>
+          <w:sz w:val="24"/>
+        </w:rPr>
+        <w:t>:</w:t>
+      </w:r>
+      <w:r>
+        <w:rPr>
+          <w:i w:val="0"/>
+          <w:sz w:val="24"/>
+        </w:rPr>
+        <w:t xml:space="preserve"> Tener películas registradas</w:t>
+      </w:r>
+      <w:r>
+        <w:rPr>
+          <w:i w:val="0"/>
+          <w:sz w:val="24"/>
+        </w:rPr>
+        <w:t xml:space="preserve"> en el sistema</w:t>
+      </w:r>
+      <w:r>
+        <w:rPr>
+          <w:i w:val="0"/>
+          <w:sz w:val="24"/>
+        </w:rPr>
+        <w:t>.</w:t>
       </w:r>
     </w:p>
     <w:p>
@@ -6733,8 +6485,6 @@
         </w:rPr>
         <w:t xml:space="preserve"> Buscar</w:t>
       </w:r>
-      <w:bookmarkStart w:id="0" w:name="_GoBack"/>
-      <w:bookmarkEnd w:id="0"/>
       <w:r>
         <w:rPr>
           <w:b/>
@@ -6769,6 +6519,7 @@
     </w:p>
     <w:p>
       <w:pPr>
+        <w:spacing w:line="240" w:lineRule="auto"/>
         <w:ind w:left="1416" w:firstLine="0"/>
         <w:rPr>
           <w:rFonts w:ascii="Arial" w:hAnsi="Arial" w:cs="Arial"/>
@@ -6782,7 +6533,71 @@
           <w:i w:val="0"/>
           <w:sz w:val="24"/>
         </w:rPr>
-        <w:t xml:space="preserve">. </w:t>
+        <w:t xml:space="preserve">Esta funcionalidad es considerada de </w:t>
+      </w:r>
+      <w:r>
+        <w:rPr>
+          <w:rFonts w:ascii="Arial" w:hAnsi="Arial" w:cs="Arial"/>
+          <w:i w:val="0"/>
+          <w:sz w:val="24"/>
+        </w:rPr>
+        <w:t>alto</w:t>
+      </w:r>
+      <w:r>
+        <w:rPr>
+          <w:rFonts w:ascii="Arial" w:hAnsi="Arial" w:cs="Arial"/>
+          <w:i w:val="0"/>
+          <w:sz w:val="24"/>
+        </w:rPr>
+        <w:t xml:space="preserve"> nivel, con una puntuación de </w:t>
+      </w:r>
+      <w:r>
+        <w:rPr>
+          <w:rFonts w:ascii="Arial" w:hAnsi="Arial" w:cs="Arial"/>
+          <w:i w:val="0"/>
+          <w:sz w:val="24"/>
+        </w:rPr>
+        <w:t>8</w:t>
+      </w:r>
+      <w:r>
+        <w:rPr>
+          <w:rFonts w:ascii="Arial" w:hAnsi="Arial" w:cs="Arial"/>
+          <w:i w:val="0"/>
+          <w:sz w:val="24"/>
+        </w:rPr>
+        <w:t xml:space="preserve">, debido a que este </w:t>
+      </w:r>
+      <w:r>
+        <w:rPr>
+          <w:rFonts w:ascii="Arial" w:hAnsi="Arial" w:cs="Arial"/>
+          <w:i w:val="0"/>
+          <w:sz w:val="24"/>
+        </w:rPr>
+        <w:t xml:space="preserve">le </w:t>
+      </w:r>
+      <w:r>
+        <w:rPr>
+          <w:rFonts w:ascii="Arial" w:hAnsi="Arial" w:cs="Arial"/>
+          <w:i w:val="0"/>
+          <w:sz w:val="24"/>
+        </w:rPr>
+        <w:t>proporciona la facilidad del usuario regular para buscar películas por nombre, autor, keyword, director y entre otros parámetros</w:t>
+      </w:r>
+      <w:r>
+        <w:rPr>
+          <w:rFonts w:ascii="Arial" w:hAnsi="Arial" w:cs="Arial"/>
+          <w:i w:val="0"/>
+          <w:sz w:val="24"/>
+        </w:rPr>
+        <w:t>, siendo una forma más fácil para encontrar películas</w:t>
+      </w:r>
+      <w:r>
+        <w:rPr>
+          <w:rFonts w:ascii="Arial" w:hAnsi="Arial" w:cs="Arial"/>
+          <w:i w:val="0"/>
+          <w:sz w:val="24"/>
+        </w:rPr>
+        <w:t>.</w:t>
       </w:r>
     </w:p>
     <w:p>
@@ -6819,19 +6634,13 @@
       </w:r>
       <w:r>
         <w:tab/>
-        <w:t>a. El usuario administrador ingresa al sistema con su nombre de usuario y contraseña.</w:t>
-      </w:r>
-    </w:p>
-    <w:p>
-      <w:r>
-        <w:tab/>
-      </w:r>
-      <w:r>
-        <w:tab/>
-      </w:r>
-      <w:r>
-        <w:tab/>
-        <w:t>b. Selecciona la opción de agregar nueva película.</w:t>
+        <w:t xml:space="preserve">a. El usuario </w:t>
+      </w:r>
+      <w:r>
+        <w:t>regular</w:t>
+      </w:r>
+      <w:r>
+        <w:t xml:space="preserve"> ingresa al sistema con su nombre de usuario y contraseña.</w:t>
       </w:r>
     </w:p>
     <w:p>
@@ -6844,42 +6653,33 @@
       </w:r>
       <w:r>
         <w:tab/>
-        <w:t>c. Digite los datos de la película que se va a ingresar.</w:t>
-      </w:r>
-    </w:p>
-    <w:p>
-      <w:r>
-        <w:tab/>
-      </w:r>
-      <w:r>
-        <w:tab/>
-      </w:r>
-      <w:r>
-        <w:tab/>
-        <w:t xml:space="preserve">d. Haga </w:t>
-      </w:r>
-      <w:proofErr w:type="spellStart"/>
-      <w:r>
-        <w:t>click</w:t>
-      </w:r>
-      <w:proofErr w:type="spellEnd"/>
-      <w:r>
-        <w:t xml:space="preserve"> en el botón de aceptar.</w:t>
-      </w:r>
-    </w:p>
-    <w:p>
-      <w:r>
-        <w:tab/>
-      </w:r>
-      <w:r>
-        <w:tab/>
-      </w:r>
-      <w:r>
-        <w:tab/>
-        <w:t xml:space="preserve">e. El sistema responderá con un mensaje de éxito sobre la película registrada. </w:t>
-      </w:r>
-    </w:p>
-    <w:p/>
+        <w:t xml:space="preserve">b. </w:t>
+      </w:r>
+      <w:r>
+        <w:t>En el buscador que se encuentra en el lado superior digite el nombre y la opción que desee buscar</w:t>
+      </w:r>
+      <w:r>
+        <w:t>.</w:t>
+      </w:r>
+    </w:p>
+    <w:p>
+      <w:r>
+        <w:tab/>
+      </w:r>
+      <w:r>
+        <w:tab/>
+      </w:r>
+      <w:r>
+        <w:tab/>
+        <w:t xml:space="preserve">c. </w:t>
+      </w:r>
+      <w:r>
+        <w:t>Y se le mostrará los resultados de la búsqueda</w:t>
+      </w:r>
+      <w:r>
+        <w:t xml:space="preserve">. </w:t>
+      </w:r>
+    </w:p>
     <w:p>
       <w:pPr>
         <w:pStyle w:val="Ttulo4"/>
@@ -6916,17 +6716,20 @@
       <w:pPr>
         <w:spacing w:after="0" w:line="259" w:lineRule="auto"/>
         <w:ind w:left="1349"/>
-        <w:rPr>
-          <w:lang w:val="en-US"/>
-        </w:rPr>
-      </w:pPr>
-      <w:r>
-        <w:rPr>
-          <w:i w:val="0"/>
-          <w:sz w:val="24"/>
-          <w:lang w:val="en-US"/>
+      </w:pPr>
+      <w:r>
+        <w:rPr>
+          <w:i w:val="0"/>
+          <w:sz w:val="24"/>
         </w:rPr>
         <w:t>REQ-1:</w:t>
+      </w:r>
+      <w:r>
+        <w:rPr>
+          <w:i w:val="0"/>
+          <w:sz w:val="24"/>
+        </w:rPr>
+        <w:t xml:space="preserve"> Tener una cuenta en el sistema como usuario regular.</w:t>
       </w:r>
     </w:p>
     <w:p>
@@ -6934,16 +6737,37 @@
         <w:spacing w:after="326" w:line="259" w:lineRule="auto"/>
         <w:ind w:left="1349"/>
         <w:rPr>
-          <w:lang w:val="en-US"/>
-        </w:rPr>
-      </w:pPr>
-      <w:r>
-        <w:rPr>
-          <w:i w:val="0"/>
-          <w:sz w:val="24"/>
-          <w:lang w:val="en-US"/>
-        </w:rPr>
-        <w:t>REQ-2:</w:t>
+          <w:i w:val="0"/>
+          <w:sz w:val="24"/>
+        </w:rPr>
+      </w:pPr>
+      <w:r>
+        <w:rPr>
+          <w:i w:val="0"/>
+          <w:sz w:val="24"/>
+        </w:rPr>
+        <w:t>REQ-</w:t>
+      </w:r>
+      <w:r>
+        <w:rPr>
+          <w:i w:val="0"/>
+          <w:sz w:val="24"/>
+        </w:rPr>
+        <w:t>2</w:t>
+      </w:r>
+      <w:r>
+        <w:rPr>
+          <w:i w:val="0"/>
+          <w:sz w:val="24"/>
+        </w:rPr>
+        <w:t>:</w:t>
+      </w:r>
+      <w:r>
+        <w:rPr>
+          <w:i w:val="0"/>
+          <w:sz w:val="24"/>
+        </w:rPr>
+        <w:t xml:space="preserve"> Tener películas registradas en el sistema.</w:t>
       </w:r>
     </w:p>
     <w:p>
@@ -6952,9 +6776,6 @@
           <w:tab w:val="center" w:pos="2442"/>
         </w:tabs>
         <w:spacing w:after="884" w:line="265" w:lineRule="auto"/>
-        <w:rPr>
-          <w:lang w:val="en-US"/>
-        </w:rPr>
       </w:pPr>
     </w:p>
     <w:p>
@@ -6965,23 +6786,18 @@
         </w:tabs>
         <w:spacing w:after="481"/>
         <w:ind w:left="-15" w:firstLine="0"/>
-        <w:rPr>
-          <w:lang w:val="en-US"/>
-        </w:rPr>
-      </w:pPr>
-      <w:r>
-        <w:rPr>
-          <w:lang w:val="en-US"/>
-        </w:rPr>
-        <w:lastRenderedPageBreak/>
+      </w:pPr>
+      <w:r>
         <w:t>4.</w:t>
       </w:r>
       <w:r>
-        <w:rPr>
-          <w:lang w:val="en-US"/>
-        </w:rPr>
-        <w:tab/>
-        <w:t>External Interface Requirements</w:t>
+        <w:tab/>
+      </w:r>
+      <w:r>
+        <w:t xml:space="preserve">Requerimientos externo de la </w:t>
+      </w:r>
+      <w:r>
+        <w:t>interfaz</w:t>
       </w:r>
     </w:p>
     <w:p>
@@ -6991,45 +6807,351 @@
           <w:tab w:val="center" w:pos="1634"/>
         </w:tabs>
         <w:ind w:left="-15" w:firstLine="0"/>
-        <w:rPr>
-          <w:lang w:val="en-US"/>
-        </w:rPr>
-      </w:pPr>
-      <w:r>
-        <w:rPr>
-          <w:lang w:val="en-US"/>
-        </w:rPr>
+        <w:jc w:val="both"/>
+      </w:pPr>
+      <w:r>
         <w:t>4.1</w:t>
       </w:r>
       <w:r>
-        <w:rPr>
-          <w:lang w:val="en-US"/>
-        </w:rPr>
-        <w:tab/>
-        <w:t>User Interfaces</w:t>
-      </w:r>
+        <w:tab/>
+      </w:r>
+      <w:r>
+        <w:t>Interfaz de usuario</w:t>
+      </w:r>
+    </w:p>
+    <w:p>
+      <w:pPr>
+        <w:spacing w:line="360" w:lineRule="auto"/>
+        <w:jc w:val="both"/>
+        <w:rPr>
+          <w:rFonts w:ascii="Arial" w:hAnsi="Arial" w:cs="Arial"/>
+          <w:i w:val="0"/>
+          <w:sz w:val="24"/>
+        </w:rPr>
+      </w:pPr>
+      <w:r>
+        <w:rPr>
+          <w:rFonts w:ascii="Arial" w:hAnsi="Arial" w:cs="Arial"/>
+          <w:i w:val="0"/>
+          <w:sz w:val="24"/>
+        </w:rPr>
+        <w:t>En esta sesión se describe la interfaz de usuario, este va relacionado con las pantallas (</w:t>
+      </w:r>
+      <w:r>
+        <w:rPr>
+          <w:rFonts w:ascii="Arial" w:hAnsi="Arial" w:cs="Arial"/>
+          <w:i w:val="0"/>
+          <w:sz w:val="24"/>
+        </w:rPr>
+        <w:t>aplicación Android</w:t>
+      </w:r>
+      <w:r>
+        <w:rPr>
+          <w:rFonts w:ascii="Arial" w:hAnsi="Arial" w:cs="Arial"/>
+          <w:i w:val="0"/>
+          <w:sz w:val="24"/>
+        </w:rPr>
+        <w:t>), ventana (</w:t>
+      </w:r>
+      <w:r>
+        <w:rPr>
+          <w:rFonts w:ascii="Arial" w:hAnsi="Arial" w:cs="Arial"/>
+          <w:i w:val="0"/>
+          <w:sz w:val="24"/>
+        </w:rPr>
+        <w:t xml:space="preserve">aplicación Android </w:t>
+      </w:r>
+      <w:r>
+        <w:rPr>
+          <w:rFonts w:ascii="Arial" w:hAnsi="Arial" w:cs="Arial"/>
+          <w:i w:val="0"/>
+          <w:sz w:val="24"/>
+        </w:rPr>
+        <w:t xml:space="preserve">de cliente) que debe manipular el usuario ya sea administrador o </w:t>
+      </w:r>
+      <w:r>
+        <w:rPr>
+          <w:rFonts w:ascii="Arial" w:hAnsi="Arial" w:cs="Arial"/>
+          <w:i w:val="0"/>
+          <w:sz w:val="24"/>
+        </w:rPr>
+        <w:t>usuario regular</w:t>
+      </w:r>
+      <w:r>
+        <w:rPr>
+          <w:rFonts w:ascii="Arial" w:hAnsi="Arial" w:cs="Arial"/>
+          <w:i w:val="0"/>
+          <w:sz w:val="24"/>
+        </w:rPr>
+        <w:t xml:space="preserve"> para realizar una operación determinada. Esta manipulación el usuario administrador o </w:t>
+      </w:r>
+      <w:r>
+        <w:rPr>
+          <w:rFonts w:ascii="Arial" w:hAnsi="Arial" w:cs="Arial"/>
+          <w:i w:val="0"/>
+          <w:sz w:val="24"/>
+        </w:rPr>
+        <w:t>usuario regular</w:t>
+      </w:r>
+      <w:r>
+        <w:rPr>
+          <w:rFonts w:ascii="Arial" w:hAnsi="Arial" w:cs="Arial"/>
+          <w:i w:val="0"/>
+          <w:sz w:val="24"/>
+        </w:rPr>
+        <w:t xml:space="preserve"> la realizará por medio del teclado, el mouse, por medio de un buscador y con conexión de red. </w:t>
+      </w:r>
+    </w:p>
+    <w:p>
+      <w:pPr>
+        <w:rPr>
+          <w:rFonts w:ascii="Arial" w:hAnsi="Arial" w:cs="Arial"/>
+          <w:i w:val="0"/>
+          <w:sz w:val="24"/>
+        </w:rPr>
+      </w:pPr>
+      <w:r>
+        <w:rPr>
+          <w:rFonts w:ascii="Arial" w:hAnsi="Arial" w:cs="Arial"/>
+          <w:i w:val="0"/>
+          <w:sz w:val="24"/>
+        </w:rPr>
+        <w:t xml:space="preserve">La interfaz de usuario le ayudará al usuario administrador o </w:t>
+      </w:r>
+      <w:r>
+        <w:rPr>
+          <w:rFonts w:ascii="Arial" w:hAnsi="Arial" w:cs="Arial"/>
+          <w:i w:val="0"/>
+          <w:sz w:val="24"/>
+        </w:rPr>
+        <w:t>usuario regular</w:t>
+      </w:r>
+      <w:r>
+        <w:rPr>
+          <w:rFonts w:ascii="Arial" w:hAnsi="Arial" w:cs="Arial"/>
+          <w:i w:val="0"/>
+          <w:sz w:val="24"/>
+        </w:rPr>
+        <w:t xml:space="preserve"> realizar su operación, en estas interfaces se incluirán: </w:t>
+      </w:r>
+    </w:p>
+    <w:p>
+      <w:pPr>
+        <w:rPr>
+          <w:rFonts w:ascii="Arial" w:hAnsi="Arial" w:cs="Arial"/>
+          <w:i w:val="0"/>
+          <w:sz w:val="24"/>
+        </w:rPr>
+      </w:pPr>
+      <w:r>
+        <w:rPr>
+          <w:rFonts w:ascii="Arial" w:hAnsi="Arial" w:cs="Arial"/>
+          <w:i w:val="0"/>
+          <w:sz w:val="24"/>
+        </w:rPr>
+        <w:t xml:space="preserve">- Botones </w:t>
+      </w:r>
+    </w:p>
+    <w:p>
+      <w:pPr>
+        <w:rPr>
+          <w:rFonts w:ascii="Arial" w:hAnsi="Arial" w:cs="Arial"/>
+          <w:i w:val="0"/>
+          <w:sz w:val="24"/>
+        </w:rPr>
+      </w:pPr>
+      <w:r>
+        <w:rPr>
+          <w:rFonts w:ascii="Arial" w:hAnsi="Arial" w:cs="Arial"/>
+          <w:i w:val="0"/>
+          <w:sz w:val="24"/>
+        </w:rPr>
+        <w:t xml:space="preserve">- Mensajes de información </w:t>
+      </w:r>
+    </w:p>
+    <w:p>
+      <w:pPr>
+        <w:rPr>
+          <w:rFonts w:ascii="Arial" w:hAnsi="Arial" w:cs="Arial"/>
+          <w:i w:val="0"/>
+          <w:sz w:val="24"/>
+        </w:rPr>
+      </w:pPr>
+      <w:r>
+        <w:rPr>
+          <w:rFonts w:ascii="Arial" w:hAnsi="Arial" w:cs="Arial"/>
+          <w:i w:val="0"/>
+          <w:sz w:val="24"/>
+        </w:rPr>
+        <w:t xml:space="preserve">- Mensajes de error </w:t>
+      </w:r>
+    </w:p>
+    <w:p>
+      <w:pPr>
+        <w:rPr>
+          <w:rFonts w:ascii="Arial" w:hAnsi="Arial" w:cs="Arial"/>
+          <w:i w:val="0"/>
+          <w:sz w:val="24"/>
+        </w:rPr>
+      </w:pPr>
+      <w:r>
+        <w:rPr>
+          <w:rFonts w:ascii="Arial" w:hAnsi="Arial" w:cs="Arial"/>
+          <w:i w:val="0"/>
+          <w:sz w:val="24"/>
+        </w:rPr>
+        <w:t xml:space="preserve">- Menú desplegable </w:t>
+      </w:r>
+    </w:p>
+    <w:p>
+      <w:pPr>
+        <w:rPr>
+          <w:rFonts w:ascii="Arial" w:hAnsi="Arial" w:cs="Arial"/>
+          <w:i w:val="0"/>
+          <w:sz w:val="24"/>
+        </w:rPr>
+      </w:pPr>
+      <w:r>
+        <w:rPr>
+          <w:rFonts w:ascii="Arial" w:hAnsi="Arial" w:cs="Arial"/>
+          <w:i w:val="0"/>
+          <w:sz w:val="24"/>
+        </w:rPr>
+        <w:t xml:space="preserve">- Formulario para ingresar al sistema, crear un usuario en el sistema, </w:t>
+      </w:r>
+      <w:r>
+        <w:rPr>
+          <w:rFonts w:ascii="Arial" w:hAnsi="Arial" w:cs="Arial"/>
+          <w:i w:val="0"/>
+          <w:sz w:val="24"/>
+        </w:rPr>
+        <w:t>bloquear</w:t>
+      </w:r>
+      <w:r>
+        <w:rPr>
+          <w:rFonts w:ascii="Arial" w:hAnsi="Arial" w:cs="Arial"/>
+          <w:i w:val="0"/>
+          <w:sz w:val="24"/>
+        </w:rPr>
+        <w:t xml:space="preserve"> </w:t>
+      </w:r>
+      <w:r>
+        <w:rPr>
+          <w:rFonts w:ascii="Arial" w:hAnsi="Arial" w:cs="Arial"/>
+          <w:i w:val="0"/>
+          <w:sz w:val="24"/>
+        </w:rPr>
+        <w:t xml:space="preserve">un </w:t>
+      </w:r>
+      <w:r>
+        <w:rPr>
+          <w:rFonts w:ascii="Arial" w:hAnsi="Arial" w:cs="Arial"/>
+          <w:i w:val="0"/>
+          <w:sz w:val="24"/>
+        </w:rPr>
+        <w:t xml:space="preserve">usuario regular </w:t>
+      </w:r>
+      <w:r>
+        <w:rPr>
+          <w:rFonts w:ascii="Arial" w:hAnsi="Arial" w:cs="Arial"/>
+          <w:i w:val="0"/>
+          <w:sz w:val="24"/>
+        </w:rPr>
+        <w:t xml:space="preserve">o </w:t>
+      </w:r>
+      <w:r>
+        <w:rPr>
+          <w:rFonts w:ascii="Arial" w:hAnsi="Arial" w:cs="Arial"/>
+          <w:i w:val="0"/>
+          <w:sz w:val="24"/>
+        </w:rPr>
+        <w:t>desbloquear</w:t>
+      </w:r>
+      <w:r>
+        <w:rPr>
+          <w:rFonts w:ascii="Arial" w:hAnsi="Arial" w:cs="Arial"/>
+          <w:i w:val="0"/>
+          <w:sz w:val="24"/>
+        </w:rPr>
+        <w:t>.</w:t>
+      </w:r>
+    </w:p>
+    <w:p>
+      <w:pPr>
+        <w:rPr>
+          <w:rFonts w:ascii="Arial" w:hAnsi="Arial" w:cs="Arial"/>
+          <w:i w:val="0"/>
+          <w:sz w:val="24"/>
+        </w:rPr>
+      </w:pPr>
+      <w:r>
+        <w:rPr>
+          <w:rFonts w:ascii="Arial" w:hAnsi="Arial" w:cs="Arial"/>
+          <w:i w:val="0"/>
+          <w:sz w:val="24"/>
+        </w:rPr>
+        <w:t>- Otros</w:t>
+      </w:r>
+    </w:p>
+    <w:p>
+      <w:pPr>
+        <w:rPr>
+          <w:rFonts w:ascii="Arial" w:hAnsi="Arial" w:cs="Arial"/>
+          <w:i w:val="0"/>
+          <w:sz w:val="24"/>
+        </w:rPr>
+      </w:pPr>
+      <w:r>
+        <w:rPr>
+          <w:rFonts w:ascii="Arial" w:hAnsi="Arial" w:cs="Arial"/>
+          <w:i w:val="0"/>
+          <w:sz w:val="24"/>
+        </w:rPr>
+        <w:lastRenderedPageBreak/>
+        <w:t>4.1.1</w:t>
+      </w:r>
+    </w:p>
+    <w:p>
+      <w:pPr>
+        <w:rPr>
+          <w:rFonts w:ascii="Arial" w:hAnsi="Arial" w:cs="Arial"/>
+          <w:i w:val="0"/>
+          <w:sz w:val="24"/>
+        </w:rPr>
+      </w:pPr>
+      <w:bookmarkStart w:id="0" w:name="_GoBack"/>
+      <w:bookmarkEnd w:id="0"/>
+    </w:p>
+    <w:p>
+      <w:pPr>
+        <w:rPr>
+          <w:rFonts w:ascii="Arial" w:hAnsi="Arial" w:cs="Arial"/>
+          <w:i w:val="0"/>
+          <w:sz w:val="24"/>
+        </w:rPr>
+      </w:pPr>
+    </w:p>
+    <w:p>
+      <w:pPr>
+        <w:rPr>
+          <w:rFonts w:ascii="Arial" w:hAnsi="Arial" w:cs="Arial"/>
+          <w:i w:val="0"/>
+          <w:sz w:val="24"/>
+        </w:rPr>
+      </w:pPr>
     </w:p>
     <w:p>
       <w:pPr>
         <w:pStyle w:val="Ttulo3"/>
         <w:tabs>
-          <w:tab w:val="center" w:pos="1961"/>
+          <w:tab w:val="center" w:pos="1634"/>
         </w:tabs>
         <w:ind w:left="-15" w:firstLine="0"/>
-        <w:rPr>
-          <w:lang w:val="en-US"/>
-        </w:rPr>
-      </w:pPr>
-      <w:r>
-        <w:rPr>
-          <w:lang w:val="en-US"/>
-        </w:rPr>
+      </w:pPr>
+      <w:r>
         <w:t>4.2</w:t>
       </w:r>
       <w:r>
-        <w:rPr>
-          <w:lang w:val="en-US"/>
-        </w:rPr>
         <w:tab/>
         <w:t>Hardware Interfaces</w:t>
       </w:r>
@@ -7287,23 +7409,7 @@
           <w:i w:val="0"/>
           <w:lang w:val="en-US"/>
         </w:rPr>
-        <w:t>&lt;</w:t>
-      </w:r>
-      <w:proofErr w:type="spellStart"/>
-      <w:r>
-        <w:rPr>
-          <w:i w:val="0"/>
-          <w:lang w:val="en-US"/>
-        </w:rPr>
-        <w:t>Incluir</w:t>
-      </w:r>
-      <w:proofErr w:type="spellEnd"/>
-      <w:r>
-        <w:rPr>
-          <w:i w:val="0"/>
-          <w:lang w:val="en-US"/>
-        </w:rPr>
-        <w:t>:</w:t>
+        <w:t>&lt;Incluir:</w:t>
       </w:r>
     </w:p>
     <w:p>
@@ -7333,23 +7439,7 @@
           <w:i w:val="0"/>
           <w:sz w:val="20"/>
         </w:rPr>
-        <w:t xml:space="preserve">B.1.1-Diagrama de contexto (Ejemplo </w:t>
-      </w:r>
-      <w:proofErr w:type="spellStart"/>
-      <w:r>
-        <w:rPr>
-          <w:i w:val="0"/>
-          <w:sz w:val="20"/>
-        </w:rPr>
-        <w:t>Wiegers</w:t>
-      </w:r>
-      <w:proofErr w:type="spellEnd"/>
-      <w:r>
-        <w:rPr>
-          <w:i w:val="0"/>
-          <w:sz w:val="20"/>
-        </w:rPr>
-        <w:t xml:space="preserve"> adjunto)</w:t>
+        <w:t>B.1.1-Diagrama de contexto (Ejemplo Wiegers adjunto)</w:t>
       </w:r>
     </w:p>
     <w:p>
@@ -7375,17 +7465,8 @@
           <w:i w:val="0"/>
           <w:sz w:val="20"/>
         </w:rPr>
-        <w:t xml:space="preserve">B.1.3-Descripción modelo dominio (Para cada concepto indicar intención y extensión) B.1.4-Diagrama de casos de uso n </w:t>
-      </w:r>
-      <w:proofErr w:type="spellStart"/>
-      <w:r>
-        <w:rPr>
-          <w:i w:val="0"/>
-          <w:sz w:val="20"/>
-        </w:rPr>
-        <w:t>iterac</w:t>
-      </w:r>
-      <w:proofErr w:type="spellEnd"/>
+        <w:t>B.1.3-Descripción modelo dominio (Para cada concepto indicar intención y extensión) B.1.4-Diagrama de casos de uso n iterac</w:t>
+      </w:r>
     </w:p>
     <w:p>
       <w:pPr>
@@ -7401,39 +7482,7 @@
           <w:i w:val="0"/>
           <w:sz w:val="20"/>
         </w:rPr>
-        <w:t xml:space="preserve">2-Descripción detallada cada CU 1 </w:t>
-      </w:r>
-      <w:proofErr w:type="spellStart"/>
-      <w:r>
-        <w:rPr>
-          <w:i w:val="0"/>
-          <w:sz w:val="20"/>
-        </w:rPr>
-        <w:t>iterac</w:t>
-      </w:r>
-      <w:proofErr w:type="spellEnd"/>
-      <w:r>
-        <w:rPr>
-          <w:i w:val="0"/>
-          <w:sz w:val="20"/>
-        </w:rPr>
-        <w:t xml:space="preserve"> (ordenados forma </w:t>
-      </w:r>
-      <w:proofErr w:type="spellStart"/>
-      <w:r>
-        <w:rPr>
-          <w:i w:val="0"/>
-          <w:sz w:val="20"/>
-        </w:rPr>
-        <w:t>descend</w:t>
-      </w:r>
-      <w:proofErr w:type="spellEnd"/>
-      <w:r>
-        <w:rPr>
-          <w:i w:val="0"/>
-          <w:sz w:val="20"/>
-        </w:rPr>
-        <w:t>. por prioridad).</w:t>
+        <w:t>2-Descripción detallada cada CU 1 iterac (ordenados forma descend. por prioridad).</w:t>
       </w:r>
     </w:p>
     <w:p>
@@ -7463,23 +7512,7 @@
           <w:i w:val="0"/>
           <w:sz w:val="20"/>
         </w:rPr>
-        <w:t xml:space="preserve">B.2.1.1-Texto del CU (formato </w:t>
-      </w:r>
-      <w:proofErr w:type="spellStart"/>
-      <w:r>
-        <w:rPr>
-          <w:i w:val="0"/>
-          <w:sz w:val="20"/>
-        </w:rPr>
-        <w:t>Wiegers</w:t>
-      </w:r>
-      <w:proofErr w:type="spellEnd"/>
-      <w:r>
-        <w:rPr>
-          <w:i w:val="0"/>
-          <w:sz w:val="20"/>
-        </w:rPr>
-        <w:t xml:space="preserve"> adjunto) </w:t>
+        <w:t xml:space="preserve">B.2.1.1-Texto del CU (formato Wiegers adjunto) </w:t>
       </w:r>
     </w:p>
     <w:p>
@@ -7518,6 +7551,7 @@
           <w:i w:val="0"/>
           <w:sz w:val="20"/>
         </w:rPr>
+        <w:lastRenderedPageBreak/>
         <w:t>B.2.1.4-Casos de prueba del CU (Datos entrada y resultados) B.2.2- Caso de uso 2...n</w:t>
       </w:r>
     </w:p>
@@ -7549,7 +7583,6 @@
         <w:rPr>
           <w:lang w:val="en-US"/>
         </w:rPr>
-        <w:lastRenderedPageBreak/>
         <w:t>Appendix C: Issues List</w:t>
       </w:r>
     </w:p>
@@ -7612,25 +7645,7 @@
           <w:i w:val="0"/>
           <w:sz w:val="24"/>
         </w:rPr>
-        <w:t>PLANTILLA PATRÓN REQS DATOS (</w:t>
-      </w:r>
-      <w:proofErr w:type="spellStart"/>
-      <w:r>
-        <w:rPr>
-          <w:b/>
-          <w:i w:val="0"/>
-          <w:sz w:val="24"/>
-        </w:rPr>
-        <w:t>Withall</w:t>
-      </w:r>
-      <w:proofErr w:type="spellEnd"/>
-      <w:r>
-        <w:rPr>
-          <w:b/>
-          <w:i w:val="0"/>
-          <w:sz w:val="24"/>
-        </w:rPr>
-        <w:t>)</w:t>
+        <w:t>PLANTILLA PATRÓN REQS DATOS (Withall)</w:t>
       </w:r>
     </w:p>
     <w:p>
@@ -7692,25 +7707,7 @@
           <w:i w:val="0"/>
           <w:sz w:val="24"/>
         </w:rPr>
-        <w:t xml:space="preserve">PLANTILLA PARA DESCRIPCIÓN CU (Formato </w:t>
-      </w:r>
-      <w:proofErr w:type="spellStart"/>
-      <w:r>
-        <w:rPr>
-          <w:b/>
-          <w:i w:val="0"/>
-          <w:sz w:val="24"/>
-        </w:rPr>
-        <w:t>Wiegers</w:t>
-      </w:r>
-      <w:proofErr w:type="spellEnd"/>
-      <w:r>
-        <w:rPr>
-          <w:b/>
-          <w:i w:val="0"/>
-          <w:sz w:val="24"/>
-        </w:rPr>
-        <w:t>)</w:t>
+        <w:t>PLANTILLA PARA DESCRIPCIÓN CU (Formato Wiegers)</w:t>
       </w:r>
     </w:p>
     <w:p>
@@ -9477,6 +9474,29 @@
       <w:sz w:val="36"/>
     </w:rPr>
   </w:style>
+  <w:style w:type="paragraph" w:styleId="Fecha">
+    <w:name w:val="Date"/>
+    <w:basedOn w:val="Normal"/>
+    <w:next w:val="Normal"/>
+    <w:link w:val="FechaCar"/>
+    <w:uiPriority w:val="99"/>
+    <w:semiHidden/>
+    <w:unhideWhenUsed/>
+    <w:rsid w:val="00370DAC"/>
+  </w:style>
+  <w:style w:type="character" w:customStyle="1" w:styleId="FechaCar">
+    <w:name w:val="Fecha Car"/>
+    <w:basedOn w:val="Fuentedeprrafopredeter"/>
+    <w:link w:val="Fecha"/>
+    <w:uiPriority w:val="99"/>
+    <w:semiHidden/>
+    <w:rsid w:val="00370DAC"/>
+    <w:rPr>
+      <w:rFonts w:ascii="Calibri" w:eastAsia="Calibri" w:hAnsi="Calibri" w:cs="Calibri"/>
+      <w:i/>
+      <w:color w:val="000000"/>
+    </w:rPr>
+  </w:style>
 </w:styles>
 </file>
 

</xml_diff>

<commit_message>
Diagrama de actividad y REM
</commit_message>
<xml_diff>
--- a/Documentos/ERS/ERS.docx
+++ b/Documentos/ERS/ERS.docx
@@ -61,14 +61,12 @@
           <w:lang w:val="en-US"/>
         </w:rPr>
       </w:pPr>
-      <w:proofErr w:type="spellStart"/>
       <w:r>
         <w:rPr>
           <w:lang w:val="en-US"/>
         </w:rPr>
         <w:t>CineTEC</w:t>
       </w:r>
-      <w:proofErr w:type="spellEnd"/>
     </w:p>
     <w:p>
       <w:pPr>
@@ -89,9 +87,8 @@
           <w:sz w:val="28"/>
           <w:lang w:val="en-US"/>
         </w:rPr>
-        <w:t xml:space="preserve">Version 1.0 </w:t>
-      </w:r>
-      <w:proofErr w:type="spellStart"/>
+        <w:t>Version 1.0 ap</w:t>
+      </w:r>
       <w:r>
         <w:rPr>
           <w:b/>
@@ -99,18 +96,8 @@
           <w:sz w:val="28"/>
           <w:lang w:val="en-US"/>
         </w:rPr>
-        <w:t>ap</w:t>
-      </w:r>
-      <w:r>
-        <w:rPr>
-          <w:b/>
-          <w:i w:val="0"/>
-          <w:sz w:val="28"/>
-          <w:lang w:val="en-US"/>
-        </w:rPr>
         <w:t>robado</w:t>
       </w:r>
-      <w:proofErr w:type="spellEnd"/>
     </w:p>
     <w:p>
       <w:pPr>
@@ -245,23 +232,13 @@
         <w:spacing w:after="0" w:line="265" w:lineRule="auto"/>
         <w:ind w:firstLine="0"/>
       </w:pPr>
-      <w:proofErr w:type="spellStart"/>
-      <w:r>
-        <w:rPr>
-          <w:b/>
-          <w:i w:val="0"/>
-          <w:sz w:val="24"/>
-        </w:rPr>
-        <w:t>Purpose</w:t>
-      </w:r>
-      <w:proofErr w:type="spellEnd"/>
-      <w:r>
-        <w:rPr>
-          <w:b/>
-          <w:i w:val="0"/>
-          <w:sz w:val="24"/>
-        </w:rPr>
-        <w:t xml:space="preserve"> ....................................................................................................................................1</w:t>
+      <w:r>
+        <w:rPr>
+          <w:b/>
+          <w:i w:val="0"/>
+          <w:sz w:val="24"/>
+        </w:rPr>
+        <w:t>Purpose ....................................................................................................................................1</w:t>
       </w:r>
     </w:p>
     <w:p>
@@ -273,23 +250,13 @@
         <w:spacing w:after="0" w:line="265" w:lineRule="auto"/>
         <w:ind w:firstLine="0"/>
       </w:pPr>
-      <w:proofErr w:type="spellStart"/>
-      <w:r>
-        <w:rPr>
-          <w:b/>
-          <w:i w:val="0"/>
-          <w:sz w:val="24"/>
-        </w:rPr>
-        <w:t>Document</w:t>
-      </w:r>
-      <w:proofErr w:type="spellEnd"/>
-      <w:r>
-        <w:rPr>
-          <w:b/>
-          <w:i w:val="0"/>
-          <w:sz w:val="24"/>
-        </w:rPr>
-        <w:t xml:space="preserve"> Conventions...........................................................................................................1</w:t>
+      <w:r>
+        <w:rPr>
+          <w:b/>
+          <w:i w:val="0"/>
+          <w:sz w:val="24"/>
+        </w:rPr>
+        <w:t>Document Conventions...........................................................................................................1</w:t>
       </w:r>
     </w:p>
     <w:p>
@@ -359,23 +326,13 @@
         <w:spacing w:after="0" w:line="265" w:lineRule="auto"/>
         <w:ind w:hanging="240"/>
       </w:pPr>
-      <w:proofErr w:type="spellStart"/>
-      <w:r>
-        <w:rPr>
-          <w:b/>
-          <w:i w:val="0"/>
-          <w:sz w:val="24"/>
-        </w:rPr>
-        <w:t>Overall</w:t>
-      </w:r>
-      <w:proofErr w:type="spellEnd"/>
-      <w:r>
-        <w:rPr>
-          <w:b/>
-          <w:i w:val="0"/>
-          <w:sz w:val="24"/>
-        </w:rPr>
-        <w:t xml:space="preserve"> Description....................................................................................................................2</w:t>
+      <w:r>
+        <w:rPr>
+          <w:b/>
+          <w:i w:val="0"/>
+          <w:sz w:val="24"/>
+        </w:rPr>
+        <w:t>Overall Description....................................................................................................................2</w:t>
       </w:r>
     </w:p>
     <w:p>
@@ -423,41 +380,13 @@
         <w:spacing w:after="0" w:line="265" w:lineRule="auto"/>
         <w:ind w:firstLine="0"/>
       </w:pPr>
-      <w:proofErr w:type="spellStart"/>
-      <w:r>
-        <w:rPr>
-          <w:b/>
-          <w:i w:val="0"/>
-          <w:sz w:val="24"/>
-        </w:rPr>
-        <w:t>User</w:t>
-      </w:r>
-      <w:proofErr w:type="spellEnd"/>
-      <w:r>
-        <w:rPr>
-          <w:b/>
-          <w:i w:val="0"/>
-          <w:sz w:val="24"/>
-        </w:rPr>
-        <w:t xml:space="preserve"> </w:t>
-      </w:r>
-      <w:proofErr w:type="spellStart"/>
-      <w:r>
-        <w:rPr>
-          <w:b/>
-          <w:i w:val="0"/>
-          <w:sz w:val="24"/>
-        </w:rPr>
-        <w:t>Classes</w:t>
-      </w:r>
-      <w:proofErr w:type="spellEnd"/>
-      <w:r>
-        <w:rPr>
-          <w:b/>
-          <w:i w:val="0"/>
-          <w:sz w:val="24"/>
-        </w:rPr>
-        <w:t xml:space="preserve"> and Characteristics...........................................................................................2</w:t>
+      <w:r>
+        <w:rPr>
+          <w:b/>
+          <w:i w:val="0"/>
+          <w:sz w:val="24"/>
+        </w:rPr>
+        <w:t>User Classes and Characteristics...........................................................................................2</w:t>
       </w:r>
     </w:p>
     <w:p>
@@ -469,23 +398,13 @@
         <w:spacing w:after="0" w:line="265" w:lineRule="auto"/>
         <w:ind w:firstLine="0"/>
       </w:pPr>
-      <w:proofErr w:type="spellStart"/>
-      <w:r>
-        <w:rPr>
-          <w:b/>
-          <w:i w:val="0"/>
-          <w:sz w:val="24"/>
-        </w:rPr>
-        <w:t>Operating</w:t>
-      </w:r>
-      <w:proofErr w:type="spellEnd"/>
-      <w:r>
-        <w:rPr>
-          <w:b/>
-          <w:i w:val="0"/>
-          <w:sz w:val="24"/>
-        </w:rPr>
-        <w:t xml:space="preserve"> Environment.........................................................................................................2</w:t>
+      <w:r>
+        <w:rPr>
+          <w:b/>
+          <w:i w:val="0"/>
+          <w:sz w:val="24"/>
+        </w:rPr>
+        <w:t>Operating Environment.........................................................................................................2</w:t>
       </w:r>
     </w:p>
     <w:p>
@@ -497,41 +416,13 @@
         <w:spacing w:after="0" w:line="265" w:lineRule="auto"/>
         <w:ind w:firstLine="0"/>
       </w:pPr>
-      <w:proofErr w:type="spellStart"/>
-      <w:r>
-        <w:rPr>
-          <w:b/>
-          <w:i w:val="0"/>
-          <w:sz w:val="24"/>
-        </w:rPr>
-        <w:t>Design</w:t>
-      </w:r>
-      <w:proofErr w:type="spellEnd"/>
-      <w:r>
-        <w:rPr>
-          <w:b/>
-          <w:i w:val="0"/>
-          <w:sz w:val="24"/>
-        </w:rPr>
-        <w:t xml:space="preserve"> and </w:t>
-      </w:r>
-      <w:proofErr w:type="spellStart"/>
-      <w:r>
-        <w:rPr>
-          <w:b/>
-          <w:i w:val="0"/>
-          <w:sz w:val="24"/>
-        </w:rPr>
-        <w:t>Implementation</w:t>
-      </w:r>
-      <w:proofErr w:type="spellEnd"/>
-      <w:r>
-        <w:rPr>
-          <w:b/>
-          <w:i w:val="0"/>
-          <w:sz w:val="24"/>
-        </w:rPr>
-        <w:t xml:space="preserve"> Constraints..............................................................................2</w:t>
+      <w:r>
+        <w:rPr>
+          <w:b/>
+          <w:i w:val="0"/>
+          <w:sz w:val="24"/>
+        </w:rPr>
+        <w:t>Design and Implementation Constraints..............................................................................2</w:t>
       </w:r>
     </w:p>
     <w:p>
@@ -543,23 +434,13 @@
         <w:spacing w:after="0" w:line="265" w:lineRule="auto"/>
         <w:ind w:firstLine="0"/>
       </w:pPr>
-      <w:proofErr w:type="spellStart"/>
-      <w:r>
-        <w:rPr>
-          <w:b/>
-          <w:i w:val="0"/>
-          <w:sz w:val="24"/>
-        </w:rPr>
-        <w:t>User</w:t>
-      </w:r>
-      <w:proofErr w:type="spellEnd"/>
-      <w:r>
-        <w:rPr>
-          <w:b/>
-          <w:i w:val="0"/>
-          <w:sz w:val="24"/>
-        </w:rPr>
-        <w:t xml:space="preserve"> Documentation...............................................................................................................2</w:t>
+      <w:r>
+        <w:rPr>
+          <w:b/>
+          <w:i w:val="0"/>
+          <w:sz w:val="24"/>
+        </w:rPr>
+        <w:t>User Documentation...............................................................................................................2</w:t>
       </w:r>
     </w:p>
     <w:p>
@@ -573,25 +454,7 @@
           <w:i w:val="0"/>
           <w:sz w:val="24"/>
         </w:rPr>
-        <w:t xml:space="preserve">2.6. </w:t>
-      </w:r>
-      <w:proofErr w:type="spellStart"/>
-      <w:r>
-        <w:rPr>
-          <w:b/>
-          <w:i w:val="0"/>
-          <w:sz w:val="24"/>
-        </w:rPr>
-        <w:t>Assumptions</w:t>
-      </w:r>
-      <w:proofErr w:type="spellEnd"/>
-      <w:r>
-        <w:rPr>
-          <w:b/>
-          <w:i w:val="0"/>
-          <w:sz w:val="24"/>
-        </w:rPr>
-        <w:t xml:space="preserve"> and Dependencies.............................................................................................2</w:t>
+        <w:t>2.6. Assumptions and Dependencies.............................................................................................2</w:t>
       </w:r>
     </w:p>
     <w:p>
@@ -603,23 +466,13 @@
         <w:spacing w:after="0" w:line="265" w:lineRule="auto"/>
         <w:ind w:hanging="240"/>
       </w:pPr>
-      <w:proofErr w:type="spellStart"/>
-      <w:r>
-        <w:rPr>
-          <w:b/>
-          <w:i w:val="0"/>
-          <w:sz w:val="24"/>
-        </w:rPr>
-        <w:t>System</w:t>
-      </w:r>
-      <w:proofErr w:type="spellEnd"/>
-      <w:r>
-        <w:rPr>
-          <w:b/>
-          <w:i w:val="0"/>
-          <w:sz w:val="24"/>
-        </w:rPr>
-        <w:t xml:space="preserve"> Features..........................................................................................................................3</w:t>
+      <w:r>
+        <w:rPr>
+          <w:b/>
+          <w:i w:val="0"/>
+          <w:sz w:val="24"/>
+        </w:rPr>
+        <w:t>System Features..........................................................................................................................3</w:t>
       </w:r>
     </w:p>
     <w:p>
@@ -631,41 +484,13 @@
         <w:spacing w:after="0" w:line="265" w:lineRule="auto"/>
         <w:ind w:firstLine="0"/>
       </w:pPr>
-      <w:proofErr w:type="spellStart"/>
-      <w:r>
-        <w:rPr>
-          <w:b/>
-          <w:i w:val="0"/>
-          <w:sz w:val="24"/>
-        </w:rPr>
-        <w:t>System</w:t>
-      </w:r>
-      <w:proofErr w:type="spellEnd"/>
-      <w:r>
-        <w:rPr>
-          <w:b/>
-          <w:i w:val="0"/>
-          <w:sz w:val="24"/>
-        </w:rPr>
-        <w:t xml:space="preserve"> </w:t>
-      </w:r>
-      <w:proofErr w:type="spellStart"/>
-      <w:r>
-        <w:rPr>
-          <w:b/>
-          <w:i w:val="0"/>
-          <w:sz w:val="24"/>
-        </w:rPr>
-        <w:t>Feature</w:t>
-      </w:r>
-      <w:proofErr w:type="spellEnd"/>
-      <w:r>
-        <w:rPr>
-          <w:b/>
-          <w:i w:val="0"/>
-          <w:sz w:val="24"/>
-        </w:rPr>
-        <w:t xml:space="preserve"> 1.....................................................................................................................3</w:t>
+      <w:r>
+        <w:rPr>
+          <w:b/>
+          <w:i w:val="0"/>
+          <w:sz w:val="24"/>
+        </w:rPr>
+        <w:t>System Feature 1.....................................................................................................................3</w:t>
       </w:r>
     </w:p>
     <w:p>
@@ -677,41 +502,13 @@
         <w:spacing w:after="0" w:line="265" w:lineRule="auto"/>
         <w:ind w:firstLine="0"/>
       </w:pPr>
-      <w:proofErr w:type="spellStart"/>
-      <w:r>
-        <w:rPr>
-          <w:b/>
-          <w:i w:val="0"/>
-          <w:sz w:val="24"/>
-        </w:rPr>
-        <w:t>System</w:t>
-      </w:r>
-      <w:proofErr w:type="spellEnd"/>
-      <w:r>
-        <w:rPr>
-          <w:b/>
-          <w:i w:val="0"/>
-          <w:sz w:val="24"/>
-        </w:rPr>
-        <w:t xml:space="preserve"> </w:t>
-      </w:r>
-      <w:proofErr w:type="spellStart"/>
-      <w:r>
-        <w:rPr>
-          <w:b/>
-          <w:i w:val="0"/>
-          <w:sz w:val="24"/>
-        </w:rPr>
-        <w:t>Feature</w:t>
-      </w:r>
-      <w:proofErr w:type="spellEnd"/>
-      <w:r>
-        <w:rPr>
-          <w:b/>
-          <w:i w:val="0"/>
-          <w:sz w:val="24"/>
-        </w:rPr>
-        <w:t xml:space="preserve"> 2.....................................................................................................................3</w:t>
+      <w:r>
+        <w:rPr>
+          <w:b/>
+          <w:i w:val="0"/>
+          <w:sz w:val="24"/>
+        </w:rPr>
+        <w:t>System Feature 2.....................................................................................................................3</w:t>
       </w:r>
     </w:p>
     <w:p>
@@ -723,23 +520,13 @@
         <w:spacing w:after="0" w:line="265" w:lineRule="auto"/>
         <w:ind w:hanging="240"/>
       </w:pPr>
-      <w:proofErr w:type="spellStart"/>
-      <w:r>
-        <w:rPr>
-          <w:b/>
-          <w:i w:val="0"/>
-          <w:sz w:val="24"/>
-        </w:rPr>
-        <w:t>External</w:t>
-      </w:r>
-      <w:proofErr w:type="spellEnd"/>
-      <w:r>
-        <w:rPr>
-          <w:b/>
-          <w:i w:val="0"/>
-          <w:sz w:val="24"/>
-        </w:rPr>
-        <w:t xml:space="preserve"> Interface Requirements.............................................................................................4</w:t>
+      <w:r>
+        <w:rPr>
+          <w:b/>
+          <w:i w:val="0"/>
+          <w:sz w:val="24"/>
+        </w:rPr>
+        <w:t>External Interface Requirements.............................................................................................4</w:t>
       </w:r>
     </w:p>
     <w:p>
@@ -751,23 +538,13 @@
         <w:spacing w:after="0" w:line="265" w:lineRule="auto"/>
         <w:ind w:firstLine="0"/>
       </w:pPr>
-      <w:proofErr w:type="spellStart"/>
-      <w:r>
-        <w:rPr>
-          <w:b/>
-          <w:i w:val="0"/>
-          <w:sz w:val="24"/>
-        </w:rPr>
-        <w:t>User</w:t>
-      </w:r>
-      <w:proofErr w:type="spellEnd"/>
-      <w:r>
-        <w:rPr>
-          <w:b/>
-          <w:i w:val="0"/>
-          <w:sz w:val="24"/>
-        </w:rPr>
-        <w:t xml:space="preserve"> Interfaces.........................................................................................................................4</w:t>
+      <w:r>
+        <w:rPr>
+          <w:b/>
+          <w:i w:val="0"/>
+          <w:sz w:val="24"/>
+        </w:rPr>
+        <w:t>User Interfaces.........................................................................................................................4</w:t>
       </w:r>
     </w:p>
     <w:p>
@@ -816,23 +593,13 @@
         <w:spacing w:after="0" w:line="265" w:lineRule="auto"/>
         <w:ind w:firstLine="0"/>
       </w:pPr>
-      <w:proofErr w:type="spellStart"/>
-      <w:r>
-        <w:rPr>
-          <w:b/>
-          <w:i w:val="0"/>
-          <w:sz w:val="24"/>
-        </w:rPr>
-        <w:t>Communications</w:t>
-      </w:r>
-      <w:proofErr w:type="spellEnd"/>
-      <w:r>
-        <w:rPr>
-          <w:b/>
-          <w:i w:val="0"/>
-          <w:sz w:val="24"/>
-        </w:rPr>
-        <w:t xml:space="preserve"> Interfaces...................................................................................................4</w:t>
+      <w:r>
+        <w:rPr>
+          <w:b/>
+          <w:i w:val="0"/>
+          <w:sz w:val="24"/>
+        </w:rPr>
+        <w:t>Communications Interfaces...................................................................................................4</w:t>
       </w:r>
     </w:p>
     <w:p>
@@ -844,41 +611,13 @@
         <w:spacing w:after="0" w:line="265" w:lineRule="auto"/>
         <w:ind w:hanging="240"/>
       </w:pPr>
-      <w:proofErr w:type="spellStart"/>
-      <w:r>
-        <w:rPr>
-          <w:b/>
-          <w:i w:val="0"/>
-          <w:sz w:val="24"/>
-        </w:rPr>
-        <w:t>Other</w:t>
-      </w:r>
-      <w:proofErr w:type="spellEnd"/>
-      <w:r>
-        <w:rPr>
-          <w:b/>
-          <w:i w:val="0"/>
-          <w:sz w:val="24"/>
-        </w:rPr>
-        <w:t xml:space="preserve"> </w:t>
-      </w:r>
-      <w:proofErr w:type="spellStart"/>
-      <w:r>
-        <w:rPr>
-          <w:b/>
-          <w:i w:val="0"/>
-          <w:sz w:val="24"/>
-        </w:rPr>
-        <w:t>Nonfunctional</w:t>
-      </w:r>
-      <w:proofErr w:type="spellEnd"/>
-      <w:r>
-        <w:rPr>
-          <w:b/>
-          <w:i w:val="0"/>
-          <w:sz w:val="24"/>
-        </w:rPr>
-        <w:t xml:space="preserve"> Requirements.........................................................................................5</w:t>
+      <w:r>
+        <w:rPr>
+          <w:b/>
+          <w:i w:val="0"/>
+          <w:sz w:val="24"/>
+        </w:rPr>
+        <w:t>Other Nonfunctional Requirements.........................................................................................5</w:t>
       </w:r>
     </w:p>
     <w:p>
@@ -3237,7 +2976,6 @@
                                 </w:rPr>
                                 <w:t xml:space="preserve"> </w:t>
                               </w:r>
-                              <w:proofErr w:type="spellStart"/>
                               <w:r>
                                 <w:rPr>
                                   <w:b/>
@@ -3247,7 +2985,6 @@
                                 </w:rPr>
                                 <w:t>For</w:t>
                               </w:r>
-                              <w:proofErr w:type="spellEnd"/>
                               <w:r>
                                 <w:rPr>
                                   <w:b/>
@@ -3258,7 +2995,6 @@
                                 </w:rPr>
                                 <w:t xml:space="preserve"> </w:t>
                               </w:r>
-                              <w:proofErr w:type="spellStart"/>
                               <w:r>
                                 <w:rPr>
                                   <w:b/>
@@ -3268,7 +3004,6 @@
                                 </w:rPr>
                                 <w:t>Changes</w:t>
                               </w:r>
-                              <w:proofErr w:type="spellEnd"/>
                             </w:p>
                           </w:txbxContent>
                         </wps:txbx>
@@ -3298,7 +3033,6 @@
                                 <w:spacing w:after="160" w:line="259" w:lineRule="auto"/>
                                 <w:ind w:left="0" w:firstLine="0"/>
                               </w:pPr>
-                              <w:proofErr w:type="spellStart"/>
                               <w:r>
                                 <w:rPr>
                                   <w:b/>
@@ -3308,7 +3042,6 @@
                                 </w:rPr>
                                 <w:t>Version</w:t>
                               </w:r>
-                              <w:proofErr w:type="spellEnd"/>
                             </w:p>
                           </w:txbxContent>
                         </wps:txbx>
@@ -3534,7 +3267,6 @@
                           </w:rPr>
                           <w:t xml:space="preserve"> </w:t>
                         </w:r>
-                        <w:proofErr w:type="spellStart"/>
                         <w:r>
                           <w:rPr>
                             <w:b/>
@@ -3544,7 +3276,6 @@
                           </w:rPr>
                           <w:t>For</w:t>
                         </w:r>
-                        <w:proofErr w:type="spellEnd"/>
                         <w:r>
                           <w:rPr>
                             <w:b/>
@@ -3555,7 +3286,6 @@
                           </w:rPr>
                           <w:t xml:space="preserve"> </w:t>
                         </w:r>
-                        <w:proofErr w:type="spellStart"/>
                         <w:r>
                           <w:rPr>
                             <w:b/>
@@ -3565,7 +3295,6 @@
                           </w:rPr>
                           <w:t>Changes</w:t>
                         </w:r>
-                        <w:proofErr w:type="spellEnd"/>
                       </w:p>
                     </w:txbxContent>
                   </v:textbox>
@@ -3578,7 +3307,6 @@
                           <w:spacing w:after="160" w:line="259" w:lineRule="auto"/>
                           <w:ind w:left="0" w:firstLine="0"/>
                         </w:pPr>
-                        <w:proofErr w:type="spellStart"/>
                         <w:r>
                           <w:rPr>
                             <w:b/>
@@ -3588,7 +3316,6 @@
                           </w:rPr>
                           <w:t>Version</w:t>
                         </w:r>
-                        <w:proofErr w:type="spellEnd"/>
                       </w:p>
                     </w:txbxContent>
                   </v:textbox>
@@ -3922,26 +3649,23 @@
           <w:tab w:val="center" w:pos="1956"/>
         </w:tabs>
         <w:ind w:left="-15" w:firstLine="0"/>
-      </w:pPr>
-      <w:r>
+        <w:rPr>
+          <w:lang w:val="en-US"/>
+        </w:rPr>
+      </w:pPr>
+      <w:r>
+        <w:rPr>
+          <w:lang w:val="en-US"/>
+        </w:rPr>
         <w:t>2.6</w:t>
       </w:r>
       <w:r>
-        <w:tab/>
-      </w:r>
-      <w:proofErr w:type="spellStart"/>
-      <w:r>
-        <w:t>User</w:t>
-      </w:r>
-      <w:proofErr w:type="spellEnd"/>
-      <w:r>
-        <w:t xml:space="preserve"> </w:t>
-      </w:r>
-      <w:proofErr w:type="spellStart"/>
-      <w:r>
-        <w:t>Documentation</w:t>
-      </w:r>
-      <w:proofErr w:type="spellEnd"/>
+        <w:rPr>
+          <w:lang w:val="en-US"/>
+        </w:rPr>
+        <w:tab/>
+        <w:t>User Documentation</w:t>
+      </w:r>
     </w:p>
     <w:p>
       <w:pPr>
@@ -3950,28 +3674,31 @@
           <w:tab w:val="center" w:pos="2601"/>
         </w:tabs>
         <w:ind w:left="-15" w:firstLine="0"/>
-      </w:pPr>
-      <w:r>
+        <w:rPr>
+          <w:lang w:val="en-US"/>
+        </w:rPr>
+      </w:pPr>
+      <w:r>
+        <w:rPr>
+          <w:lang w:val="en-US"/>
+        </w:rPr>
         <w:t>2.7</w:t>
       </w:r>
       <w:r>
-        <w:tab/>
-      </w:r>
-      <w:proofErr w:type="spellStart"/>
-      <w:r>
-        <w:t>Assumptions</w:t>
-      </w:r>
-      <w:proofErr w:type="spellEnd"/>
-      <w:r>
-        <w:t xml:space="preserve"> and </w:t>
-      </w:r>
-      <w:proofErr w:type="spellStart"/>
-      <w:r>
-        <w:t>Dependencies</w:t>
-      </w:r>
-      <w:proofErr w:type="spellEnd"/>
-    </w:p>
-    <w:p/>
+        <w:rPr>
+          <w:lang w:val="en-US"/>
+        </w:rPr>
+        <w:tab/>
+        <w:t>Assumptions and Dependencies</w:t>
+      </w:r>
+    </w:p>
+    <w:p>
+      <w:pPr>
+        <w:rPr>
+          <w:lang w:val="en-US"/>
+        </w:rPr>
+      </w:pPr>
+    </w:p>
     <w:p>
       <w:pPr>
         <w:pStyle w:val="Ttulo2"/>
@@ -3981,12 +3708,21 @@
         <w:ind w:left="-15" w:firstLine="0"/>
       </w:pPr>
       <w:r>
+        <w:rPr>
+          <w:lang w:val="en-US"/>
+        </w:rPr>
         <w:t>3.</w:t>
       </w:r>
       <w:r>
+        <w:rPr>
+          <w:lang w:val="en-US"/>
+        </w:rPr>
         <w:t xml:space="preserve"> </w:t>
       </w:r>
       <w:r>
+        <w:rPr>
+          <w:lang w:val="en-US"/>
+        </w:rPr>
         <w:tab/>
       </w:r>
       <w:r>
@@ -4168,15 +3904,7 @@
       </w:r>
       <w:r>
         <w:tab/>
-        <w:t xml:space="preserve">d. Haga </w:t>
-      </w:r>
-      <w:proofErr w:type="spellStart"/>
-      <w:r>
-        <w:t>click</w:t>
-      </w:r>
-      <w:proofErr w:type="spellEnd"/>
-      <w:r>
-        <w:t xml:space="preserve"> en el botón de aceptar.</w:t>
+        <w:t>d. Haga click en el botón de aceptar.</w:t>
       </w:r>
     </w:p>
     <w:p>
@@ -4611,15 +4339,7 @@
       </w:r>
       <w:r>
         <w:tab/>
-        <w:t xml:space="preserve">d. Haga </w:t>
-      </w:r>
-      <w:proofErr w:type="spellStart"/>
-      <w:r>
-        <w:t>click</w:t>
-      </w:r>
-      <w:proofErr w:type="spellEnd"/>
-      <w:r>
-        <w:t xml:space="preserve"> en el botón de aceptar.</w:t>
+        <w:t>d. Haga click en el botón de aceptar.</w:t>
       </w:r>
     </w:p>
     <w:p>
@@ -5673,15 +5393,7 @@
       </w:r>
       <w:r>
         <w:tab/>
-        <w:t xml:space="preserve">d. Haga </w:t>
-      </w:r>
-      <w:proofErr w:type="spellStart"/>
-      <w:r>
-        <w:t>click</w:t>
-      </w:r>
-      <w:proofErr w:type="spellEnd"/>
-      <w:r>
-        <w:t xml:space="preserve"> en el botón de </w:t>
+        <w:t xml:space="preserve">d. Haga click en el botón de </w:t>
       </w:r>
       <w:r>
         <w:t>comentar para comentar la película</w:t>
@@ -5815,7 +5527,6 @@
         </w:rPr>
         <w:t>6</w:t>
       </w:r>
-      <w:proofErr w:type="gramStart"/>
       <w:r>
         <w:rPr>
           <w:b/>
@@ -5830,16 +5541,7 @@
           <w:i w:val="0"/>
           <w:sz w:val="28"/>
         </w:rPr>
-        <w:t xml:space="preserve">  Ver</w:t>
-      </w:r>
-      <w:proofErr w:type="gramEnd"/>
-      <w:r>
-        <w:rPr>
-          <w:b/>
-          <w:i w:val="0"/>
-          <w:sz w:val="28"/>
-        </w:rPr>
-        <w:t xml:space="preserve"> películas marcadas como favoritas</w:t>
+        <w:t xml:space="preserve">  Ver películas marcadas como favoritas</w:t>
       </w:r>
     </w:p>
     <w:p>
@@ -6013,82 +5715,164 @@
       </w:r>
     </w:p>
     <w:p>
-      <w:r>
-        <w:tab/>
-      </w:r>
-      <w:r>
-        <w:tab/>
-      </w:r>
-      <w:r>
+      <w:pPr>
+        <w:spacing w:line="240" w:lineRule="auto"/>
+        <w:rPr>
+          <w:i w:val="0"/>
+        </w:rPr>
+      </w:pPr>
+      <w:r>
+        <w:tab/>
+      </w:r>
+      <w:r>
+        <w:tab/>
+      </w:r>
+      <w:r>
+        <w:rPr>
+          <w:i w:val="0"/>
+        </w:rPr>
         <w:tab/>
         <w:t xml:space="preserve">a. El usuario </w:t>
       </w:r>
       <w:r>
+        <w:rPr>
+          <w:i w:val="0"/>
+        </w:rPr>
         <w:t>regular</w:t>
       </w:r>
       <w:r>
+        <w:rPr>
+          <w:i w:val="0"/>
+        </w:rPr>
         <w:t xml:space="preserve"> ingresa al sistema con su nombre de usuario y contraseña.</w:t>
       </w:r>
     </w:p>
     <w:p>
-      <w:r>
-        <w:tab/>
-      </w:r>
-      <w:r>
-        <w:tab/>
-      </w:r>
-      <w:r>
+      <w:pPr>
+        <w:spacing w:line="240" w:lineRule="auto"/>
+        <w:rPr>
+          <w:i w:val="0"/>
+        </w:rPr>
+      </w:pPr>
+      <w:r>
+        <w:rPr>
+          <w:i w:val="0"/>
+        </w:rPr>
+        <w:tab/>
+      </w:r>
+      <w:r>
+        <w:rPr>
+          <w:i w:val="0"/>
+        </w:rPr>
+        <w:tab/>
+      </w:r>
+      <w:r>
+        <w:rPr>
+          <w:i w:val="0"/>
+        </w:rPr>
         <w:tab/>
         <w:t>b. Se</w:t>
       </w:r>
       <w:r>
+        <w:rPr>
+          <w:i w:val="0"/>
+        </w:rPr>
         <w:t xml:space="preserve"> </w:t>
       </w:r>
-      <w:proofErr w:type="spellStart"/>
-      <w:r>
-        <w:t>mostará</w:t>
-      </w:r>
-      <w:proofErr w:type="spellEnd"/>
-      <w:r>
+      <w:r>
+        <w:rPr>
+          <w:i w:val="0"/>
+        </w:rPr>
+        <w:t>mostrará</w:t>
+      </w:r>
+      <w:r>
+        <w:rPr>
+          <w:i w:val="0"/>
+        </w:rPr>
         <w:t xml:space="preserve"> las películas disponibles</w:t>
       </w:r>
       <w:r>
+        <w:rPr>
+          <w:i w:val="0"/>
+        </w:rPr>
         <w:t>.</w:t>
       </w:r>
     </w:p>
     <w:p>
-      <w:r>
-        <w:tab/>
-      </w:r>
-      <w:r>
-        <w:tab/>
-      </w:r>
-      <w:r>
+      <w:pPr>
+        <w:spacing w:line="240" w:lineRule="auto"/>
+        <w:rPr>
+          <w:i w:val="0"/>
+        </w:rPr>
+      </w:pPr>
+      <w:r>
+        <w:rPr>
+          <w:i w:val="0"/>
+        </w:rPr>
+        <w:tab/>
+      </w:r>
+      <w:r>
+        <w:rPr>
+          <w:i w:val="0"/>
+        </w:rPr>
+        <w:tab/>
+      </w:r>
+      <w:r>
+        <w:rPr>
+          <w:i w:val="0"/>
+        </w:rPr>
         <w:tab/>
         <w:t>c.</w:t>
       </w:r>
       <w:r>
+        <w:rPr>
+          <w:i w:val="0"/>
+        </w:rPr>
         <w:t xml:space="preserve"> Se selecciona la película que desee marcar como favorita</w:t>
       </w:r>
       <w:r>
+        <w:rPr>
+          <w:i w:val="0"/>
+        </w:rPr>
         <w:t>.</w:t>
       </w:r>
     </w:p>
     <w:p>
-      <w:r>
-        <w:tab/>
-      </w:r>
-      <w:r>
-        <w:tab/>
-      </w:r>
-      <w:r>
+      <w:pPr>
+        <w:spacing w:line="240" w:lineRule="auto"/>
+        <w:rPr>
+          <w:i w:val="0"/>
+        </w:rPr>
+      </w:pPr>
+      <w:r>
+        <w:rPr>
+          <w:i w:val="0"/>
+        </w:rPr>
+        <w:tab/>
+      </w:r>
+      <w:r>
+        <w:rPr>
+          <w:i w:val="0"/>
+        </w:rPr>
+        <w:tab/>
+      </w:r>
+      <w:r>
+        <w:rPr>
+          <w:i w:val="0"/>
+        </w:rPr>
         <w:tab/>
         <w:t xml:space="preserve">d. </w:t>
       </w:r>
       <w:r>
+        <w:rPr>
+          <w:i w:val="0"/>
+        </w:rPr>
         <w:t>Y se registrará en el sistema las películas marcadas como favoritas</w:t>
       </w:r>
       <w:r>
+        <w:rPr>
+          <w:i w:val="0"/>
+        </w:rPr>
         <w:t>.</w:t>
       </w:r>
     </w:p>
@@ -6181,7 +5965,6 @@
           <w:sz w:val="28"/>
         </w:rPr>
       </w:pPr>
-      <w:proofErr w:type="gramStart"/>
       <w:r>
         <w:rPr>
           <w:b/>
@@ -6196,16 +5979,7 @@
           <w:i w:val="0"/>
           <w:sz w:val="28"/>
         </w:rPr>
-        <w:t>7  Ver</w:t>
-      </w:r>
-      <w:proofErr w:type="gramEnd"/>
-      <w:r>
-        <w:rPr>
-          <w:b/>
-          <w:i w:val="0"/>
-          <w:sz w:val="28"/>
-        </w:rPr>
-        <w:t xml:space="preserve"> recomendaciones hechas por el sistema</w:t>
+        <w:t>7  Ver recomendaciones hechas por el sistema</w:t>
       </w:r>
     </w:p>
     <w:p>
@@ -7012,25 +6786,7 @@
           <w:i w:val="0"/>
           <w:sz w:val="24"/>
         </w:rPr>
-        <w:t xml:space="preserve">le proporciona la facilidad del usuario regular para buscar películas por nombre, autor, </w:t>
-      </w:r>
-      <w:proofErr w:type="spellStart"/>
-      <w:r>
-        <w:rPr>
-          <w:rFonts w:ascii="Arial" w:hAnsi="Arial" w:cs="Arial"/>
-          <w:i w:val="0"/>
-          <w:sz w:val="24"/>
-        </w:rPr>
-        <w:t>keyword</w:t>
-      </w:r>
-      <w:proofErr w:type="spellEnd"/>
-      <w:r>
-        <w:rPr>
-          <w:rFonts w:ascii="Arial" w:hAnsi="Arial" w:cs="Arial"/>
-          <w:i w:val="0"/>
-          <w:sz w:val="24"/>
-        </w:rPr>
-        <w:t>, director y entre otros parámetros</w:t>
+        <w:t>le proporciona la facilidad del usuario regular para buscar películas por nombre, autor, keyword, director y entre otros parámetros</w:t>
       </w:r>
       <w:r>
         <w:rPr>
@@ -7520,7 +7276,6 @@
           <w:lang w:val="en-US"/>
         </w:rPr>
       </w:pPr>
-      <w:proofErr w:type="spellStart"/>
       <w:r>
         <w:rPr>
           <w:rFonts w:ascii="Arial" w:hAnsi="Arial" w:cs="Arial"/>
@@ -7530,7 +7285,6 @@
         </w:rPr>
         <w:t>Otros</w:t>
       </w:r>
-      <w:proofErr w:type="spellEnd"/>
     </w:p>
     <w:p>
       <w:pPr>
@@ -7563,25 +7317,7 @@
           <w:i w:val="0"/>
           <w:sz w:val="24"/>
         </w:rPr>
-        <w:t>A continuación, se muestra una previa vista de lo que será las interfaces de usuario del sistema CineTEC. El usuario tanto administrador como usuario regular debe tener su cuenta de usuario en el sistema para poder acceder, este debe tener un nombre de usuario (</w:t>
-      </w:r>
-      <w:proofErr w:type="spellStart"/>
-      <w:r>
-        <w:rPr>
-          <w:rFonts w:ascii="Arial" w:hAnsi="Arial" w:cs="Arial"/>
-          <w:i w:val="0"/>
-          <w:sz w:val="24"/>
-        </w:rPr>
-        <w:t>username</w:t>
-      </w:r>
-      <w:proofErr w:type="spellEnd"/>
-      <w:r>
-        <w:rPr>
-          <w:rFonts w:ascii="Arial" w:hAnsi="Arial" w:cs="Arial"/>
-          <w:i w:val="0"/>
-          <w:sz w:val="24"/>
-        </w:rPr>
-        <w:t>) y una contraseña (password)</w:t>
+        <w:t>A continuación, se muestra una previa vista de lo que será las interfaces de usuario del sistema CineTEC. El usuario tanto administrador como usuario regular debe tener su cuenta de usuario en el sistema para poder acceder, este debe tener un nombre de usuario (username) y una contraseña (password)</w:t>
       </w:r>
       <w:r>
         <w:rPr>
@@ -7778,23 +7514,13 @@
         </w:rPr>
         <w:t xml:space="preserve">Para registrarse al sistema, el usuario deberá tocar el botón de </w:t>
       </w:r>
-      <w:proofErr w:type="spellStart"/>
-      <w:r>
-        <w:rPr>
-          <w:rFonts w:ascii="Arial" w:hAnsi="Arial" w:cs="Arial"/>
-          <w:i w:val="0"/>
-          <w:sz w:val="24"/>
-        </w:rPr>
-        <w:t>Sign</w:t>
-      </w:r>
-      <w:proofErr w:type="spellEnd"/>
-      <w:r>
-        <w:rPr>
-          <w:rFonts w:ascii="Arial" w:hAnsi="Arial" w:cs="Arial"/>
-          <w:i w:val="0"/>
-          <w:sz w:val="24"/>
-        </w:rPr>
-        <w:t xml:space="preserve"> up </w:t>
+      <w:r>
+        <w:rPr>
+          <w:rFonts w:ascii="Arial" w:hAnsi="Arial" w:cs="Arial"/>
+          <w:i w:val="0"/>
+          <w:sz w:val="24"/>
+        </w:rPr>
+        <w:t xml:space="preserve">Sign up </w:t>
       </w:r>
       <w:r>
         <w:rPr>
@@ -7810,25 +7536,7 @@
           <w:i w:val="0"/>
           <w:sz w:val="24"/>
         </w:rPr>
-        <w:t xml:space="preserve"> </w:t>
-      </w:r>
-      <w:proofErr w:type="spellStart"/>
-      <w:r>
-        <w:rPr>
-          <w:rFonts w:ascii="Arial" w:hAnsi="Arial" w:cs="Arial"/>
-          <w:i w:val="0"/>
-          <w:sz w:val="24"/>
-        </w:rPr>
-        <w:t>Register</w:t>
-      </w:r>
-      <w:proofErr w:type="spellEnd"/>
-      <w:r>
-        <w:rPr>
-          <w:rFonts w:ascii="Arial" w:hAnsi="Arial" w:cs="Arial"/>
-          <w:i w:val="0"/>
-          <w:sz w:val="24"/>
-        </w:rPr>
-        <w:t xml:space="preserve"> y se registrará los datos en el sistema, además todos los espacios deben estar completos para poder registrarse de lo contrario se le mostrará un mensaje de error de completar los espacios faltantes.</w:t>
+        <w:t xml:space="preserve"> Register y se registrará los datos en el sistema, además todos los espacios deben estar completos para poder registrarse de lo contrario se le mostrará un mensaje de error de completar los espacios faltantes.</w:t>
       </w:r>
     </w:p>
     <w:p>
@@ -8050,7 +7758,6 @@
         </w:rPr>
         <w:t xml:space="preserve">En la funcionalidad de editar películas, el usuario administrador selecciona la película que desee editar y se le mostrará la siguiente ventana como en la imagen del lado derecho, deberá proporcionar los datos que desee editar, luego seleccionar el botón de </w:t>
       </w:r>
-      <w:proofErr w:type="spellStart"/>
       <w:r>
         <w:rPr>
           <w:rFonts w:ascii="Arial" w:hAnsi="Arial" w:cs="Arial"/>
@@ -8058,7 +7765,6 @@
         </w:rPr>
         <w:t>Update</w:t>
       </w:r>
-      <w:proofErr w:type="spellEnd"/>
       <w:r>
         <w:rPr>
           <w:rFonts w:ascii="Arial" w:hAnsi="Arial" w:cs="Arial"/>
@@ -8308,43 +8014,7 @@
           <w:i w:val="0"/>
           <w:sz w:val="24"/>
         </w:rPr>
-        <w:t xml:space="preserve">El usuario administrador tendrá la funcionalidad de bloquear y desbloquear usuarios regulares registrados en el sistema. Cada usuario tendrá un </w:t>
-      </w:r>
-      <w:proofErr w:type="spellStart"/>
-      <w:r>
-        <w:rPr>
-          <w:rFonts w:ascii="Arial" w:hAnsi="Arial" w:cs="Arial"/>
-          <w:i w:val="0"/>
-          <w:sz w:val="24"/>
-        </w:rPr>
-        <w:t>checkbox</w:t>
-      </w:r>
-      <w:proofErr w:type="spellEnd"/>
-      <w:r>
-        <w:rPr>
-          <w:rFonts w:ascii="Arial" w:hAnsi="Arial" w:cs="Arial"/>
-          <w:i w:val="0"/>
-          <w:sz w:val="24"/>
-        </w:rPr>
-        <w:t xml:space="preserve">, que un </w:t>
-      </w:r>
-      <w:proofErr w:type="spellStart"/>
-      <w:r>
-        <w:rPr>
-          <w:rFonts w:ascii="Arial" w:hAnsi="Arial" w:cs="Arial"/>
-          <w:i w:val="0"/>
-          <w:sz w:val="24"/>
-        </w:rPr>
-        <w:t>check</w:t>
-      </w:r>
-      <w:proofErr w:type="spellEnd"/>
-      <w:r>
-        <w:rPr>
-          <w:rFonts w:ascii="Arial" w:hAnsi="Arial" w:cs="Arial"/>
-          <w:i w:val="0"/>
-          <w:sz w:val="24"/>
-        </w:rPr>
-        <w:t xml:space="preserve"> indica que el usuario está bloqueado, de lo contrario no está bloqueado. El administrador podrá marcar los usuarios que desea bloquear o desmarcar los usuarios que desea desbloquear. Se le mostrará la siguiente pantalla al selecciona la opción de bloquear y desbloquear usuarios.</w:t>
+        <w:t>El usuario administrador tendrá la funcionalidad de bloquear y desbloquear usuarios regulares registrados en el sistema. Cada usuario tendrá un checkbox, que un check indica que el usuario está bloqueado, de lo contrario no está bloqueado. El administrador podrá marcar los usuarios que desea bloquear o desmarcar los usuarios que desea desbloquear. Se le mostrará la siguiente pantalla al selecciona la opción de bloquear y desbloquear usuarios.</w:t>
       </w:r>
     </w:p>
     <w:p>
@@ -8853,23 +8523,7 @@
           <w:i w:val="0"/>
           <w:sz w:val="20"/>
         </w:rPr>
-        <w:t xml:space="preserve">B.1.1-Diagrama de contexto (Ejemplo </w:t>
-      </w:r>
-      <w:proofErr w:type="spellStart"/>
-      <w:r>
-        <w:rPr>
-          <w:i w:val="0"/>
-          <w:sz w:val="20"/>
-        </w:rPr>
-        <w:t>Wiegers</w:t>
-      </w:r>
-      <w:proofErr w:type="spellEnd"/>
-      <w:r>
-        <w:rPr>
-          <w:i w:val="0"/>
-          <w:sz w:val="20"/>
-        </w:rPr>
-        <w:t xml:space="preserve"> adjunto)</w:t>
+        <w:t>B.1.1-Diagrama de contexto (Ejemplo Wiegers adjunto)</w:t>
       </w:r>
     </w:p>
     <w:p>
@@ -8895,17 +8549,8 @@
           <w:i w:val="0"/>
           <w:sz w:val="20"/>
         </w:rPr>
-        <w:t xml:space="preserve">B.1.3-Descripción modelo dominio (Para cada concepto indicar intención y extensión) B.1.4-Diagrama de casos de uso n </w:t>
-      </w:r>
-      <w:proofErr w:type="spellStart"/>
-      <w:r>
-        <w:rPr>
-          <w:i w:val="0"/>
-          <w:sz w:val="20"/>
-        </w:rPr>
-        <w:t>iterac</w:t>
-      </w:r>
-      <w:proofErr w:type="spellEnd"/>
+        <w:t>B.1.3-Descripción modelo dominio (Para cada concepto indicar intención y extensión) B.1.4-Diagrama de casos de uso n iterac</w:t>
+      </w:r>
     </w:p>
     <w:p>
       <w:pPr>
@@ -8921,39 +8566,7 @@
           <w:i w:val="0"/>
           <w:sz w:val="20"/>
         </w:rPr>
-        <w:t xml:space="preserve">2-Descripción detallada cada CU 1 </w:t>
-      </w:r>
-      <w:proofErr w:type="spellStart"/>
-      <w:r>
-        <w:rPr>
-          <w:i w:val="0"/>
-          <w:sz w:val="20"/>
-        </w:rPr>
-        <w:t>iterac</w:t>
-      </w:r>
-      <w:proofErr w:type="spellEnd"/>
-      <w:r>
-        <w:rPr>
-          <w:i w:val="0"/>
-          <w:sz w:val="20"/>
-        </w:rPr>
-        <w:t xml:space="preserve"> (ordenados forma </w:t>
-      </w:r>
-      <w:proofErr w:type="spellStart"/>
-      <w:r>
-        <w:rPr>
-          <w:i w:val="0"/>
-          <w:sz w:val="20"/>
-        </w:rPr>
-        <w:t>descend</w:t>
-      </w:r>
-      <w:proofErr w:type="spellEnd"/>
-      <w:r>
-        <w:rPr>
-          <w:i w:val="0"/>
-          <w:sz w:val="20"/>
-        </w:rPr>
-        <w:t>. por prioridad).</w:t>
+        <w:t>2-Descripción detallada cada CU 1 iterac (ordenados forma descend. por prioridad).</w:t>
       </w:r>
     </w:p>
     <w:p>
@@ -8983,23 +8596,7 @@
           <w:i w:val="0"/>
           <w:sz w:val="20"/>
         </w:rPr>
-        <w:t xml:space="preserve">B.2.1.1-Texto del CU (formato </w:t>
-      </w:r>
-      <w:proofErr w:type="spellStart"/>
-      <w:r>
-        <w:rPr>
-          <w:i w:val="0"/>
-          <w:sz w:val="20"/>
-        </w:rPr>
-        <w:t>Wiegers</w:t>
-      </w:r>
-      <w:proofErr w:type="spellEnd"/>
-      <w:r>
-        <w:rPr>
-          <w:i w:val="0"/>
-          <w:sz w:val="20"/>
-        </w:rPr>
-        <w:t xml:space="preserve"> adjunto) </w:t>
+        <w:t xml:space="preserve">B.2.1.1-Texto del CU (formato Wiegers adjunto) </w:t>
       </w:r>
     </w:p>
     <w:p>
@@ -9073,7 +8670,6 @@
           <w:b/>
           <w:i w:val="0"/>
           <w:sz w:val="28"/>
-          <w:lang w:val="en-US"/>
         </w:rPr>
       </w:pPr>
       <w:r>
@@ -9081,7 +8677,6 @@
           <w:b/>
           <w:i w:val="0"/>
           <w:sz w:val="28"/>
-          <w:lang w:val="en-US"/>
         </w:rPr>
         <w:lastRenderedPageBreak/>
         <w:t>B.2 Descripción de caso de uso</w:t>
@@ -9095,7 +8690,6 @@
           <w:i w:val="0"/>
           <w:sz w:val="26"/>
           <w:szCs w:val="26"/>
-          <w:lang w:val="en-US"/>
         </w:rPr>
       </w:pPr>
       <w:r>
@@ -9110,95 +8704,55 @@
           <w:i w:val="0"/>
           <w:sz w:val="26"/>
           <w:szCs w:val="26"/>
-          <w:lang w:val="en-US"/>
-        </w:rPr>
-        <w:t xml:space="preserve">B.2.1 Caso de </w:t>
-      </w:r>
-      <w:proofErr w:type="spellStart"/>
+        </w:rPr>
+        <w:t xml:space="preserve">B.2.1 Caso de uso </w:t>
+      </w:r>
       <w:r>
         <w:rPr>
           <w:b/>
           <w:i w:val="0"/>
           <w:sz w:val="26"/>
           <w:szCs w:val="26"/>
-          <w:lang w:val="en-US"/>
-        </w:rPr>
-        <w:t>uso</w:t>
-      </w:r>
-      <w:proofErr w:type="spellEnd"/>
+        </w:rPr>
+        <w:t>Registrar</w:t>
+      </w:r>
       <w:r>
         <w:rPr>
           <w:b/>
           <w:i w:val="0"/>
           <w:sz w:val="26"/>
           <w:szCs w:val="26"/>
-          <w:lang w:val="en-US"/>
-        </w:rPr>
-        <w:t xml:space="preserve"> </w:t>
-      </w:r>
-      <w:r>
-        <w:rPr>
-          <w:b/>
-          <w:i w:val="0"/>
+        </w:rPr>
+        <w:t xml:space="preserve"> película</w:t>
+      </w:r>
+    </w:p>
+    <w:p>
+      <w:pPr>
+        <w:spacing w:after="0" w:line="259" w:lineRule="auto"/>
+        <w:rPr>
           <w:sz w:val="26"/>
           <w:szCs w:val="26"/>
-          <w:lang w:val="en-US"/>
-        </w:rPr>
-        <w:t>Registrar</w:t>
-      </w:r>
-      <w:r>
-        <w:rPr>
-          <w:b/>
-          <w:i w:val="0"/>
-          <w:sz w:val="26"/>
-          <w:szCs w:val="26"/>
-          <w:lang w:val="en-US"/>
-        </w:rPr>
-        <w:t xml:space="preserve"> </w:t>
-      </w:r>
-      <w:proofErr w:type="spellStart"/>
-      <w:r>
-        <w:rPr>
-          <w:b/>
-          <w:i w:val="0"/>
-          <w:sz w:val="26"/>
-          <w:szCs w:val="26"/>
-          <w:lang w:val="en-US"/>
-        </w:rPr>
-        <w:t>película</w:t>
-      </w:r>
-      <w:proofErr w:type="spellEnd"/>
-    </w:p>
-    <w:p>
-      <w:pPr>
-        <w:spacing w:after="0" w:line="259" w:lineRule="auto"/>
-        <w:rPr>
-          <w:sz w:val="26"/>
-          <w:szCs w:val="26"/>
-        </w:rPr>
-      </w:pPr>
-      <w:bookmarkStart w:id="0" w:name="_GoBack"/>
-      <w:bookmarkEnd w:id="0"/>
-    </w:p>
-    <w:p>
-      <w:pPr>
-        <w:spacing w:after="0" w:line="259" w:lineRule="auto"/>
-      </w:pPr>
-      <w:r>
-        <w:tab/>
-      </w:r>
-      <w:r>
-        <w:tab/>
-      </w:r>
-      <w:r>
-        <w:tab/>
-      </w:r>
-      <w:r>
-        <w:rPr>
-          <w:b/>
-          <w:i w:val="0"/>
-          <w:sz w:val="24"/>
-          <w:lang w:val="en-US"/>
+        </w:rPr>
+      </w:pPr>
+    </w:p>
+    <w:p>
+      <w:pPr>
+        <w:spacing w:after="0" w:line="259" w:lineRule="auto"/>
+      </w:pPr>
+      <w:r>
+        <w:tab/>
+      </w:r>
+      <w:r>
+        <w:tab/>
+      </w:r>
+      <w:r>
+        <w:tab/>
+      </w:r>
+      <w:r>
+        <w:rPr>
+          <w:b/>
+          <w:i w:val="0"/>
+          <w:sz w:val="24"/>
         </w:rPr>
         <w:t>B.2.1.1 Texto del caso de uso</w:t>
       </w:r>
@@ -9609,322 +9163,7 @@
     <w:p>
       <w:pPr>
         <w:spacing w:after="0" w:line="259" w:lineRule="auto"/>
-        <w:ind w:left="718" w:firstLine="698"/>
-        <w:rPr>
-          <w:b/>
-          <w:i w:val="0"/>
-          <w:sz w:val="24"/>
-        </w:rPr>
-      </w:pPr>
-    </w:p>
-    <w:p>
-      <w:pPr>
-        <w:spacing w:after="0" w:line="259" w:lineRule="auto"/>
-        <w:ind w:left="718" w:firstLine="698"/>
-        <w:rPr>
-          <w:b/>
-          <w:i w:val="0"/>
-          <w:sz w:val="24"/>
-        </w:rPr>
-      </w:pPr>
-    </w:p>
-    <w:p>
-      <w:pPr>
-        <w:spacing w:after="0" w:line="259" w:lineRule="auto"/>
-        <w:ind w:left="718" w:firstLine="698"/>
-        <w:rPr>
-          <w:b/>
-          <w:i w:val="0"/>
-          <w:sz w:val="24"/>
-        </w:rPr>
-      </w:pPr>
-    </w:p>
-    <w:p>
-      <w:pPr>
-        <w:spacing w:after="0" w:line="259" w:lineRule="auto"/>
-        <w:ind w:left="718" w:firstLine="698"/>
-        <w:rPr>
-          <w:b/>
-          <w:i w:val="0"/>
-          <w:sz w:val="24"/>
-        </w:rPr>
-      </w:pPr>
-    </w:p>
-    <w:p>
-      <w:pPr>
-        <w:spacing w:after="0" w:line="259" w:lineRule="auto"/>
-        <w:ind w:left="718" w:firstLine="698"/>
-        <w:rPr>
-          <w:b/>
-          <w:i w:val="0"/>
-          <w:sz w:val="24"/>
-        </w:rPr>
-      </w:pPr>
-    </w:p>
-    <w:p>
-      <w:pPr>
-        <w:spacing w:after="0" w:line="259" w:lineRule="auto"/>
-        <w:ind w:left="718" w:firstLine="698"/>
-        <w:rPr>
-          <w:b/>
-          <w:i w:val="0"/>
-          <w:sz w:val="24"/>
-        </w:rPr>
-      </w:pPr>
-    </w:p>
-    <w:p>
-      <w:pPr>
-        <w:spacing w:after="0" w:line="259" w:lineRule="auto"/>
-        <w:ind w:left="718" w:firstLine="698"/>
-        <w:rPr>
-          <w:b/>
-          <w:i w:val="0"/>
-          <w:sz w:val="24"/>
-        </w:rPr>
-      </w:pPr>
-    </w:p>
-    <w:p>
-      <w:pPr>
-        <w:spacing w:after="0" w:line="259" w:lineRule="auto"/>
-        <w:ind w:left="718" w:firstLine="698"/>
-        <w:rPr>
-          <w:b/>
-          <w:i w:val="0"/>
-          <w:sz w:val="24"/>
-        </w:rPr>
-      </w:pPr>
-    </w:p>
-    <w:p>
-      <w:pPr>
-        <w:spacing w:after="0" w:line="259" w:lineRule="auto"/>
-        <w:ind w:left="718" w:firstLine="698"/>
-        <w:rPr>
-          <w:b/>
-          <w:i w:val="0"/>
-          <w:sz w:val="24"/>
-        </w:rPr>
-      </w:pPr>
-    </w:p>
-    <w:p>
-      <w:pPr>
-        <w:spacing w:after="0" w:line="259" w:lineRule="auto"/>
-        <w:ind w:left="718" w:firstLine="698"/>
-        <w:rPr>
-          <w:b/>
-          <w:i w:val="0"/>
-          <w:sz w:val="24"/>
-        </w:rPr>
-      </w:pPr>
-    </w:p>
-    <w:p>
-      <w:pPr>
-        <w:spacing w:after="0" w:line="259" w:lineRule="auto"/>
-        <w:ind w:left="718" w:firstLine="698"/>
-        <w:rPr>
-          <w:b/>
-          <w:i w:val="0"/>
-          <w:sz w:val="24"/>
-        </w:rPr>
-      </w:pPr>
-    </w:p>
-    <w:p>
-      <w:pPr>
-        <w:spacing w:after="0" w:line="259" w:lineRule="auto"/>
-        <w:ind w:left="718" w:firstLine="698"/>
-        <w:rPr>
-          <w:b/>
-          <w:i w:val="0"/>
-          <w:sz w:val="24"/>
-        </w:rPr>
-      </w:pPr>
-    </w:p>
-    <w:p>
-      <w:pPr>
-        <w:spacing w:after="0" w:line="259" w:lineRule="auto"/>
-        <w:rPr>
-          <w:b/>
-          <w:i w:val="0"/>
-          <w:sz w:val="24"/>
-        </w:rPr>
-      </w:pPr>
-      <w:r>
-        <w:rPr>
-          <w:b/>
-          <w:i w:val="0"/>
-          <w:sz w:val="24"/>
-        </w:rPr>
-        <w:tab/>
-      </w:r>
-      <w:r>
-        <w:rPr>
-          <w:b/>
-          <w:i w:val="0"/>
-          <w:sz w:val="24"/>
-        </w:rPr>
-        <w:tab/>
-      </w:r>
-      <w:r>
-        <w:rPr>
-          <w:b/>
-          <w:i w:val="0"/>
-          <w:sz w:val="24"/>
-        </w:rPr>
-        <w:tab/>
-      </w:r>
-    </w:p>
-    <w:p>
-      <w:pPr>
-        <w:spacing w:after="0" w:line="259" w:lineRule="auto"/>
-        <w:rPr>
-          <w:b/>
-          <w:i w:val="0"/>
-          <w:sz w:val="24"/>
-        </w:rPr>
-      </w:pPr>
-    </w:p>
-    <w:p>
-      <w:pPr>
-        <w:spacing w:after="0" w:line="259" w:lineRule="auto"/>
-        <w:rPr>
-          <w:b/>
-          <w:i w:val="0"/>
-          <w:sz w:val="24"/>
-        </w:rPr>
-      </w:pPr>
-    </w:p>
-    <w:p>
-      <w:pPr>
-        <w:spacing w:after="0" w:line="259" w:lineRule="auto"/>
-        <w:rPr>
-          <w:b/>
-          <w:i w:val="0"/>
-          <w:sz w:val="24"/>
-        </w:rPr>
-      </w:pPr>
-    </w:p>
-    <w:p>
-      <w:pPr>
-        <w:spacing w:after="0" w:line="259" w:lineRule="auto"/>
-        <w:rPr>
-          <w:b/>
-          <w:i w:val="0"/>
-          <w:sz w:val="24"/>
-        </w:rPr>
-      </w:pPr>
-    </w:p>
-    <w:p>
-      <w:pPr>
-        <w:spacing w:after="0" w:line="259" w:lineRule="auto"/>
-        <w:rPr>
-          <w:b/>
-          <w:i w:val="0"/>
-          <w:sz w:val="24"/>
-        </w:rPr>
-      </w:pPr>
-    </w:p>
-    <w:p>
-      <w:pPr>
-        <w:spacing w:after="0" w:line="259" w:lineRule="auto"/>
-        <w:rPr>
-          <w:b/>
-          <w:i w:val="0"/>
-          <w:sz w:val="24"/>
-        </w:rPr>
-      </w:pPr>
-    </w:p>
-    <w:p>
-      <w:pPr>
-        <w:spacing w:after="0" w:line="259" w:lineRule="auto"/>
-        <w:rPr>
-          <w:b/>
-          <w:i w:val="0"/>
-          <w:sz w:val="24"/>
-        </w:rPr>
-      </w:pPr>
-    </w:p>
-    <w:p>
-      <w:pPr>
-        <w:spacing w:after="0" w:line="259" w:lineRule="auto"/>
-        <w:rPr>
-          <w:b/>
-          <w:i w:val="0"/>
-          <w:sz w:val="24"/>
-        </w:rPr>
-      </w:pPr>
-    </w:p>
-    <w:p>
-      <w:pPr>
-        <w:spacing w:after="0" w:line="259" w:lineRule="auto"/>
-        <w:rPr>
-          <w:b/>
-          <w:i w:val="0"/>
-          <w:sz w:val="24"/>
-        </w:rPr>
-      </w:pPr>
-    </w:p>
-    <w:p>
-      <w:pPr>
-        <w:spacing w:after="0" w:line="259" w:lineRule="auto"/>
-        <w:rPr>
-          <w:b/>
-          <w:i w:val="0"/>
-          <w:sz w:val="24"/>
-        </w:rPr>
-      </w:pPr>
-    </w:p>
-    <w:p>
-      <w:pPr>
-        <w:spacing w:after="0" w:line="259" w:lineRule="auto"/>
-        <w:rPr>
-          <w:b/>
-          <w:i w:val="0"/>
-          <w:sz w:val="24"/>
-        </w:rPr>
-      </w:pPr>
-    </w:p>
-    <w:p>
-      <w:pPr>
-        <w:spacing w:after="0" w:line="259" w:lineRule="auto"/>
-        <w:rPr>
-          <w:b/>
-          <w:i w:val="0"/>
-          <w:sz w:val="24"/>
-        </w:rPr>
-      </w:pPr>
-    </w:p>
-    <w:p>
-      <w:pPr>
-        <w:spacing w:after="0" w:line="259" w:lineRule="auto"/>
-        <w:rPr>
-          <w:b/>
-          <w:i w:val="0"/>
-          <w:sz w:val="24"/>
-        </w:rPr>
-      </w:pPr>
-    </w:p>
-    <w:p>
-      <w:pPr>
-        <w:spacing w:after="0" w:line="259" w:lineRule="auto"/>
-        <w:rPr>
-          <w:b/>
-          <w:i w:val="0"/>
-          <w:sz w:val="24"/>
-        </w:rPr>
-      </w:pPr>
-    </w:p>
-    <w:p>
-      <w:pPr>
-        <w:spacing w:after="0" w:line="259" w:lineRule="auto"/>
-        <w:rPr>
-          <w:b/>
-          <w:i w:val="0"/>
-          <w:sz w:val="24"/>
-        </w:rPr>
-      </w:pPr>
-    </w:p>
-    <w:p>
-      <w:pPr>
-        <w:spacing w:after="0" w:line="259" w:lineRule="auto"/>
+        <w:ind w:left="0" w:firstLine="0"/>
         <w:rPr>
           <w:b/>
           <w:i w:val="0"/>
@@ -9998,7 +9237,6 @@
           <w:sz w:val="24"/>
           <w:lang w:val="en-US"/>
         </w:rPr>
-        <w:lastRenderedPageBreak/>
         <w:drawing>
           <wp:anchor distT="0" distB="0" distL="114300" distR="114300" simplePos="0" relativeHeight="251665408" behindDoc="0" locked="0" layoutInCell="1" allowOverlap="1">
             <wp:simplePos x="0" y="0"/>
@@ -10304,230 +9542,723 @@
     <w:p>
       <w:pPr>
         <w:spacing w:after="0" w:line="259" w:lineRule="auto"/>
-      </w:pPr>
-    </w:p>
-    <w:p>
-      <w:pPr>
-        <w:spacing w:after="0" w:line="259" w:lineRule="auto"/>
-      </w:pPr>
-    </w:p>
-    <w:p>
-      <w:pPr>
-        <w:spacing w:after="0" w:line="259" w:lineRule="auto"/>
-      </w:pPr>
-    </w:p>
-    <w:p>
-      <w:pPr>
-        <w:spacing w:after="0" w:line="259" w:lineRule="auto"/>
-      </w:pPr>
-    </w:p>
-    <w:p>
-      <w:pPr>
-        <w:spacing w:after="0" w:line="259" w:lineRule="auto"/>
-      </w:pPr>
-    </w:p>
-    <w:p>
-      <w:pPr>
-        <w:spacing w:after="0" w:line="259" w:lineRule="auto"/>
-      </w:pPr>
-    </w:p>
-    <w:p>
-      <w:pPr>
-        <w:spacing w:after="0" w:line="259" w:lineRule="auto"/>
-      </w:pPr>
-    </w:p>
-    <w:p>
-      <w:pPr>
-        <w:spacing w:after="0" w:line="259" w:lineRule="auto"/>
-      </w:pPr>
-    </w:p>
-    <w:p>
-      <w:pPr>
-        <w:spacing w:after="0" w:line="259" w:lineRule="auto"/>
-      </w:pPr>
-    </w:p>
-    <w:p>
-      <w:pPr>
-        <w:spacing w:after="0" w:line="259" w:lineRule="auto"/>
-      </w:pPr>
-    </w:p>
-    <w:p>
-      <w:pPr>
-        <w:spacing w:after="0" w:line="259" w:lineRule="auto"/>
-      </w:pPr>
-    </w:p>
-    <w:p>
-      <w:pPr>
-        <w:spacing w:after="0" w:line="259" w:lineRule="auto"/>
-      </w:pPr>
-    </w:p>
-    <w:p>
-      <w:pPr>
-        <w:spacing w:after="0" w:line="259" w:lineRule="auto"/>
-      </w:pPr>
-    </w:p>
-    <w:p>
-      <w:pPr>
-        <w:spacing w:after="0" w:line="259" w:lineRule="auto"/>
-      </w:pPr>
-    </w:p>
-    <w:p>
-      <w:pPr>
-        <w:spacing w:after="0" w:line="259" w:lineRule="auto"/>
-      </w:pPr>
-    </w:p>
-    <w:p>
-      <w:pPr>
-        <w:spacing w:after="0" w:line="259" w:lineRule="auto"/>
-      </w:pPr>
-    </w:p>
-    <w:p>
-      <w:pPr>
-        <w:spacing w:after="0" w:line="259" w:lineRule="auto"/>
-      </w:pPr>
-    </w:p>
-    <w:p>
-      <w:pPr>
-        <w:spacing w:after="0" w:line="259" w:lineRule="auto"/>
-      </w:pPr>
-    </w:p>
-    <w:p>
-      <w:pPr>
-        <w:spacing w:after="0" w:line="259" w:lineRule="auto"/>
-      </w:pPr>
-    </w:p>
-    <w:p>
-      <w:pPr>
-        <w:spacing w:after="0" w:line="259" w:lineRule="auto"/>
-      </w:pPr>
-    </w:p>
-    <w:p>
-      <w:pPr>
-        <w:spacing w:after="0" w:line="259" w:lineRule="auto"/>
-      </w:pPr>
-    </w:p>
-    <w:p>
-      <w:pPr>
-        <w:spacing w:after="0" w:line="259" w:lineRule="auto"/>
-      </w:pPr>
-    </w:p>
-    <w:p>
-      <w:pPr>
-        <w:spacing w:after="0" w:line="259" w:lineRule="auto"/>
-      </w:pPr>
-    </w:p>
-    <w:p>
-      <w:pPr>
-        <w:spacing w:after="0" w:line="259" w:lineRule="auto"/>
-      </w:pPr>
-    </w:p>
-    <w:p>
-      <w:pPr>
-        <w:spacing w:after="0" w:line="259" w:lineRule="auto"/>
-      </w:pPr>
-    </w:p>
-    <w:p>
-      <w:pPr>
-        <w:spacing w:after="0" w:line="259" w:lineRule="auto"/>
-      </w:pPr>
-    </w:p>
-    <w:p>
-      <w:pPr>
-        <w:spacing w:after="0" w:line="259" w:lineRule="auto"/>
-      </w:pPr>
-    </w:p>
-    <w:p>
-      <w:pPr>
-        <w:spacing w:after="0" w:line="259" w:lineRule="auto"/>
-      </w:pPr>
-    </w:p>
-    <w:p>
-      <w:pPr>
-        <w:spacing w:after="0" w:line="259" w:lineRule="auto"/>
-      </w:pPr>
-    </w:p>
-    <w:p>
-      <w:pPr>
-        <w:spacing w:after="0" w:line="259" w:lineRule="auto"/>
-      </w:pPr>
-      <w:r>
-        <w:tab/>
-      </w:r>
-      <w:r>
-        <w:tab/>
-      </w:r>
-      <w:r>
-        <w:t>B.2.</w:t>
-      </w:r>
-      <w:r>
-        <w:t>2</w:t>
-      </w:r>
-      <w:r>
-        <w:t xml:space="preserve"> Caso de uso Editar película:</w:t>
-      </w:r>
-    </w:p>
-    <w:p>
-      <w:pPr>
-        <w:spacing w:after="0" w:line="259" w:lineRule="auto"/>
-      </w:pPr>
-      <w:r>
-        <w:tab/>
-      </w:r>
-      <w:r>
-        <w:tab/>
-      </w:r>
-      <w:r>
-        <w:tab/>
-        <w:t>B.2.</w:t>
-      </w:r>
-      <w:r>
-        <w:t>2</w:t>
-      </w:r>
-      <w:r>
-        <w:t>.1 Texto del caso de uso</w:t>
-      </w:r>
-    </w:p>
-    <w:p>
-      <w:pPr>
-        <w:spacing w:after="0" w:line="259" w:lineRule="auto"/>
-      </w:pPr>
-      <w:r>
-        <w:tab/>
-      </w:r>
-      <w:r>
-        <w:tab/>
-      </w:r>
-      <w:r>
-        <w:tab/>
-        <w:t>B.2.</w:t>
-      </w:r>
-      <w:r>
-        <w:t>2</w:t>
-      </w:r>
-      <w:r>
-        <w:t>.2 Pantalla del caso de uso</w:t>
-      </w:r>
-    </w:p>
-    <w:p>
-      <w:pPr>
-        <w:spacing w:after="0" w:line="259" w:lineRule="auto"/>
-      </w:pPr>
-      <w:r>
-        <w:tab/>
-      </w:r>
-      <w:r>
-        <w:tab/>
-      </w:r>
-      <w:r>
-        <w:tab/>
-        <w:t>B.2.</w:t>
-      </w:r>
-      <w:r>
-        <w:t>2</w:t>
-      </w:r>
-      <w:r>
-        <w:t>.3 Diagrama de actividad del caso de uso</w:t>
-      </w:r>
+        <w:ind w:left="0" w:firstLine="0"/>
+      </w:pPr>
+    </w:p>
+    <w:p>
+      <w:pPr>
+        <w:spacing w:after="0" w:line="259" w:lineRule="auto"/>
+      </w:pPr>
+      <w:r>
+        <w:lastRenderedPageBreak/>
+        <w:tab/>
+      </w:r>
+      <w:r>
+        <w:tab/>
+        <w:t>B.2.2 Caso de uso Editar película</w:t>
+      </w:r>
+    </w:p>
+    <w:p>
+      <w:pPr>
+        <w:spacing w:after="0" w:line="259" w:lineRule="auto"/>
+      </w:pPr>
+      <w:r>
+        <w:tab/>
+      </w:r>
+      <w:r>
+        <w:tab/>
+      </w:r>
+      <w:r>
+        <w:tab/>
+      </w:r>
+      <w:r>
+        <w:rPr>
+          <w:b/>
+          <w:i w:val="0"/>
+          <w:sz w:val="24"/>
+        </w:rPr>
+        <w:t>B.2.2.1 Texto del caso de uso</w:t>
+      </w:r>
+    </w:p>
+    <w:p>
+      <w:pPr>
+        <w:spacing w:after="0" w:line="259" w:lineRule="auto"/>
+      </w:pPr>
+      <w:r>
+        <w:rPr>
+          <w:noProof/>
+        </w:rPr>
+        <w:drawing>
+          <wp:anchor distT="0" distB="0" distL="114300" distR="114300" simplePos="0" relativeHeight="251666432" behindDoc="0" locked="0" layoutInCell="1" allowOverlap="1">
+            <wp:simplePos x="0" y="0"/>
+            <wp:positionH relativeFrom="column">
+              <wp:posOffset>325755</wp:posOffset>
+            </wp:positionH>
+            <wp:positionV relativeFrom="paragraph">
+              <wp:posOffset>179070</wp:posOffset>
+            </wp:positionV>
+            <wp:extent cx="5692140" cy="5882640"/>
+            <wp:effectExtent l="0" t="0" r="3810" b="3810"/>
+            <wp:wrapSquare wrapText="bothSides"/>
+            <wp:docPr id="11" name="Imagen 11"/>
+            <wp:cNvGraphicFramePr>
+              <a:graphicFrameLocks xmlns:a="http://schemas.openxmlformats.org/drawingml/2006/main" noChangeAspect="1"/>
+            </wp:cNvGraphicFramePr>
+            <a:graphic xmlns:a="http://schemas.openxmlformats.org/drawingml/2006/main">
+              <a:graphicData uri="http://schemas.openxmlformats.org/drawingml/2006/picture">
+                <pic:pic xmlns:pic="http://schemas.openxmlformats.org/drawingml/2006/picture">
+                  <pic:nvPicPr>
+                    <pic:cNvPr id="11" name="REM.png"/>
+                    <pic:cNvPicPr/>
+                  </pic:nvPicPr>
+                  <pic:blipFill>
+                    <a:blip r:embed="rId18">
+                      <a:extLst>
+                        <a:ext uri="{28A0092B-C50C-407E-A947-70E740481C1C}">
+                          <a14:useLocalDpi xmlns:a14="http://schemas.microsoft.com/office/drawing/2010/main" val="0"/>
+                        </a:ext>
+                      </a:extLst>
+                    </a:blip>
+                    <a:stretch>
+                      <a:fillRect/>
+                    </a:stretch>
+                  </pic:blipFill>
+                  <pic:spPr>
+                    <a:xfrm>
+                      <a:off x="0" y="0"/>
+                      <a:ext cx="5692140" cy="5882640"/>
+                    </a:xfrm>
+                    <a:prstGeom prst="rect">
+                      <a:avLst/>
+                    </a:prstGeom>
+                  </pic:spPr>
+                </pic:pic>
+              </a:graphicData>
+            </a:graphic>
+            <wp14:sizeRelH relativeFrom="margin">
+              <wp14:pctWidth>0</wp14:pctWidth>
+            </wp14:sizeRelH>
+            <wp14:sizeRelV relativeFrom="margin">
+              <wp14:pctHeight>0</wp14:pctHeight>
+            </wp14:sizeRelV>
+          </wp:anchor>
+        </w:drawing>
+      </w:r>
+    </w:p>
+    <w:p>
+      <w:pPr>
+        <w:spacing w:after="0" w:line="259" w:lineRule="auto"/>
+      </w:pPr>
+    </w:p>
+    <w:p>
+      <w:pPr>
+        <w:spacing w:after="0" w:line="259" w:lineRule="auto"/>
+      </w:pPr>
+    </w:p>
+    <w:p>
+      <w:pPr>
+        <w:spacing w:after="0" w:line="259" w:lineRule="auto"/>
+      </w:pPr>
+      <w:r>
+        <w:tab/>
+      </w:r>
+      <w:r>
+        <w:tab/>
+      </w:r>
+      <w:r>
+        <w:tab/>
+      </w:r>
+    </w:p>
+    <w:p>
+      <w:pPr>
+        <w:spacing w:after="0" w:line="259" w:lineRule="auto"/>
+      </w:pPr>
+    </w:p>
+    <w:p>
+      <w:pPr>
+        <w:spacing w:after="0" w:line="259" w:lineRule="auto"/>
+      </w:pPr>
+    </w:p>
+    <w:p>
+      <w:pPr>
+        <w:spacing w:after="0" w:line="259" w:lineRule="auto"/>
+      </w:pPr>
+    </w:p>
+    <w:p>
+      <w:pPr>
+        <w:spacing w:after="0" w:line="259" w:lineRule="auto"/>
+      </w:pPr>
+    </w:p>
+    <w:p>
+      <w:pPr>
+        <w:spacing w:after="0" w:line="259" w:lineRule="auto"/>
+        <w:ind w:left="0" w:firstLine="0"/>
+      </w:pPr>
+    </w:p>
+    <w:p>
+      <w:pPr>
+        <w:spacing w:after="0" w:line="259" w:lineRule="auto"/>
+        <w:ind w:left="718" w:firstLine="698"/>
+        <w:rPr>
+          <w:b/>
+          <w:i w:val="0"/>
+          <w:sz w:val="24"/>
+        </w:rPr>
+      </w:pPr>
+      <w:r>
+        <w:rPr>
+          <w:b/>
+          <w:i w:val="0"/>
+          <w:sz w:val="24"/>
+        </w:rPr>
+        <w:lastRenderedPageBreak/>
+        <w:t>B.2.2.2 Pantalla del caso de uso</w:t>
+      </w:r>
+    </w:p>
+    <w:p>
+      <w:pPr>
+        <w:spacing w:after="0" w:line="259" w:lineRule="auto"/>
+        <w:ind w:left="1426" w:firstLine="0"/>
+      </w:pPr>
+    </w:p>
+    <w:p>
+      <w:pPr>
+        <w:spacing w:after="0" w:line="259" w:lineRule="auto"/>
+        <w:ind w:left="1426" w:firstLine="0"/>
+      </w:pPr>
+      <w:r>
+        <w:rPr>
+          <w:noProof/>
+        </w:rPr>
+        <w:drawing>
+          <wp:anchor distT="0" distB="0" distL="114300" distR="114300" simplePos="0" relativeHeight="251668480" behindDoc="0" locked="0" layoutInCell="1" allowOverlap="1">
+            <wp:simplePos x="0" y="0"/>
+            <wp:positionH relativeFrom="column">
+              <wp:posOffset>143510</wp:posOffset>
+            </wp:positionH>
+            <wp:positionV relativeFrom="paragraph">
+              <wp:posOffset>162560</wp:posOffset>
+            </wp:positionV>
+            <wp:extent cx="2145234" cy="3863340"/>
+            <wp:effectExtent l="0" t="0" r="7620" b="3810"/>
+            <wp:wrapSquare wrapText="bothSides"/>
+            <wp:docPr id="13" name="Imagen 13"/>
+            <wp:cNvGraphicFramePr>
+              <a:graphicFrameLocks xmlns:a="http://schemas.openxmlformats.org/drawingml/2006/main" noChangeAspect="1"/>
+            </wp:cNvGraphicFramePr>
+            <a:graphic xmlns:a="http://schemas.openxmlformats.org/drawingml/2006/main">
+              <a:graphicData uri="http://schemas.openxmlformats.org/drawingml/2006/picture">
+                <pic:pic xmlns:pic="http://schemas.openxmlformats.org/drawingml/2006/picture">
+                  <pic:nvPicPr>
+                    <pic:cNvPr id="0" name="Picture 2"/>
+                    <pic:cNvPicPr>
+                      <a:picLocks noChangeAspect="1" noChangeArrowheads="1"/>
+                    </pic:cNvPicPr>
+                  </pic:nvPicPr>
+                  <pic:blipFill>
+                    <a:blip r:embed="rId16">
+                      <a:extLst>
+                        <a:ext uri="{28A0092B-C50C-407E-A947-70E740481C1C}">
+                          <a14:useLocalDpi xmlns:a14="http://schemas.microsoft.com/office/drawing/2010/main" val="0"/>
+                        </a:ext>
+                      </a:extLst>
+                    </a:blip>
+                    <a:srcRect/>
+                    <a:stretch>
+                      <a:fillRect/>
+                    </a:stretch>
+                  </pic:blipFill>
+                  <pic:spPr bwMode="auto">
+                    <a:xfrm>
+                      <a:off x="0" y="0"/>
+                      <a:ext cx="2145234" cy="3863340"/>
+                    </a:xfrm>
+                    <a:prstGeom prst="rect">
+                      <a:avLst/>
+                    </a:prstGeom>
+                    <a:noFill/>
+                    <a:ln>
+                      <a:noFill/>
+                    </a:ln>
+                  </pic:spPr>
+                </pic:pic>
+              </a:graphicData>
+            </a:graphic>
+          </wp:anchor>
+        </w:drawing>
+      </w:r>
+    </w:p>
+    <w:p>
+      <w:pPr>
+        <w:spacing w:after="0" w:line="259" w:lineRule="auto"/>
+        <w:ind w:left="1426" w:firstLine="0"/>
+      </w:pPr>
+      <w:r>
+        <w:rPr>
+          <w:noProof/>
+        </w:rPr>
+        <w:drawing>
+          <wp:anchor distT="0" distB="0" distL="114300" distR="114300" simplePos="0" relativeHeight="251669504" behindDoc="0" locked="0" layoutInCell="1" allowOverlap="1">
+            <wp:simplePos x="0" y="0"/>
+            <wp:positionH relativeFrom="column">
+              <wp:posOffset>2513330</wp:posOffset>
+            </wp:positionH>
+            <wp:positionV relativeFrom="paragraph">
+              <wp:posOffset>8890</wp:posOffset>
+            </wp:positionV>
+            <wp:extent cx="2000885" cy="3832860"/>
+            <wp:effectExtent l="0" t="0" r="0" b="0"/>
+            <wp:wrapSquare wrapText="bothSides"/>
+            <wp:docPr id="14" name="Imagen 14"/>
+            <wp:cNvGraphicFramePr>
+              <a:graphicFrameLocks xmlns:a="http://schemas.openxmlformats.org/drawingml/2006/main" noChangeAspect="1"/>
+            </wp:cNvGraphicFramePr>
+            <a:graphic xmlns:a="http://schemas.openxmlformats.org/drawingml/2006/main">
+              <a:graphicData uri="http://schemas.openxmlformats.org/drawingml/2006/picture">
+                <pic:pic xmlns:pic="http://schemas.openxmlformats.org/drawingml/2006/picture">
+                  <pic:nvPicPr>
+                    <pic:cNvPr id="0" name="Picture 3"/>
+                    <pic:cNvPicPr>
+                      <a:picLocks noChangeAspect="1" noChangeArrowheads="1"/>
+                    </pic:cNvPicPr>
+                  </pic:nvPicPr>
+                  <pic:blipFill>
+                    <a:blip r:embed="rId12">
+                      <a:extLst>
+                        <a:ext uri="{28A0092B-C50C-407E-A947-70E740481C1C}">
+                          <a14:useLocalDpi xmlns:a14="http://schemas.microsoft.com/office/drawing/2010/main" val="0"/>
+                        </a:ext>
+                      </a:extLst>
+                    </a:blip>
+                    <a:srcRect/>
+                    <a:stretch>
+                      <a:fillRect/>
+                    </a:stretch>
+                  </pic:blipFill>
+                  <pic:spPr bwMode="auto">
+                    <a:xfrm>
+                      <a:off x="0" y="0"/>
+                      <a:ext cx="2000885" cy="3832860"/>
+                    </a:xfrm>
+                    <a:prstGeom prst="rect">
+                      <a:avLst/>
+                    </a:prstGeom>
+                    <a:noFill/>
+                    <a:ln>
+                      <a:noFill/>
+                    </a:ln>
+                  </pic:spPr>
+                </pic:pic>
+              </a:graphicData>
+            </a:graphic>
+            <wp14:sizeRelH relativeFrom="margin">
+              <wp14:pctWidth>0</wp14:pctWidth>
+            </wp14:sizeRelH>
+            <wp14:sizeRelV relativeFrom="margin">
+              <wp14:pctHeight>0</wp14:pctHeight>
+            </wp14:sizeRelV>
+          </wp:anchor>
+        </w:drawing>
+      </w:r>
+    </w:p>
+    <w:p>
+      <w:pPr>
+        <w:spacing w:after="0" w:line="259" w:lineRule="auto"/>
+        <w:ind w:left="1426" w:firstLine="0"/>
+      </w:pPr>
+    </w:p>
+    <w:p>
+      <w:pPr>
+        <w:spacing w:after="0" w:line="259" w:lineRule="auto"/>
+        <w:ind w:left="1426" w:firstLine="0"/>
+      </w:pPr>
+    </w:p>
+    <w:p>
+      <w:pPr>
+        <w:spacing w:after="0" w:line="259" w:lineRule="auto"/>
+        <w:ind w:left="1426" w:firstLine="0"/>
+      </w:pPr>
+    </w:p>
+    <w:p>
+      <w:pPr>
+        <w:spacing w:after="0" w:line="259" w:lineRule="auto"/>
+        <w:ind w:left="1426" w:firstLine="0"/>
+      </w:pPr>
+    </w:p>
+    <w:p>
+      <w:pPr>
+        <w:spacing w:after="0" w:line="259" w:lineRule="auto"/>
+        <w:ind w:left="1426" w:firstLine="0"/>
+      </w:pPr>
+    </w:p>
+    <w:p>
+      <w:pPr>
+        <w:spacing w:after="0" w:line="259" w:lineRule="auto"/>
+        <w:ind w:left="1426" w:firstLine="0"/>
+      </w:pPr>
+    </w:p>
+    <w:p>
+      <w:pPr>
+        <w:spacing w:after="0" w:line="259" w:lineRule="auto"/>
+        <w:ind w:left="1426" w:firstLine="0"/>
+      </w:pPr>
+    </w:p>
+    <w:p>
+      <w:pPr>
+        <w:spacing w:after="0" w:line="259" w:lineRule="auto"/>
+        <w:ind w:left="1426" w:firstLine="0"/>
+      </w:pPr>
+    </w:p>
+    <w:p>
+      <w:pPr>
+        <w:spacing w:after="0" w:line="259" w:lineRule="auto"/>
+        <w:ind w:left="1426" w:firstLine="0"/>
+      </w:pPr>
+    </w:p>
+    <w:p>
+      <w:pPr>
+        <w:spacing w:after="0" w:line="259" w:lineRule="auto"/>
+        <w:ind w:left="1426" w:firstLine="0"/>
+      </w:pPr>
+    </w:p>
+    <w:p>
+      <w:pPr>
+        <w:spacing w:after="0" w:line="259" w:lineRule="auto"/>
+        <w:ind w:left="1426" w:firstLine="0"/>
+      </w:pPr>
+    </w:p>
+    <w:p>
+      <w:pPr>
+        <w:spacing w:after="0" w:line="259" w:lineRule="auto"/>
+        <w:ind w:left="1426" w:firstLine="0"/>
+      </w:pPr>
+    </w:p>
+    <w:p>
+      <w:pPr>
+        <w:spacing w:after="0" w:line="259" w:lineRule="auto"/>
+        <w:ind w:left="1426" w:firstLine="0"/>
+      </w:pPr>
+    </w:p>
+    <w:p>
+      <w:pPr>
+        <w:spacing w:after="0" w:line="259" w:lineRule="auto"/>
+        <w:ind w:left="1426" w:firstLine="0"/>
+      </w:pPr>
+    </w:p>
+    <w:p>
+      <w:pPr>
+        <w:spacing w:after="0" w:line="259" w:lineRule="auto"/>
+        <w:ind w:left="1426" w:firstLine="0"/>
+      </w:pPr>
+    </w:p>
+    <w:p>
+      <w:pPr>
+        <w:spacing w:after="0" w:line="259" w:lineRule="auto"/>
+        <w:ind w:left="1426" w:firstLine="0"/>
+      </w:pPr>
+    </w:p>
+    <w:p>
+      <w:pPr>
+        <w:spacing w:after="0" w:line="259" w:lineRule="auto"/>
+        <w:ind w:left="1426" w:firstLine="0"/>
+      </w:pPr>
+    </w:p>
+    <w:p>
+      <w:pPr>
+        <w:spacing w:after="0" w:line="259" w:lineRule="auto"/>
+        <w:ind w:left="1426" w:firstLine="0"/>
+      </w:pPr>
+    </w:p>
+    <w:p>
+      <w:pPr>
+        <w:spacing w:after="0" w:line="259" w:lineRule="auto"/>
+        <w:ind w:left="1426" w:firstLine="0"/>
+      </w:pPr>
+    </w:p>
+    <w:p>
+      <w:pPr>
+        <w:spacing w:after="0" w:line="259" w:lineRule="auto"/>
+        <w:ind w:left="1426" w:firstLine="0"/>
+      </w:pPr>
+    </w:p>
+    <w:p>
+      <w:pPr>
+        <w:spacing w:after="0" w:line="259" w:lineRule="auto"/>
+        <w:ind w:left="1426" w:firstLine="0"/>
+      </w:pPr>
+    </w:p>
+    <w:p>
+      <w:pPr>
+        <w:spacing w:after="0" w:line="259" w:lineRule="auto"/>
+        <w:ind w:left="1426" w:firstLine="0"/>
+      </w:pPr>
+    </w:p>
+    <w:p>
+      <w:pPr>
+        <w:spacing w:after="0" w:line="259" w:lineRule="auto"/>
+        <w:ind w:left="1426" w:firstLine="0"/>
+      </w:pPr>
+    </w:p>
+    <w:p>
+      <w:pPr>
+        <w:spacing w:after="0" w:line="259" w:lineRule="auto"/>
+        <w:ind w:left="1426" w:firstLine="0"/>
+      </w:pPr>
+    </w:p>
+    <w:p>
+      <w:pPr>
+        <w:spacing w:after="0" w:line="259" w:lineRule="auto"/>
+        <w:ind w:left="1426" w:firstLine="0"/>
+      </w:pPr>
+    </w:p>
+    <w:p>
+      <w:pPr>
+        <w:spacing w:after="0" w:line="259" w:lineRule="auto"/>
+        <w:ind w:left="1426" w:firstLine="0"/>
+      </w:pPr>
+    </w:p>
+    <w:p>
+      <w:pPr>
+        <w:spacing w:after="0" w:line="259" w:lineRule="auto"/>
+        <w:ind w:left="1426" w:firstLine="0"/>
+      </w:pPr>
+    </w:p>
+    <w:p>
+      <w:pPr>
+        <w:spacing w:after="0" w:line="259" w:lineRule="auto"/>
+        <w:ind w:left="1426" w:firstLine="0"/>
+      </w:pPr>
+    </w:p>
+    <w:p>
+      <w:pPr>
+        <w:spacing w:after="0" w:line="259" w:lineRule="auto"/>
+        <w:ind w:left="1426" w:firstLine="0"/>
+      </w:pPr>
+    </w:p>
+    <w:p>
+      <w:pPr>
+        <w:spacing w:after="0" w:line="259" w:lineRule="auto"/>
+        <w:ind w:left="1426" w:firstLine="0"/>
+      </w:pPr>
+    </w:p>
+    <w:p>
+      <w:pPr>
+        <w:spacing w:after="0" w:line="259" w:lineRule="auto"/>
+        <w:ind w:left="1426" w:firstLine="0"/>
+      </w:pPr>
+    </w:p>
+    <w:p>
+      <w:pPr>
+        <w:spacing w:after="0" w:line="259" w:lineRule="auto"/>
+        <w:ind w:left="1426" w:firstLine="0"/>
+      </w:pPr>
+    </w:p>
+    <w:p>
+      <w:pPr>
+        <w:spacing w:after="0" w:line="259" w:lineRule="auto"/>
+        <w:ind w:left="1426" w:firstLine="0"/>
+      </w:pPr>
+    </w:p>
+    <w:p>
+      <w:pPr>
+        <w:spacing w:after="0" w:line="259" w:lineRule="auto"/>
+        <w:ind w:left="1426" w:firstLine="0"/>
+      </w:pPr>
+    </w:p>
+    <w:p>
+      <w:pPr>
+        <w:spacing w:after="0" w:line="259" w:lineRule="auto"/>
+        <w:ind w:left="1426" w:firstLine="0"/>
+      </w:pPr>
+    </w:p>
+    <w:p>
+      <w:pPr>
+        <w:spacing w:after="0" w:line="259" w:lineRule="auto"/>
+        <w:ind w:left="1426" w:firstLine="0"/>
+      </w:pPr>
+    </w:p>
+    <w:p>
+      <w:pPr>
+        <w:spacing w:after="0" w:line="259" w:lineRule="auto"/>
+        <w:ind w:left="1426" w:firstLine="0"/>
+      </w:pPr>
+    </w:p>
+    <w:p>
+      <w:pPr>
+        <w:spacing w:after="0" w:line="259" w:lineRule="auto"/>
+        <w:ind w:left="1426" w:firstLine="0"/>
+      </w:pPr>
+    </w:p>
+    <w:p>
+      <w:pPr>
+        <w:spacing w:after="0" w:line="259" w:lineRule="auto"/>
+        <w:ind w:left="1426" w:firstLine="0"/>
+      </w:pPr>
+    </w:p>
+    <w:p>
+      <w:pPr>
+        <w:spacing w:after="0" w:line="259" w:lineRule="auto"/>
+      </w:pPr>
+      <w:r>
+        <w:lastRenderedPageBreak/>
+        <w:tab/>
+      </w:r>
+      <w:r>
+        <w:tab/>
+      </w:r>
+      <w:r>
+        <w:tab/>
+      </w:r>
+      <w:r>
+        <w:rPr>
+          <w:b/>
+          <w:i w:val="0"/>
+          <w:sz w:val="24"/>
+        </w:rPr>
+        <w:t>B.2.2.3 Diagrama de actividad del caso de uso</w:t>
+      </w:r>
+    </w:p>
+    <w:p>
+      <w:pPr>
+        <w:spacing w:after="0" w:line="259" w:lineRule="auto"/>
+      </w:pPr>
+    </w:p>
+    <w:p>
+      <w:pPr>
+        <w:spacing w:after="0" w:line="259" w:lineRule="auto"/>
+      </w:pPr>
+    </w:p>
+    <w:p>
+      <w:pPr>
+        <w:spacing w:after="0" w:line="259" w:lineRule="auto"/>
+      </w:pPr>
+    </w:p>
+    <w:p>
+      <w:pPr>
+        <w:spacing w:after="0" w:line="259" w:lineRule="auto"/>
+      </w:pPr>
+      <w:r>
+        <w:rPr>
+          <w:noProof/>
+        </w:rPr>
+        <w:drawing>
+          <wp:anchor distT="0" distB="0" distL="114300" distR="114300" simplePos="0" relativeHeight="251667456" behindDoc="0" locked="0" layoutInCell="1" allowOverlap="1">
+            <wp:simplePos x="0" y="0"/>
+            <wp:positionH relativeFrom="column">
+              <wp:posOffset>1370965</wp:posOffset>
+            </wp:positionH>
+            <wp:positionV relativeFrom="paragraph">
+              <wp:posOffset>9525</wp:posOffset>
+            </wp:positionV>
+            <wp:extent cx="3656330" cy="6866890"/>
+            <wp:effectExtent l="0" t="0" r="1270" b="0"/>
+            <wp:wrapSquare wrapText="bothSides"/>
+            <wp:docPr id="12" name="Imagen 12"/>
+            <wp:cNvGraphicFramePr>
+              <a:graphicFrameLocks xmlns:a="http://schemas.openxmlformats.org/drawingml/2006/main" noChangeAspect="1"/>
+            </wp:cNvGraphicFramePr>
+            <a:graphic xmlns:a="http://schemas.openxmlformats.org/drawingml/2006/main">
+              <a:graphicData uri="http://schemas.openxmlformats.org/drawingml/2006/picture">
+                <pic:pic xmlns:pic="http://schemas.openxmlformats.org/drawingml/2006/picture">
+                  <pic:nvPicPr>
+                    <pic:cNvPr id="0" name="Picture 1"/>
+                    <pic:cNvPicPr>
+                      <a:picLocks noChangeAspect="1" noChangeArrowheads="1"/>
+                    </pic:cNvPicPr>
+                  </pic:nvPicPr>
+                  <pic:blipFill>
+                    <a:blip r:embed="rId19">
+                      <a:extLst>
+                        <a:ext uri="{28A0092B-C50C-407E-A947-70E740481C1C}">
+                          <a14:useLocalDpi xmlns:a14="http://schemas.microsoft.com/office/drawing/2010/main" val="0"/>
+                        </a:ext>
+                      </a:extLst>
+                    </a:blip>
+                    <a:srcRect/>
+                    <a:stretch>
+                      <a:fillRect/>
+                    </a:stretch>
+                  </pic:blipFill>
+                  <pic:spPr bwMode="auto">
+                    <a:xfrm>
+                      <a:off x="0" y="0"/>
+                      <a:ext cx="3656330" cy="6866890"/>
+                    </a:xfrm>
+                    <a:prstGeom prst="rect">
+                      <a:avLst/>
+                    </a:prstGeom>
+                    <a:noFill/>
+                    <a:ln>
+                      <a:noFill/>
+                    </a:ln>
+                  </pic:spPr>
+                </pic:pic>
+              </a:graphicData>
+            </a:graphic>
+            <wp14:sizeRelH relativeFrom="margin">
+              <wp14:pctWidth>0</wp14:pctWidth>
+            </wp14:sizeRelH>
+            <wp14:sizeRelV relativeFrom="margin">
+              <wp14:pctHeight>0</wp14:pctHeight>
+            </wp14:sizeRelV>
+          </wp:anchor>
+        </w:drawing>
+      </w:r>
+    </w:p>
+    <w:p>
+      <w:pPr>
+        <w:spacing w:after="0" w:line="259" w:lineRule="auto"/>
+      </w:pPr>
+    </w:p>
+    <w:p>
+      <w:pPr>
+        <w:spacing w:after="0" w:line="259" w:lineRule="auto"/>
+      </w:pPr>
+    </w:p>
+    <w:p>
+      <w:pPr>
+        <w:spacing w:after="0" w:line="259" w:lineRule="auto"/>
+      </w:pPr>
+    </w:p>
+    <w:p>
+      <w:pPr>
+        <w:spacing w:after="0" w:line="259" w:lineRule="auto"/>
+      </w:pPr>
+    </w:p>
+    <w:p>
+      <w:pPr>
+        <w:spacing w:after="0" w:line="259" w:lineRule="auto"/>
+      </w:pPr>
+    </w:p>
+    <w:p>
+      <w:pPr>
+        <w:spacing w:after="0" w:line="259" w:lineRule="auto"/>
+      </w:pPr>
+    </w:p>
+    <w:p>
+      <w:pPr>
+        <w:spacing w:after="0" w:line="259" w:lineRule="auto"/>
+      </w:pPr>
+    </w:p>
+    <w:p>
+      <w:pPr>
+        <w:spacing w:after="0" w:line="259" w:lineRule="auto"/>
+      </w:pPr>
+    </w:p>
+    <w:p>
+      <w:pPr>
+        <w:spacing w:after="0" w:line="259" w:lineRule="auto"/>
+      </w:pPr>
+    </w:p>
+    <w:p>
+      <w:pPr>
+        <w:spacing w:after="0" w:line="259" w:lineRule="auto"/>
+      </w:pPr>
+    </w:p>
+    <w:p>
+      <w:pPr>
+        <w:spacing w:after="0" w:line="259" w:lineRule="auto"/>
+      </w:pPr>
     </w:p>
     <w:p>
       <w:pPr>
@@ -10539,98 +10270,625 @@
         <w:spacing w:after="0" w:line="259" w:lineRule="auto"/>
         <w:ind w:firstLine="698"/>
       </w:pPr>
-      <w:r>
-        <w:t>B.2.</w:t>
-      </w:r>
-      <w:r>
-        <w:t>3</w:t>
-      </w:r>
-      <w:r>
-        <w:t xml:space="preserve"> Caso de uso Editar película:</w:t>
-      </w:r>
-    </w:p>
-    <w:p>
-      <w:pPr>
-        <w:spacing w:after="0" w:line="259" w:lineRule="auto"/>
-      </w:pPr>
-      <w:r>
-        <w:tab/>
-      </w:r>
-      <w:r>
-        <w:tab/>
-      </w:r>
-      <w:r>
-        <w:tab/>
-        <w:t>B.2.</w:t>
-      </w:r>
-      <w:r>
-        <w:t>3</w:t>
-      </w:r>
-      <w:r>
-        <w:t>.1 Texto del caso de uso</w:t>
-      </w:r>
-    </w:p>
-    <w:p>
-      <w:pPr>
-        <w:spacing w:after="0" w:line="259" w:lineRule="auto"/>
-      </w:pPr>
-      <w:r>
-        <w:tab/>
-      </w:r>
-      <w:r>
-        <w:tab/>
-      </w:r>
-      <w:r>
-        <w:tab/>
-        <w:t>B.2.</w:t>
-      </w:r>
-      <w:r>
-        <w:t>3</w:t>
-      </w:r>
-      <w:r>
-        <w:t>.2 Pantalla del caso de uso</w:t>
-      </w:r>
-    </w:p>
-    <w:p>
-      <w:pPr>
-        <w:spacing w:after="0" w:line="259" w:lineRule="auto"/>
-      </w:pPr>
-      <w:r>
-        <w:tab/>
-      </w:r>
-      <w:r>
-        <w:tab/>
-      </w:r>
-      <w:r>
-        <w:tab/>
-        <w:t>B.2.</w:t>
-      </w:r>
-      <w:r>
-        <w:t>3</w:t>
-      </w:r>
-      <w:r>
-        <w:t>.3 Diagrama de actividad del caso de uso</w:t>
-      </w:r>
-    </w:p>
-    <w:p>
-      <w:pPr>
-        <w:spacing w:after="0" w:line="259" w:lineRule="auto"/>
-      </w:pPr>
-    </w:p>
-    <w:p>
-      <w:pPr>
-        <w:spacing w:after="0" w:line="259" w:lineRule="auto"/>
-      </w:pPr>
-    </w:p>
-    <w:p>
-      <w:pPr>
-        <w:spacing w:after="0" w:line="259" w:lineRule="auto"/>
-      </w:pPr>
-    </w:p>
-    <w:p>
-      <w:pPr>
-        <w:spacing w:after="0" w:line="259" w:lineRule="auto"/>
-      </w:pPr>
+    </w:p>
+    <w:p>
+      <w:pPr>
+        <w:spacing w:after="0" w:line="259" w:lineRule="auto"/>
+        <w:ind w:firstLine="698"/>
+      </w:pPr>
+    </w:p>
+    <w:p>
+      <w:pPr>
+        <w:spacing w:after="0" w:line="259" w:lineRule="auto"/>
+        <w:ind w:firstLine="698"/>
+      </w:pPr>
+    </w:p>
+    <w:p>
+      <w:pPr>
+        <w:spacing w:after="0" w:line="259" w:lineRule="auto"/>
+        <w:ind w:firstLine="698"/>
+      </w:pPr>
+    </w:p>
+    <w:p>
+      <w:pPr>
+        <w:spacing w:after="0" w:line="259" w:lineRule="auto"/>
+        <w:ind w:firstLine="698"/>
+      </w:pPr>
+    </w:p>
+    <w:p>
+      <w:pPr>
+        <w:spacing w:after="0" w:line="259" w:lineRule="auto"/>
+        <w:ind w:firstLine="698"/>
+      </w:pPr>
+    </w:p>
+    <w:p>
+      <w:pPr>
+        <w:spacing w:after="0" w:line="259" w:lineRule="auto"/>
+        <w:ind w:firstLine="698"/>
+      </w:pPr>
+    </w:p>
+    <w:p>
+      <w:pPr>
+        <w:spacing w:after="0" w:line="259" w:lineRule="auto"/>
+        <w:ind w:firstLine="698"/>
+      </w:pPr>
+    </w:p>
+    <w:p>
+      <w:pPr>
+        <w:spacing w:after="0" w:line="259" w:lineRule="auto"/>
+        <w:ind w:firstLine="698"/>
+      </w:pPr>
+    </w:p>
+    <w:p>
+      <w:pPr>
+        <w:spacing w:after="0" w:line="259" w:lineRule="auto"/>
+        <w:ind w:firstLine="698"/>
+      </w:pPr>
+    </w:p>
+    <w:p>
+      <w:pPr>
+        <w:spacing w:after="0" w:line="259" w:lineRule="auto"/>
+        <w:ind w:firstLine="698"/>
+      </w:pPr>
+    </w:p>
+    <w:p>
+      <w:pPr>
+        <w:spacing w:after="0" w:line="259" w:lineRule="auto"/>
+        <w:ind w:firstLine="698"/>
+      </w:pPr>
+    </w:p>
+    <w:p>
+      <w:pPr>
+        <w:spacing w:after="0" w:line="259" w:lineRule="auto"/>
+        <w:ind w:firstLine="698"/>
+      </w:pPr>
+    </w:p>
+    <w:p>
+      <w:pPr>
+        <w:spacing w:after="0" w:line="259" w:lineRule="auto"/>
+        <w:ind w:firstLine="698"/>
+      </w:pPr>
+    </w:p>
+    <w:p>
+      <w:pPr>
+        <w:spacing w:after="0" w:line="259" w:lineRule="auto"/>
+        <w:ind w:firstLine="698"/>
+      </w:pPr>
+    </w:p>
+    <w:p>
+      <w:pPr>
+        <w:spacing w:after="0" w:line="259" w:lineRule="auto"/>
+        <w:ind w:firstLine="698"/>
+      </w:pPr>
+    </w:p>
+    <w:p>
+      <w:pPr>
+        <w:spacing w:after="0" w:line="259" w:lineRule="auto"/>
+        <w:ind w:firstLine="698"/>
+      </w:pPr>
+    </w:p>
+    <w:p>
+      <w:pPr>
+        <w:spacing w:after="0" w:line="259" w:lineRule="auto"/>
+        <w:ind w:firstLine="698"/>
+      </w:pPr>
+    </w:p>
+    <w:p>
+      <w:pPr>
+        <w:spacing w:after="0" w:line="259" w:lineRule="auto"/>
+        <w:ind w:firstLine="698"/>
+      </w:pPr>
+    </w:p>
+    <w:p>
+      <w:pPr>
+        <w:spacing w:after="0" w:line="259" w:lineRule="auto"/>
+        <w:ind w:firstLine="698"/>
+      </w:pPr>
+    </w:p>
+    <w:p>
+      <w:pPr>
+        <w:spacing w:after="0" w:line="259" w:lineRule="auto"/>
+        <w:ind w:firstLine="698"/>
+      </w:pPr>
+    </w:p>
+    <w:p>
+      <w:pPr>
+        <w:spacing w:after="0" w:line="259" w:lineRule="auto"/>
+        <w:ind w:firstLine="698"/>
+      </w:pPr>
+    </w:p>
+    <w:p>
+      <w:pPr>
+        <w:spacing w:after="0" w:line="259" w:lineRule="auto"/>
+        <w:ind w:firstLine="698"/>
+      </w:pPr>
+    </w:p>
+    <w:p>
+      <w:pPr>
+        <w:spacing w:after="0" w:line="259" w:lineRule="auto"/>
+        <w:ind w:firstLine="698"/>
+      </w:pPr>
+    </w:p>
+    <w:p>
+      <w:pPr>
+        <w:spacing w:after="0" w:line="259" w:lineRule="auto"/>
+        <w:ind w:firstLine="698"/>
+      </w:pPr>
+    </w:p>
+    <w:p>
+      <w:pPr>
+        <w:spacing w:after="0" w:line="259" w:lineRule="auto"/>
+        <w:ind w:firstLine="698"/>
+      </w:pPr>
+    </w:p>
+    <w:p>
+      <w:pPr>
+        <w:spacing w:after="0" w:line="259" w:lineRule="auto"/>
+        <w:ind w:left="0" w:firstLine="0"/>
+      </w:pPr>
+    </w:p>
+    <w:p>
+      <w:pPr>
+        <w:spacing w:after="0" w:line="259" w:lineRule="auto"/>
+        <w:ind w:firstLine="698"/>
+      </w:pPr>
+      <w:r>
+        <w:t>B.2.3 Caso de uso</w:t>
+      </w:r>
+      <w:r>
+        <w:t xml:space="preserve"> Bloquear y desbloquear usuarios</w:t>
+      </w:r>
+    </w:p>
+    <w:p>
+      <w:pPr>
+        <w:spacing w:after="0" w:line="259" w:lineRule="auto"/>
+      </w:pPr>
+      <w:r>
+        <w:tab/>
+      </w:r>
+      <w:r>
+        <w:tab/>
+      </w:r>
+      <w:r>
+        <w:tab/>
+        <w:t>B.2.3.1 Texto del caso de uso</w:t>
+      </w:r>
+    </w:p>
+    <w:p>
+      <w:pPr>
+        <w:spacing w:after="0" w:line="259" w:lineRule="auto"/>
+      </w:pPr>
+    </w:p>
+    <w:p>
+      <w:pPr>
+        <w:spacing w:after="0" w:line="259" w:lineRule="auto"/>
+      </w:pPr>
+      <w:r>
+        <w:rPr>
+          <w:noProof/>
+        </w:rPr>
+        <w:drawing>
+          <wp:anchor distT="0" distB="0" distL="114300" distR="114300" simplePos="0" relativeHeight="251670528" behindDoc="0" locked="0" layoutInCell="1" allowOverlap="1">
+            <wp:simplePos x="0" y="0"/>
+            <wp:positionH relativeFrom="page">
+              <wp:posOffset>937260</wp:posOffset>
+            </wp:positionH>
+            <wp:positionV relativeFrom="paragraph">
+              <wp:posOffset>268605</wp:posOffset>
+            </wp:positionV>
+            <wp:extent cx="6263640" cy="5858510"/>
+            <wp:effectExtent l="0" t="0" r="3810" b="8890"/>
+            <wp:wrapSquare wrapText="bothSides"/>
+            <wp:docPr id="15" name="Imagen 15"/>
+            <wp:cNvGraphicFramePr>
+              <a:graphicFrameLocks xmlns:a="http://schemas.openxmlformats.org/drawingml/2006/main" noChangeAspect="1"/>
+            </wp:cNvGraphicFramePr>
+            <a:graphic xmlns:a="http://schemas.openxmlformats.org/drawingml/2006/main">
+              <a:graphicData uri="http://schemas.openxmlformats.org/drawingml/2006/picture">
+                <pic:pic xmlns:pic="http://schemas.openxmlformats.org/drawingml/2006/picture">
+                  <pic:nvPicPr>
+                    <pic:cNvPr id="0" name="Picture 4"/>
+                    <pic:cNvPicPr>
+                      <a:picLocks noChangeAspect="1" noChangeArrowheads="1"/>
+                    </pic:cNvPicPr>
+                  </pic:nvPicPr>
+                  <pic:blipFill>
+                    <a:blip r:embed="rId20">
+                      <a:extLst>
+                        <a:ext uri="{28A0092B-C50C-407E-A947-70E740481C1C}">
+                          <a14:useLocalDpi xmlns:a14="http://schemas.microsoft.com/office/drawing/2010/main" val="0"/>
+                        </a:ext>
+                      </a:extLst>
+                    </a:blip>
+                    <a:srcRect/>
+                    <a:stretch>
+                      <a:fillRect/>
+                    </a:stretch>
+                  </pic:blipFill>
+                  <pic:spPr bwMode="auto">
+                    <a:xfrm>
+                      <a:off x="0" y="0"/>
+                      <a:ext cx="6263640" cy="5858510"/>
+                    </a:xfrm>
+                    <a:prstGeom prst="rect">
+                      <a:avLst/>
+                    </a:prstGeom>
+                    <a:noFill/>
+                    <a:ln>
+                      <a:noFill/>
+                    </a:ln>
+                  </pic:spPr>
+                </pic:pic>
+              </a:graphicData>
+            </a:graphic>
+            <wp14:sizeRelH relativeFrom="margin">
+              <wp14:pctWidth>0</wp14:pctWidth>
+            </wp14:sizeRelH>
+            <wp14:sizeRelV relativeFrom="margin">
+              <wp14:pctHeight>0</wp14:pctHeight>
+            </wp14:sizeRelV>
+          </wp:anchor>
+        </w:drawing>
+      </w:r>
+    </w:p>
+    <w:p>
+      <w:pPr>
+        <w:spacing w:after="0" w:line="259" w:lineRule="auto"/>
+      </w:pPr>
+    </w:p>
+    <w:p>
+      <w:pPr>
+        <w:spacing w:after="0" w:line="259" w:lineRule="auto"/>
+      </w:pPr>
+    </w:p>
+    <w:p>
+      <w:pPr>
+        <w:spacing w:after="0" w:line="259" w:lineRule="auto"/>
+      </w:pPr>
+    </w:p>
+    <w:p>
+      <w:pPr>
+        <w:spacing w:after="0" w:line="259" w:lineRule="auto"/>
+      </w:pPr>
+    </w:p>
+    <w:p>
+      <w:pPr>
+        <w:spacing w:after="0" w:line="259" w:lineRule="auto"/>
+      </w:pPr>
+    </w:p>
+    <w:p>
+      <w:pPr>
+        <w:spacing w:after="0" w:line="259" w:lineRule="auto"/>
+      </w:pPr>
+      <w:r>
+        <w:tab/>
+      </w:r>
+    </w:p>
+    <w:p>
+      <w:pPr>
+        <w:spacing w:after="0" w:line="259" w:lineRule="auto"/>
+      </w:pPr>
+    </w:p>
+    <w:p>
+      <w:pPr>
+        <w:spacing w:after="0" w:line="259" w:lineRule="auto"/>
+      </w:pPr>
+      <w:r>
+        <w:tab/>
+      </w:r>
+      <w:r>
+        <w:tab/>
+      </w:r>
+      <w:r>
+        <w:tab/>
+      </w:r>
+      <w:r>
+        <w:t>B.2.3.2 Pantalla del caso de uso</w:t>
+      </w:r>
+    </w:p>
+    <w:p>
+      <w:pPr>
+        <w:spacing w:after="0" w:line="259" w:lineRule="auto"/>
+      </w:pPr>
+    </w:p>
+    <w:p>
+      <w:pPr>
+        <w:spacing w:after="0" w:line="259" w:lineRule="auto"/>
+      </w:pPr>
+    </w:p>
+    <w:p>
+      <w:pPr>
+        <w:spacing w:after="0" w:line="259" w:lineRule="auto"/>
+      </w:pPr>
+    </w:p>
+    <w:p>
+      <w:pPr>
+        <w:spacing w:after="0" w:line="259" w:lineRule="auto"/>
+      </w:pPr>
+    </w:p>
+    <w:p>
+      <w:pPr>
+        <w:spacing w:after="0" w:line="259" w:lineRule="auto"/>
+      </w:pPr>
+    </w:p>
+    <w:p>
+      <w:pPr>
+        <w:spacing w:after="0" w:line="259" w:lineRule="auto"/>
+      </w:pPr>
+    </w:p>
+    <w:p>
+      <w:pPr>
+        <w:spacing w:after="0" w:line="259" w:lineRule="auto"/>
+      </w:pPr>
+    </w:p>
+    <w:p>
+      <w:pPr>
+        <w:spacing w:after="0" w:line="259" w:lineRule="auto"/>
+      </w:pPr>
+    </w:p>
+    <w:p>
+      <w:pPr>
+        <w:spacing w:after="0" w:line="259" w:lineRule="auto"/>
+      </w:pPr>
+    </w:p>
+    <w:p>
+      <w:pPr>
+        <w:spacing w:after="0" w:line="259" w:lineRule="auto"/>
+      </w:pPr>
+    </w:p>
+    <w:p>
+      <w:pPr>
+        <w:spacing w:after="0" w:line="259" w:lineRule="auto"/>
+      </w:pPr>
+    </w:p>
+    <w:p>
+      <w:pPr>
+        <w:spacing w:after="0" w:line="259" w:lineRule="auto"/>
+      </w:pPr>
+    </w:p>
+    <w:p>
+      <w:pPr>
+        <w:spacing w:after="0" w:line="259" w:lineRule="auto"/>
+      </w:pPr>
+    </w:p>
+    <w:p>
+      <w:pPr>
+        <w:spacing w:after="0" w:line="259" w:lineRule="auto"/>
+      </w:pPr>
+    </w:p>
+    <w:p>
+      <w:pPr>
+        <w:spacing w:after="0" w:line="259" w:lineRule="auto"/>
+      </w:pPr>
+    </w:p>
+    <w:p>
+      <w:pPr>
+        <w:spacing w:after="0" w:line="259" w:lineRule="auto"/>
+      </w:pPr>
+    </w:p>
+    <w:p>
+      <w:pPr>
+        <w:spacing w:after="0" w:line="259" w:lineRule="auto"/>
+      </w:pPr>
+    </w:p>
+    <w:p>
+      <w:pPr>
+        <w:spacing w:after="0" w:line="259" w:lineRule="auto"/>
+      </w:pPr>
+    </w:p>
+    <w:p>
+      <w:pPr>
+        <w:spacing w:after="0" w:line="259" w:lineRule="auto"/>
+      </w:pPr>
+    </w:p>
+    <w:p>
+      <w:pPr>
+        <w:spacing w:after="0" w:line="259" w:lineRule="auto"/>
+      </w:pPr>
+    </w:p>
+    <w:p>
+      <w:pPr>
+        <w:spacing w:after="0" w:line="259" w:lineRule="auto"/>
+      </w:pPr>
+    </w:p>
+    <w:p>
+      <w:pPr>
+        <w:spacing w:after="0" w:line="259" w:lineRule="auto"/>
+      </w:pPr>
+    </w:p>
+    <w:p>
+      <w:pPr>
+        <w:spacing w:after="0" w:line="259" w:lineRule="auto"/>
+      </w:pPr>
+    </w:p>
+    <w:p>
+      <w:pPr>
+        <w:spacing w:after="0" w:line="259" w:lineRule="auto"/>
+      </w:pPr>
+    </w:p>
+    <w:p>
+      <w:pPr>
+        <w:spacing w:after="0" w:line="259" w:lineRule="auto"/>
+      </w:pPr>
+    </w:p>
+    <w:p>
+      <w:pPr>
+        <w:spacing w:after="0" w:line="259" w:lineRule="auto"/>
+      </w:pPr>
+    </w:p>
+    <w:p>
+      <w:pPr>
+        <w:spacing w:after="0" w:line="259" w:lineRule="auto"/>
+      </w:pPr>
+    </w:p>
+    <w:p>
+      <w:pPr>
+        <w:spacing w:after="0" w:line="259" w:lineRule="auto"/>
+      </w:pPr>
+    </w:p>
+    <w:p>
+      <w:pPr>
+        <w:spacing w:after="0" w:line="259" w:lineRule="auto"/>
+      </w:pPr>
+    </w:p>
+    <w:p>
+      <w:pPr>
+        <w:spacing w:after="0" w:line="259" w:lineRule="auto"/>
+      </w:pPr>
+    </w:p>
+    <w:p>
+      <w:pPr>
+        <w:spacing w:after="0" w:line="259" w:lineRule="auto"/>
+      </w:pPr>
+    </w:p>
+    <w:p>
+      <w:pPr>
+        <w:spacing w:after="0" w:line="259" w:lineRule="auto"/>
+      </w:pPr>
+    </w:p>
+    <w:p>
+      <w:pPr>
+        <w:spacing w:after="0" w:line="259" w:lineRule="auto"/>
+      </w:pPr>
+    </w:p>
+    <w:p>
+      <w:pPr>
+        <w:spacing w:after="0" w:line="259" w:lineRule="auto"/>
+      </w:pPr>
+    </w:p>
+    <w:p>
+      <w:pPr>
+        <w:spacing w:after="0" w:line="259" w:lineRule="auto"/>
+      </w:pPr>
+    </w:p>
+    <w:p>
+      <w:pPr>
+        <w:spacing w:after="0" w:line="259" w:lineRule="auto"/>
+      </w:pPr>
+    </w:p>
+    <w:p>
+      <w:pPr>
+        <w:spacing w:after="0" w:line="259" w:lineRule="auto"/>
+      </w:pPr>
+    </w:p>
+    <w:p>
+      <w:pPr>
+        <w:spacing w:after="0" w:line="259" w:lineRule="auto"/>
+      </w:pPr>
+    </w:p>
+    <w:p>
+      <w:pPr>
+        <w:spacing w:after="0" w:line="259" w:lineRule="auto"/>
+      </w:pPr>
+    </w:p>
+    <w:p>
+      <w:pPr>
+        <w:spacing w:after="0" w:line="259" w:lineRule="auto"/>
+      </w:pPr>
+    </w:p>
+    <w:p>
+      <w:pPr>
+        <w:spacing w:after="0" w:line="259" w:lineRule="auto"/>
+      </w:pPr>
+    </w:p>
+    <w:p>
+      <w:pPr>
+        <w:spacing w:after="0" w:line="259" w:lineRule="auto"/>
+      </w:pPr>
+      <w:r>
+        <w:lastRenderedPageBreak/>
+        <w:tab/>
+      </w:r>
+      <w:r>
+        <w:tab/>
+      </w:r>
+      <w:r>
+        <w:tab/>
+        <w:t>B.2.3.3 Diagrama de actividad del caso de uso</w:t>
+      </w:r>
+    </w:p>
+    <w:p>
+      <w:pPr>
+        <w:spacing w:after="0" w:line="259" w:lineRule="auto"/>
+      </w:pPr>
+    </w:p>
+    <w:p>
+      <w:pPr>
+        <w:spacing w:after="0" w:line="259" w:lineRule="auto"/>
+      </w:pPr>
+    </w:p>
+    <w:p>
+      <w:pPr>
+        <w:spacing w:after="0" w:line="259" w:lineRule="auto"/>
+      </w:pPr>
+    </w:p>
+    <w:p>
+      <w:pPr>
+        <w:spacing w:after="0" w:line="259" w:lineRule="auto"/>
+      </w:pPr>
+      <w:bookmarkStart w:id="0" w:name="_GoBack"/>
+      <w:r>
+        <w:rPr>
+          <w:noProof/>
+        </w:rPr>
+        <w:drawing>
+          <wp:anchor distT="0" distB="0" distL="114300" distR="114300" simplePos="0" relativeHeight="251671552" behindDoc="0" locked="0" layoutInCell="1" allowOverlap="1">
+            <wp:simplePos x="0" y="0"/>
+            <wp:positionH relativeFrom="column">
+              <wp:posOffset>1035050</wp:posOffset>
+            </wp:positionH>
+            <wp:positionV relativeFrom="paragraph">
+              <wp:posOffset>6350</wp:posOffset>
+            </wp:positionV>
+            <wp:extent cx="3870960" cy="7093991"/>
+            <wp:effectExtent l="0" t="0" r="0" b="0"/>
+            <wp:wrapSquare wrapText="bothSides"/>
+            <wp:docPr id="16" name="Imagen 16"/>
+            <wp:cNvGraphicFramePr>
+              <a:graphicFrameLocks xmlns:a="http://schemas.openxmlformats.org/drawingml/2006/main" noChangeAspect="1"/>
+            </wp:cNvGraphicFramePr>
+            <a:graphic xmlns:a="http://schemas.openxmlformats.org/drawingml/2006/main">
+              <a:graphicData uri="http://schemas.openxmlformats.org/drawingml/2006/picture">
+                <pic:pic xmlns:pic="http://schemas.openxmlformats.org/drawingml/2006/picture">
+                  <pic:nvPicPr>
+                    <pic:cNvPr id="0" name="Picture 5"/>
+                    <pic:cNvPicPr>
+                      <a:picLocks noChangeAspect="1" noChangeArrowheads="1"/>
+                    </pic:cNvPicPr>
+                  </pic:nvPicPr>
+                  <pic:blipFill>
+                    <a:blip r:embed="rId21">
+                      <a:extLst>
+                        <a:ext uri="{28A0092B-C50C-407E-A947-70E740481C1C}">
+                          <a14:useLocalDpi xmlns:a14="http://schemas.microsoft.com/office/drawing/2010/main" val="0"/>
+                        </a:ext>
+                      </a:extLst>
+                    </a:blip>
+                    <a:srcRect/>
+                    <a:stretch>
+                      <a:fillRect/>
+                    </a:stretch>
+                  </pic:blipFill>
+                  <pic:spPr bwMode="auto">
+                    <a:xfrm>
+                      <a:off x="0" y="0"/>
+                      <a:ext cx="3870960" cy="7093991"/>
+                    </a:xfrm>
+                    <a:prstGeom prst="rect">
+                      <a:avLst/>
+                    </a:prstGeom>
+                    <a:noFill/>
+                    <a:ln>
+                      <a:noFill/>
+                    </a:ln>
+                  </pic:spPr>
+                </pic:pic>
+              </a:graphicData>
+            </a:graphic>
+          </wp:anchor>
+        </w:drawing>
+      </w:r>
+      <w:bookmarkEnd w:id="0"/>
     </w:p>
     <w:p>
       <w:pPr>
@@ -10638,9 +10896,9 @@
       </w:pPr>
     </w:p>
     <w:sectPr>
-      <w:headerReference w:type="even" r:id="rId18"/>
-      <w:headerReference w:type="default" r:id="rId19"/>
-      <w:headerReference w:type="first" r:id="rId20"/>
+      <w:headerReference w:type="even" r:id="rId22"/>
+      <w:headerReference w:type="default" r:id="rId23"/>
+      <w:headerReference w:type="first" r:id="rId24"/>
       <w:pgSz w:w="12240" w:h="15840"/>
       <w:pgMar w:top="1418" w:right="1321" w:bottom="1741" w:left="1298" w:header="749" w:footer="720" w:gutter="0"/>
       <w:pgNumType w:start="1"/>

</xml_diff>